<commit_message>
Added metadata to evaluation form production
</commit_message>
<xml_diff>
--- a/backend/word-contract-templates/Φύλλο αξιολόγησης Φοιτητή ΕΣΠΑ21-27 εκδοση 2.docx
+++ b/backend/word-contract-templates/Φύλλο αξιολόγησης Φοιτητή ΕΣΠΑ21-27 εκδοση 2.docx
@@ -1,6 +1,6 @@
 
 <file path=word/document.xml><?xml version="1.0" encoding="utf-8"?>
-<w:document xmlns:wpc="http://schemas.microsoft.com/office/word/2010/wordprocessingCanvas" xmlns:cx="http://schemas.microsoft.com/office/drawing/2014/chartex" xmlns:cx1="http://schemas.microsoft.com/office/drawing/2015/9/8/chartex" xmlns:cx2="http://schemas.microsoft.com/office/drawing/2015/10/21/chartex" xmlns:cx3="http://schemas.microsoft.com/office/drawing/2016/5/9/chartex" xmlns:cx4="http://schemas.microsoft.com/office/drawing/2016/5/10/chartex" xmlns:cx5="http://schemas.microsoft.com/office/drawing/2016/5/11/chartex" xmlns:cx6="http://schemas.microsoft.com/office/drawing/2016/5/12/chartex" xmlns:cx7="http://schemas.microsoft.com/office/drawing/2016/5/13/chartex" xmlns:cx8="http://schemas.microsoft.com/office/drawing/2016/5/14/chartex" xmlns:mc="http://schemas.openxmlformats.org/markup-compatibility/2006" xmlns:aink="http://schemas.microsoft.com/office/drawing/2016/ink" xmlns:am3d="http://schemas.microsoft.com/office/drawing/2017/model3d" xmlns:o="urn:schemas-microsoft-com:office:office" xmlns:oel="http://schemas.microsoft.com/office/2019/extlst" xmlns:r="http://schemas.openxmlformats.org/officeDocument/2006/relationships" xmlns:m="http://schemas.openxmlformats.org/officeDocument/2006/math" xmlns:v="urn:schemas-microsoft-com:vml" xmlns:wp14="http://schemas.microsoft.com/office/word/2010/wordprocessingDrawing" xmlns:wp="http://schemas.openxmlformats.org/drawingml/2006/wordprocessingDrawing" xmlns:w10="urn:schemas-microsoft-com:office:word" xmlns:w="http://schemas.openxmlformats.org/wordprocessingml/2006/main" xmlns:w14="http://schemas.microsoft.com/office/word/2010/wordml" xmlns:w15="http://schemas.microsoft.com/office/word/2012/wordml" xmlns:w16cex="http://schemas.microsoft.com/office/word/2018/wordml/cex" xmlns:w16cid="http://schemas.microsoft.com/office/word/2016/wordml/cid" xmlns:w16="http://schemas.microsoft.com/office/word/2018/wordml" xmlns:w16du="http://schemas.microsoft.com/office/word/2023/wordml/word16du" xmlns:w16sdtdh="http://schemas.microsoft.com/office/word/2020/wordml/sdtdatahash" xmlns:w16sdtfl="http://schemas.microsoft.com/office/word/2024/wordml/sdtformatlock" xmlns:w16se="http://schemas.microsoft.com/office/word/2015/wordml/symex" xmlns:wpg="http://schemas.microsoft.com/office/word/2010/wordprocessingGroup" xmlns:wpi="http://schemas.microsoft.com/office/word/2010/wordprocessingInk" xmlns:wne="http://schemas.microsoft.com/office/word/2006/wordml" xmlns:wps="http://schemas.microsoft.com/office/word/2010/wordprocessingShape" mc:Ignorable="w14 w15 w16se w16cid w16 w16cex w16sdtdh w16sdtfl w16du wp14">
+<w:document xmlns:wpc="http://schemas.microsoft.com/office/word/2010/wordprocessingCanvas" xmlns:mc="http://schemas.openxmlformats.org/markup-compatibility/2006" xmlns:o="urn:schemas-microsoft-com:office:office" xmlns:r="http://schemas.openxmlformats.org/officeDocument/2006/relationships" xmlns:m="http://schemas.openxmlformats.org/officeDocument/2006/math" xmlns:v="urn:schemas-microsoft-com:vml" xmlns:wp14="http://schemas.microsoft.com/office/word/2010/wordprocessingDrawing" xmlns:wp="http://schemas.openxmlformats.org/drawingml/2006/wordprocessingDrawing" xmlns:w10="urn:schemas-microsoft-com:office:word" xmlns:w="http://schemas.openxmlformats.org/wordprocessingml/2006/main" xmlns:w14="http://schemas.microsoft.com/office/word/2010/wordml" xmlns:wpg="http://schemas.microsoft.com/office/word/2010/wordprocessingGroup" xmlns:wpi="http://schemas.microsoft.com/office/word/2010/wordprocessingInk" xmlns:wne="http://schemas.microsoft.com/office/word/2006/wordml" xmlns:wps="http://schemas.microsoft.com/office/word/2010/wordprocessingShape" mc:Ignorable="w14 wp14">
   <w:body>
     <w:p>
       <w:pPr>
@@ -8,15 +8,18 @@
         <w:keepNext w:val="0"/>
         <w:widowControl w:val="0"/>
         <w:rPr>
+          <w:rFonts w:ascii="Calibri" w:hAnsi="Calibri"/>
           <w:caps/>
           <w:w w:val="104"/>
           <w:sz w:val="40"/>
           <w:szCs w:val="40"/>
+          <w:lang w:val="en-US"/>
         </w:rPr>
       </w:pPr>
       <w:r>
         <w:rPr>
           <w:noProof/>
+          <w:lang w:val="en-US"/>
         </w:rPr>
         <w:drawing>
           <wp:anchor distT="0" distB="0" distL="0" distR="0" simplePos="0" relativeHeight="2" behindDoc="0" locked="0" layoutInCell="1" allowOverlap="1" wp14:anchorId="592EAA82" wp14:editId="2B13F4D2">
@@ -44,7 +47,7 @@
                     </pic:cNvPicPr>
                   </pic:nvPicPr>
                   <pic:blipFill>
-                    <a:blip r:embed="rId8"/>
+                    <a:blip r:embed="rId9"/>
                     <a:stretch>
                       <a:fillRect/>
                     </a:stretch>
@@ -88,40 +91,19 @@
     </w:p>
     <w:p>
       <w:pPr>
+        <w:rPr>
+          <w:lang w:val="en-US"/>
+        </w:rPr>
+      </w:pPr>
+    </w:p>
+    <w:p>
+      <w:pPr>
         <w:pStyle w:val="Heading7"/>
         <w:widowControl w:val="0"/>
         <w:spacing w:after="360"/>
         <w:rPr>
           <w:sz w:val="24"/>
-        </w:rPr>
-      </w:pPr>
-      <w:commentRangeStart w:id="0"/>
-      <w:r>
-        <w:rPr>
-          <w:sz w:val="24"/>
-        </w:rPr>
-        <w:t>Σχολ</w:t>
-      </w:r>
-      <w:r>
-        <w:rPr>
-          <w:sz w:val="24"/>
-        </w:rPr>
-        <w:t>ή</w:t>
-      </w:r>
-      <w:r>
-        <w:rPr>
-          <w:sz w:val="24"/>
-        </w:rPr>
-        <w:t>…………….</w:t>
-      </w:r>
-    </w:p>
-    <w:p>
-      <w:pPr>
-        <w:pStyle w:val="Heading7"/>
-        <w:widowControl w:val="0"/>
-        <w:spacing w:after="360"/>
-        <w:rPr>
-          <w:sz w:val="24"/>
+          <w:lang w:val="en-US"/>
         </w:rPr>
       </w:pPr>
       <w:r>
@@ -135,6 +117,7 @@
         <w:rPr>
           <w:color w:val="000000" w:themeColor="text1"/>
           <w:sz w:val="24"/>
+          <w:lang w:val="en-US"/>
         </w:rPr>
         <w:t xml:space="preserve"> </w:t>
       </w:r>
@@ -142,19 +125,9 @@
         <w:rPr>
           <w:color w:val="000000" w:themeColor="text1"/>
           <w:sz w:val="24"/>
-        </w:rPr>
-        <w:t>………………</w:t>
-      </w:r>
-      <w:commentRangeEnd w:id="0"/>
-      <w:r>
-        <w:rPr>
-          <w:rStyle w:val="CommentReference"/>
-          <w:rFonts w:ascii="Times New Roman" w:hAnsi="Times New Roman" w:cs="Times New Roman"/>
-          <w:b w:val="0"/>
-          <w:bCs w:val="0"/>
-          <w:lang w:val="en-GB"/>
-        </w:rPr>
-        <w:commentReference w:id="0"/>
+          <w:lang w:val="en-US"/>
+        </w:rPr>
+        <w:t>{department}</w:t>
       </w:r>
     </w:p>
     <w:p>
@@ -170,6 +143,7 @@
           <w:spacing w:val="36"/>
           <w:sz w:val="40"/>
           <w:szCs w:val="21"/>
+          <w:lang w:val="en-US"/>
         </w:rPr>
       </w:pPr>
       <w:r>
@@ -182,7 +156,70 @@
           <w:sz w:val="36"/>
           <w:szCs w:val="21"/>
         </w:rPr>
-        <w:t xml:space="preserve">Εντυπο Αξιολογησης τησ </w:t>
+        <w:t>Εντυπο</w:t>
+      </w:r>
+      <w:r>
+        <w:rPr>
+          <w:rFonts w:ascii="Calibri" w:hAnsi="Calibri"/>
+          <w:b w:val="0"/>
+          <w:caps/>
+          <w:color w:val="8D8351"/>
+          <w:spacing w:val="4"/>
+          <w:sz w:val="36"/>
+          <w:szCs w:val="21"/>
+          <w:lang w:val="en-US"/>
+        </w:rPr>
+        <w:t xml:space="preserve"> </w:t>
+      </w:r>
+      <w:r>
+        <w:rPr>
+          <w:rFonts w:ascii="Calibri" w:hAnsi="Calibri"/>
+          <w:b w:val="0"/>
+          <w:caps/>
+          <w:color w:val="8D8351"/>
+          <w:spacing w:val="4"/>
+          <w:sz w:val="36"/>
+          <w:szCs w:val="21"/>
+        </w:rPr>
+        <w:t>Αξιολογησης</w:t>
+      </w:r>
+      <w:r>
+        <w:rPr>
+          <w:rFonts w:ascii="Calibri" w:hAnsi="Calibri"/>
+          <w:b w:val="0"/>
+          <w:caps/>
+          <w:color w:val="8D8351"/>
+          <w:spacing w:val="4"/>
+          <w:sz w:val="36"/>
+          <w:szCs w:val="21"/>
+          <w:lang w:val="en-US"/>
+        </w:rPr>
+        <w:t xml:space="preserve"> </w:t>
+      </w:r>
+      <w:r>
+        <w:rPr>
+          <w:rFonts w:ascii="Calibri" w:hAnsi="Calibri"/>
+          <w:b w:val="0"/>
+          <w:caps/>
+          <w:color w:val="8D8351"/>
+          <w:spacing w:val="4"/>
+          <w:sz w:val="36"/>
+          <w:szCs w:val="21"/>
+        </w:rPr>
+        <w:t>τησ</w:t>
+      </w:r>
+      <w:r>
+        <w:rPr>
+          <w:rFonts w:ascii="Calibri" w:hAnsi="Calibri"/>
+          <w:b w:val="0"/>
+          <w:caps/>
+          <w:color w:val="8D8351"/>
+          <w:spacing w:val="4"/>
+          <w:sz w:val="36"/>
+          <w:szCs w:val="21"/>
+          <w:lang w:val="en-US"/>
+        </w:rPr>
+        <w:t xml:space="preserve"> </w:t>
       </w:r>
       <w:r>
         <w:rPr>
@@ -193,7 +230,30 @@
           <w:sz w:val="40"/>
           <w:szCs w:val="21"/>
         </w:rPr>
-        <w:t>ΠρακτικΗς Ασκησης</w:t>
+        <w:t>ΠρακτικΗς</w:t>
+      </w:r>
+      <w:r>
+        <w:rPr>
+          <w:rFonts w:ascii="Calibri" w:hAnsi="Calibri"/>
+          <w:caps/>
+          <w:color w:val="8D8351"/>
+          <w:spacing w:val="36"/>
+          <w:sz w:val="40"/>
+          <w:szCs w:val="21"/>
+          <w:lang w:val="en-US"/>
+        </w:rPr>
+        <w:t xml:space="preserve"> </w:t>
+      </w:r>
+      <w:r>
+        <w:rPr>
+          <w:rFonts w:ascii="Calibri" w:hAnsi="Calibri"/>
+          <w:caps/>
+          <w:color w:val="8D8351"/>
+          <w:spacing w:val="36"/>
+          <w:sz w:val="40"/>
+          <w:szCs w:val="21"/>
+        </w:rPr>
+        <w:t>Ασκησης</w:t>
       </w:r>
     </w:p>
     <w:p>
@@ -216,81 +276,74 @@
           <w:sz w:val="28"/>
           <w:szCs w:val="21"/>
         </w:rPr>
-        <w:t>Ερωτηματολόγιο/Έκθεση Φοιτητή</w:t>
+        <w:t>Ερωτηματολόγιο</w:t>
+      </w:r>
+      <w:r>
+        <w:rPr>
+          <w:rFonts w:ascii="Calibri" w:hAnsi="Calibri"/>
+          <w:color w:val="6A5288"/>
+          <w:sz w:val="28"/>
+          <w:szCs w:val="21"/>
+        </w:rPr>
+        <w:t xml:space="preserve"> </w:t>
+      </w:r>
+      <w:r>
+        <w:rPr>
+          <w:rFonts w:ascii="Calibri" w:hAnsi="Calibri"/>
+          <w:color w:val="6A5288"/>
+          <w:sz w:val="28"/>
+          <w:szCs w:val="21"/>
+        </w:rPr>
+        <w:t>/</w:t>
+      </w:r>
+      <w:r>
+        <w:rPr>
+          <w:rFonts w:ascii="Calibri" w:hAnsi="Calibri"/>
+          <w:color w:val="6A5288"/>
+          <w:sz w:val="28"/>
+          <w:szCs w:val="21"/>
+        </w:rPr>
+        <w:t xml:space="preserve"> </w:t>
+      </w:r>
+      <w:r>
+        <w:rPr>
+          <w:rFonts w:ascii="Calibri" w:hAnsi="Calibri"/>
+          <w:color w:val="6A5288"/>
+          <w:sz w:val="28"/>
+          <w:szCs w:val="21"/>
+        </w:rPr>
+        <w:t>Έκθεση Φοιτητή</w:t>
       </w:r>
     </w:p>
     <w:p>
       <w:pPr>
         <w:pStyle w:val="BodyText"/>
         <w:widowControl w:val="0"/>
-        <w:spacing w:before="360" w:after="360"/>
-        <w:ind w:left="567" w:right="567"/>
-        <w:jc w:val="both"/>
+        <w:spacing w:before="280"/>
+        <w:jc w:val="center"/>
         <w:rPr>
           <w:rFonts w:ascii="Calibri" w:hAnsi="Calibri"/>
-          <w:b w:val="0"/>
-          <w:szCs w:val="20"/>
-        </w:rPr>
-      </w:pPr>
-      <w:r>
+          <w:color w:val="6A5288"/>
+          <w:sz w:val="28"/>
+          <w:szCs w:val="21"/>
+        </w:rPr>
+      </w:pPr>
+    </w:p>
+    <w:p>
+      <w:pPr>
+        <w:pStyle w:val="BodyText"/>
+        <w:widowControl w:val="0"/>
+        <w:spacing w:before="280"/>
+        <w:jc w:val="center"/>
         <w:rPr>
           <w:rFonts w:ascii="Calibri" w:hAnsi="Calibri"/>
-          <w:b w:val="0"/>
-          <w:i/>
-          <w:szCs w:val="20"/>
-        </w:rPr>
-        <w:t xml:space="preserve">Παρακαλούμε συμπληρώστε </w:t>
-      </w:r>
-      <w:r>
-        <w:rPr>
-          <w:rFonts w:ascii="Calibri" w:hAnsi="Calibri"/>
-          <w:i/>
-          <w:szCs w:val="20"/>
-        </w:rPr>
-        <w:t>ηλεκτρονικά</w:t>
-      </w:r>
-      <w:r>
-        <w:rPr>
-          <w:rFonts w:ascii="Calibri" w:hAnsi="Calibri"/>
-          <w:b w:val="0"/>
-          <w:i/>
-          <w:szCs w:val="20"/>
-        </w:rPr>
-        <w:t xml:space="preserve"> το έντυπο αξιολόγησης της Π.Α. και στείλτε το μέσω ηλεκτρονικού ταχυδρομείου στη διεύθυνση</w:t>
-      </w:r>
-      <w:r>
-        <w:t xml:space="preserve"> (</w:t>
-      </w:r>
-      <w:r>
-        <w:rPr>
-          <w:lang w:val="en-US"/>
-        </w:rPr>
-        <w:t>email</w:t>
-      </w:r>
-      <w:r>
-        <w:t xml:space="preserve"> </w:t>
-      </w:r>
-      <w:r>
-        <w:t>ΤΥ)</w:t>
-      </w:r>
-      <w:r>
-        <w:rPr>
-          <w:rFonts w:ascii="Calibri" w:hAnsi="Calibri"/>
-          <w:b w:val="0"/>
-          <w:i/>
-          <w:szCs w:val="20"/>
-        </w:rPr>
-        <w:t xml:space="preserve"> Ευχαριστούμε για τη συμμετοχή σας.</w:t>
-      </w:r>
-    </w:p>
-    <w:p>
-      <w:pPr>
-        <w:rPr>
-          <w:lang w:val="el-GR"/>
+          <w:color w:val="6A5288"/>
+          <w:sz w:val="28"/>
+          <w:szCs w:val="21"/>
         </w:rPr>
         <w:sectPr>
-          <w:headerReference w:type="default" r:id="rId13"/>
-          <w:footerReference w:type="default" r:id="rId14"/>
+          <w:headerReference w:type="default" r:id="rId10"/>
+          <w:footerReference w:type="default" r:id="rId11"/>
           <w:pgSz w:w="11906" w:h="16838"/>
           <w:pgMar w:top="851" w:right="851" w:bottom="1353" w:left="851" w:header="425" w:footer="794" w:gutter="0"/>
           <w:cols w:space="720"/>
@@ -327,7 +380,30 @@
           <w:szCs w:val="26"/>
           <w:lang w:val="el-GR"/>
         </w:rPr>
-        <w:t>Συμπληρώνεται από το Φοιτητή:</w:t>
+        <w:lastRenderedPageBreak/>
+        <w:t>Συμπληρώνεται από το Φοιτητή</w:t>
+      </w:r>
+      <w:r>
+        <w:rPr>
+          <w:rFonts w:ascii="Calibri" w:hAnsi="Calibri" w:cs="Calibri"/>
+          <w:b/>
+          <w:bCs/>
+          <w:sz w:val="26"/>
+          <w:szCs w:val="26"/>
+          <w:lang w:val="el-GR"/>
+        </w:rPr>
+        <w:t xml:space="preserve"> (ελέγξτε ότι τα στοιχεία σας είναι ορθά)</w:t>
+      </w:r>
+      <w:r>
+        <w:rPr>
+          <w:rFonts w:ascii="Calibri" w:hAnsi="Calibri" w:cs="Calibri"/>
+          <w:b/>
+          <w:bCs/>
+          <w:sz w:val="26"/>
+          <w:szCs w:val="26"/>
+          <w:lang w:val="el-GR"/>
+        </w:rPr>
+        <w:t>:</w:t>
       </w:r>
     </w:p>
     <w:p>
@@ -349,19 +425,28 @@
           <w:bCs/>
           <w:sz w:val="22"/>
           <w:szCs w:val="22"/>
-          <w:lang w:val="el-GR"/>
-        </w:rPr>
-      </w:pPr>
-      <w:commentRangeStart w:id="1"/>
-      <w:r>
-        <w:rPr>
-          <w:rFonts w:ascii="Calibri" w:hAnsi="Calibri" w:cs="Calibri"/>
-          <w:bCs/>
-          <w:sz w:val="22"/>
-          <w:szCs w:val="22"/>
-          <w:lang w:val="el-GR"/>
-        </w:rPr>
-        <w:t>Φορέας:</w:t>
+          <w:lang w:val="en-US"/>
+        </w:rPr>
+      </w:pPr>
+      <w:r>
+        <w:rPr>
+          <w:rFonts w:ascii="Calibri" w:hAnsi="Calibri" w:cs="Calibri"/>
+          <w:bCs/>
+          <w:sz w:val="22"/>
+          <w:szCs w:val="22"/>
+          <w:lang w:val="el-GR"/>
+        </w:rPr>
+        <w:t>Φορέας</w:t>
+      </w:r>
+      <w:r>
+        <w:rPr>
+          <w:rFonts w:ascii="Calibri" w:hAnsi="Calibri" w:cs="Calibri"/>
+          <w:bCs/>
+          <w:sz w:val="22"/>
+          <w:szCs w:val="22"/>
+          <w:lang w:val="en-US"/>
+        </w:rPr>
+        <w:t>:</w:t>
       </w:r>
       <w:r>
         <w:rPr>
@@ -370,7 +455,7 @@
           <w:color w:val="auto"/>
           <w:sz w:val="22"/>
           <w:szCs w:val="22"/>
-          <w:lang w:val="el-GR"/>
+          <w:lang w:val="en-US"/>
         </w:rPr>
         <w:t xml:space="preserve"> </w:t>
       </w:r>
@@ -380,9 +465,31 @@
           <w:bCs/>
           <w:sz w:val="22"/>
           <w:szCs w:val="22"/>
-          <w:lang w:val="el-GR"/>
-        </w:rPr>
-        <w:tab/>
+          <w:lang w:val="en-US"/>
+        </w:rPr>
+        <w:t>{</w:t>
+      </w:r>
+      <w:proofErr w:type="spellStart"/>
+      <w:r>
+        <w:rPr>
+          <w:rFonts w:ascii="Calibri" w:hAnsi="Calibri" w:cs="Calibri"/>
+          <w:bCs/>
+          <w:sz w:val="22"/>
+          <w:szCs w:val="22"/>
+          <w:lang w:val="en-US"/>
+        </w:rPr>
+        <w:t>asgmt_company_name</w:t>
+      </w:r>
+      <w:proofErr w:type="spellEnd"/>
+      <w:r>
+        <w:rPr>
+          <w:rFonts w:ascii="Calibri" w:hAnsi="Calibri" w:cs="Calibri"/>
+          <w:bCs/>
+          <w:sz w:val="22"/>
+          <w:szCs w:val="22"/>
+          <w:lang w:val="en-US"/>
+        </w:rPr>
+        <w:t>}</w:t>
       </w:r>
     </w:p>
     <w:p>
@@ -403,36 +510,144 @@
           <w:bCs/>
           <w:sz w:val="22"/>
           <w:szCs w:val="22"/>
-          <w:lang w:val="el-GR"/>
-        </w:rPr>
-      </w:pPr>
-      <w:r>
-        <w:rPr>
-          <w:rFonts w:ascii="Calibri" w:hAnsi="Calibri" w:cs="Calibri"/>
-          <w:bCs/>
-          <w:sz w:val="22"/>
-          <w:szCs w:val="22"/>
-          <w:lang w:val="el-GR"/>
-        </w:rPr>
-        <w:t>Διάστημα Π.Α.:</w:t>
-      </w:r>
-      <w:r>
-        <w:rPr>
-          <w:rFonts w:ascii="Calibri" w:hAnsi="Calibri" w:cs="Calibri"/>
-          <w:sz w:val="22"/>
-          <w:szCs w:val="22"/>
-          <w:lang w:val="el-GR"/>
+          <w:lang w:val="en-US"/>
+        </w:rPr>
+      </w:pPr>
+      <w:r>
+        <w:rPr>
+          <w:rFonts w:ascii="Calibri" w:hAnsi="Calibri" w:cs="Calibri"/>
+          <w:bCs/>
+          <w:sz w:val="22"/>
+          <w:szCs w:val="22"/>
+          <w:lang w:val="el-GR"/>
+        </w:rPr>
+        <w:t>Διάστημα</w:t>
+      </w:r>
+      <w:r>
+        <w:rPr>
+          <w:rFonts w:ascii="Calibri" w:hAnsi="Calibri" w:cs="Calibri"/>
+          <w:bCs/>
+          <w:sz w:val="22"/>
+          <w:szCs w:val="22"/>
+          <w:lang w:val="en-US"/>
         </w:rPr>
         <w:t xml:space="preserve"> </w:t>
       </w:r>
       <w:r>
         <w:rPr>
           <w:rFonts w:ascii="Calibri" w:hAnsi="Calibri" w:cs="Calibri"/>
-          <w:sz w:val="22"/>
-          <w:szCs w:val="22"/>
-          <w:lang w:val="el-GR"/>
-        </w:rPr>
-        <w:tab/>
+          <w:bCs/>
+          <w:sz w:val="22"/>
+          <w:szCs w:val="22"/>
+          <w:lang w:val="el-GR"/>
+        </w:rPr>
+        <w:t>Π</w:t>
+      </w:r>
+      <w:r>
+        <w:rPr>
+          <w:rFonts w:ascii="Calibri" w:hAnsi="Calibri" w:cs="Calibri"/>
+          <w:bCs/>
+          <w:sz w:val="22"/>
+          <w:szCs w:val="22"/>
+          <w:lang w:val="en-US"/>
+        </w:rPr>
+        <w:t>.</w:t>
+      </w:r>
+      <w:r>
+        <w:rPr>
+          <w:rFonts w:ascii="Calibri" w:hAnsi="Calibri" w:cs="Calibri"/>
+          <w:bCs/>
+          <w:sz w:val="22"/>
+          <w:szCs w:val="22"/>
+          <w:lang w:val="el-GR"/>
+        </w:rPr>
+        <w:t>Α</w:t>
+      </w:r>
+      <w:r>
+        <w:rPr>
+          <w:rFonts w:ascii="Calibri" w:hAnsi="Calibri" w:cs="Calibri"/>
+          <w:bCs/>
+          <w:sz w:val="22"/>
+          <w:szCs w:val="22"/>
+          <w:lang w:val="en-US"/>
+        </w:rPr>
+        <w:t>.:</w:t>
+      </w:r>
+      <w:r>
+        <w:rPr>
+          <w:rFonts w:ascii="Calibri" w:hAnsi="Calibri" w:cs="Calibri"/>
+          <w:sz w:val="22"/>
+          <w:szCs w:val="22"/>
+          <w:lang w:val="en-US"/>
+        </w:rPr>
+        <w:t xml:space="preserve"> {</w:t>
+      </w:r>
+      <w:proofErr w:type="spellStart"/>
+      <w:r>
+        <w:rPr>
+          <w:rFonts w:ascii="Calibri" w:hAnsi="Calibri" w:cs="Calibri"/>
+          <w:sz w:val="22"/>
+          <w:szCs w:val="22"/>
+          <w:lang w:val="en-US"/>
+        </w:rPr>
+        <w:t>pa_start_date</w:t>
+      </w:r>
+      <w:proofErr w:type="spellEnd"/>
+      <w:r>
+        <w:rPr>
+          <w:rFonts w:ascii="Calibri" w:hAnsi="Calibri" w:cs="Calibri"/>
+          <w:sz w:val="22"/>
+          <w:szCs w:val="22"/>
+          <w:lang w:val="en-US"/>
+        </w:rPr>
+        <w:t xml:space="preserve">} </w:t>
+      </w:r>
+      <w:r>
+        <w:rPr>
+          <w:rFonts w:ascii="Calibri" w:hAnsi="Calibri" w:cs="Calibri"/>
+          <w:sz w:val="22"/>
+          <w:szCs w:val="22"/>
+          <w:lang w:val="en-US"/>
+        </w:rPr>
+        <w:t xml:space="preserve">- </w:t>
+      </w:r>
+      <w:r>
+        <w:rPr>
+          <w:rFonts w:ascii="Calibri" w:hAnsi="Calibri" w:cs="Calibri"/>
+          <w:sz w:val="22"/>
+          <w:szCs w:val="22"/>
+          <w:lang w:val="en-US"/>
+        </w:rPr>
+        <w:t>{</w:t>
+      </w:r>
+      <w:proofErr w:type="spellStart"/>
+      <w:r>
+        <w:rPr>
+          <w:rFonts w:ascii="Calibri" w:hAnsi="Calibri" w:cs="Calibri"/>
+          <w:sz w:val="22"/>
+          <w:szCs w:val="22"/>
+          <w:lang w:val="en-US"/>
+        </w:rPr>
+        <w:t>pa_end</w:t>
+      </w:r>
+      <w:r>
+        <w:rPr>
+          <w:rFonts w:ascii="Calibri" w:hAnsi="Calibri" w:cs="Calibri"/>
+          <w:sz w:val="22"/>
+          <w:szCs w:val="22"/>
+          <w:lang w:val="en-US"/>
+        </w:rPr>
+        <w:t>_date</w:t>
+      </w:r>
+      <w:proofErr w:type="spellEnd"/>
+      <w:r>
+        <w:rPr>
+          <w:rFonts w:ascii="Calibri" w:hAnsi="Calibri" w:cs="Calibri"/>
+          <w:sz w:val="22"/>
+          <w:szCs w:val="22"/>
+          <w:lang w:val="en-US"/>
+        </w:rPr>
+        <w:t>}</w:t>
       </w:r>
     </w:p>
     <w:p>
@@ -453,18 +668,28 @@
           <w:bCs/>
           <w:sz w:val="22"/>
           <w:szCs w:val="22"/>
-          <w:lang w:val="el-GR"/>
-        </w:rPr>
-      </w:pPr>
-      <w:r>
-        <w:rPr>
-          <w:rFonts w:ascii="Calibri" w:hAnsi="Calibri" w:cs="Calibri"/>
-          <w:bCs/>
-          <w:sz w:val="22"/>
-          <w:szCs w:val="22"/>
-          <w:lang w:val="el-GR"/>
-        </w:rPr>
-        <w:t>Φοιτητής:</w:t>
+          <w:lang w:val="en-US"/>
+        </w:rPr>
+      </w:pPr>
+      <w:r>
+        <w:rPr>
+          <w:rFonts w:ascii="Calibri" w:hAnsi="Calibri" w:cs="Calibri"/>
+          <w:bCs/>
+          <w:sz w:val="22"/>
+          <w:szCs w:val="22"/>
+          <w:lang w:val="el-GR"/>
+        </w:rPr>
+        <w:t>Φοιτητής</w:t>
+      </w:r>
+      <w:r>
+        <w:rPr>
+          <w:rFonts w:ascii="Calibri" w:hAnsi="Calibri" w:cs="Calibri"/>
+          <w:bCs/>
+          <w:sz w:val="22"/>
+          <w:szCs w:val="22"/>
+          <w:lang w:val="en-US"/>
+        </w:rPr>
+        <w:t>:</w:t>
       </w:r>
       <w:r>
         <w:rPr>
@@ -473,7 +698,7 @@
           <w:color w:val="auto"/>
           <w:sz w:val="22"/>
           <w:szCs w:val="22"/>
-          <w:lang w:val="el-GR"/>
+          <w:lang w:val="en-US"/>
         </w:rPr>
         <w:t xml:space="preserve"> </w:t>
       </w:r>
@@ -483,9 +708,31 @@
           <w:bCs/>
           <w:sz w:val="22"/>
           <w:szCs w:val="22"/>
-          <w:lang w:val="el-GR"/>
-        </w:rPr>
-        <w:tab/>
+          <w:lang w:val="en-US"/>
+        </w:rPr>
+        <w:t>{</w:t>
+      </w:r>
+      <w:proofErr w:type="spellStart"/>
+      <w:r>
+        <w:rPr>
+          <w:rFonts w:ascii="Calibri" w:hAnsi="Calibri" w:cs="Calibri"/>
+          <w:bCs/>
+          <w:sz w:val="22"/>
+          <w:szCs w:val="22"/>
+          <w:lang w:val="en-US"/>
+        </w:rPr>
+        <w:t>displayname</w:t>
+      </w:r>
+      <w:proofErr w:type="spellEnd"/>
+      <w:r>
+        <w:rPr>
+          <w:rFonts w:ascii="Calibri" w:hAnsi="Calibri" w:cs="Calibri"/>
+          <w:bCs/>
+          <w:sz w:val="22"/>
+          <w:szCs w:val="22"/>
+          <w:lang w:val="en-US"/>
+        </w:rPr>
+        <w:t>}</w:t>
       </w:r>
     </w:p>
     <w:p>
@@ -503,80 +750,137 @@
         </w:tabs>
         <w:jc w:val="both"/>
         <w:rPr>
-          <w:lang w:val="el-GR"/>
-        </w:rPr>
-      </w:pPr>
-      <w:r>
-        <w:rPr>
-          <w:rFonts w:ascii="Calibri" w:hAnsi="Calibri" w:cs="Calibri"/>
-          <w:bCs/>
-          <w:sz w:val="22"/>
-          <w:szCs w:val="22"/>
-          <w:lang w:val="el-GR"/>
-        </w:rPr>
-        <w:t xml:space="preserve">Αρ. μητρώου: </w:t>
-      </w:r>
-      <w:r>
-        <w:rPr>
-          <w:rFonts w:ascii="Calibri" w:hAnsi="Calibri" w:cs="Calibri"/>
-          <w:bCs/>
-          <w:sz w:val="22"/>
-          <w:szCs w:val="22"/>
-          <w:lang w:val="el-GR"/>
-        </w:rPr>
-        <w:tab/>
+          <w:rFonts w:ascii="Calibri" w:hAnsi="Calibri" w:cs="Calibri"/>
+          <w:bCs/>
+          <w:sz w:val="22"/>
+          <w:szCs w:val="22"/>
+          <w:lang w:val="en-US"/>
+        </w:rPr>
+      </w:pPr>
+      <w:r>
+        <w:rPr>
+          <w:rFonts w:ascii="Calibri" w:hAnsi="Calibri" w:cs="Calibri"/>
+          <w:bCs/>
+          <w:sz w:val="22"/>
+          <w:szCs w:val="22"/>
+          <w:lang w:val="el-GR"/>
+        </w:rPr>
+        <w:t>Αρ</w:t>
+      </w:r>
+      <w:r>
+        <w:rPr>
+          <w:rFonts w:ascii="Calibri" w:hAnsi="Calibri" w:cs="Calibri"/>
+          <w:bCs/>
+          <w:sz w:val="22"/>
+          <w:szCs w:val="22"/>
+          <w:lang w:val="en-US"/>
+        </w:rPr>
+        <w:t xml:space="preserve">. </w:t>
+      </w:r>
+      <w:r>
+        <w:rPr>
+          <w:rFonts w:ascii="Calibri" w:hAnsi="Calibri" w:cs="Calibri"/>
+          <w:bCs/>
+          <w:sz w:val="22"/>
+          <w:szCs w:val="22"/>
+          <w:lang w:val="el-GR"/>
+        </w:rPr>
+        <w:t>μητρώου</w:t>
+      </w:r>
+      <w:r>
+        <w:rPr>
+          <w:rFonts w:ascii="Calibri" w:hAnsi="Calibri" w:cs="Calibri"/>
+          <w:bCs/>
+          <w:sz w:val="22"/>
+          <w:szCs w:val="22"/>
+          <w:lang w:val="en-US"/>
+        </w:rPr>
+        <w:t xml:space="preserve">: </w:t>
+      </w:r>
+      <w:r>
+        <w:rPr>
+          <w:rFonts w:ascii="Calibri" w:hAnsi="Calibri" w:cs="Calibri"/>
+          <w:bCs/>
+          <w:sz w:val="22"/>
+          <w:szCs w:val="22"/>
+          <w:lang w:val="en-US"/>
+        </w:rPr>
+        <w:t>{</w:t>
+      </w:r>
+      <w:proofErr w:type="spellStart"/>
+      <w:r>
+        <w:rPr>
+          <w:rFonts w:ascii="Calibri" w:hAnsi="Calibri" w:cs="Calibri"/>
+          <w:bCs/>
+          <w:sz w:val="22"/>
+          <w:szCs w:val="22"/>
+          <w:lang w:val="en-US"/>
+        </w:rPr>
+        <w:t>schacpersonaluniquecode</w:t>
+      </w:r>
+      <w:proofErr w:type="spellEnd"/>
+      <w:r>
+        <w:rPr>
+          <w:rFonts w:ascii="Calibri" w:hAnsi="Calibri" w:cs="Calibri"/>
+          <w:bCs/>
+          <w:sz w:val="22"/>
+          <w:szCs w:val="22"/>
+          <w:lang w:val="en-US"/>
+        </w:rPr>
+        <w:t>}</w:t>
+      </w:r>
+      <w:r>
+        <w:rPr>
+          <w:rFonts w:ascii="Calibri" w:hAnsi="Calibri" w:cs="Calibri"/>
+          <w:bCs/>
+          <w:sz w:val="22"/>
+          <w:szCs w:val="22"/>
+          <w:lang w:val="en-US"/>
+        </w:rPr>
         <w:t xml:space="preserve"> </w:t>
       </w:r>
-      <w:r>
-        <w:fldChar w:fldCharType="begin"/>
-      </w:r>
-      <w:r>
-        <w:rPr>
-          <w:rFonts w:ascii="Calibri" w:hAnsi="Calibri" w:cs="Calibri"/>
-          <w:bCs/>
-          <w:sz w:val="22"/>
-          <w:szCs w:val="22"/>
-          <w:lang w:val="el-GR"/>
-        </w:rPr>
-        <w:instrText>AUTOTEXT  " Simple Text Box"  \* MERGEFORMAT</w:instrText>
-      </w:r>
-      <w:r>
-        <w:rPr>
-          <w:rFonts w:ascii="Calibri" w:hAnsi="Calibri" w:cs="Calibri"/>
-          <w:bCs/>
-          <w:sz w:val="22"/>
-          <w:szCs w:val="22"/>
-          <w:lang w:val="el-GR"/>
-        </w:rPr>
-        <w:fldChar w:fldCharType="separate"/>
-      </w:r>
-      <w:bookmarkStart w:id="2" w:name="Bookmark1"/>
-      <w:r>
-        <w:rPr>
-          <w:rFonts w:ascii="Calibri" w:hAnsi="Calibri" w:cs="Calibri"/>
-          <w:bCs/>
-          <w:sz w:val="22"/>
-          <w:szCs w:val="22"/>
-          <w:lang w:val="el-GR"/>
-        </w:rPr>
-        <w:fldChar w:fldCharType="end"/>
-      </w:r>
-      <w:bookmarkStart w:id="3" w:name="Bookmark13"/>
-      <w:bookmarkStart w:id="4" w:name="Bookmark11"/>
-      <w:bookmarkStart w:id="5" w:name="Bookmark12"/>
-      <w:bookmarkEnd w:id="2"/>
-      <w:bookmarkEnd w:id="3"/>
-      <w:bookmarkEnd w:id="4"/>
-      <w:bookmarkEnd w:id="5"/>
-      <w:r>
-        <w:rPr>
-          <w:rFonts w:ascii="Calibri" w:hAnsi="Calibri" w:cs="Calibri"/>
-          <w:bCs/>
-          <w:sz w:val="22"/>
-          <w:szCs w:val="22"/>
-          <w:lang w:val="el-GR"/>
-        </w:rPr>
-        <w:t xml:space="preserve">Εξάμ.: </w:t>
+    </w:p>
+    <w:p>
+      <w:pPr>
+        <w:pBdr>
+          <w:top w:val="single" w:sz="12" w:space="2" w:color="C2D69B"/>
+          <w:left w:val="single" w:sz="12" w:space="2" w:color="EAF1DD"/>
+          <w:bottom w:val="single" w:sz="12" w:space="2" w:color="C2D69B"/>
+          <w:right w:val="single" w:sz="12" w:space="2" w:color="EAF1DD"/>
+        </w:pBdr>
+        <w:shd w:val="clear" w:color="auto" w:fill="EAF1DD"/>
+        <w:tabs>
+          <w:tab w:val="left" w:leader="dot" w:pos="3686"/>
+          <w:tab w:val="right" w:leader="dot" w:pos="4820"/>
+        </w:tabs>
+        <w:jc w:val="both"/>
+        <w:rPr>
+          <w:rFonts w:ascii="Calibri" w:hAnsi="Calibri" w:cs="Calibri"/>
+          <w:bCs/>
+          <w:sz w:val="22"/>
+          <w:szCs w:val="22"/>
+          <w:lang w:val="el-GR"/>
+        </w:rPr>
+      </w:pPr>
+      <w:r>
+        <w:rPr>
+          <w:rFonts w:ascii="Calibri" w:hAnsi="Calibri" w:cs="Calibri"/>
+          <w:bCs/>
+          <w:sz w:val="22"/>
+          <w:szCs w:val="22"/>
+          <w:lang w:val="el-GR"/>
+        </w:rPr>
+        <w:t>Εξάμ</w:t>
+      </w:r>
+      <w:r>
+        <w:rPr>
+          <w:rFonts w:ascii="Calibri" w:hAnsi="Calibri" w:cs="Calibri"/>
+          <w:bCs/>
+          <w:sz w:val="22"/>
+          <w:szCs w:val="22"/>
+          <w:lang w:val="el-GR"/>
+        </w:rPr>
+        <w:t xml:space="preserve">.: </w:t>
       </w:r>
       <w:r>
         <w:rPr>
@@ -649,7 +953,27 @@
           <w:szCs w:val="22"/>
           <w:lang w:val="el-GR"/>
         </w:rPr>
-        <w:tab/>
+        <w:t>{</w:t>
+      </w:r>
+      <w:r>
+        <w:rPr>
+          <w:rFonts w:ascii="Calibri" w:hAnsi="Calibri" w:cs="Calibri"/>
+          <w:bCs/>
+          <w:sz w:val="22"/>
+          <w:szCs w:val="22"/>
+          <w:lang w:val="en-US"/>
+        </w:rPr>
+        <w:t>mail</w:t>
+      </w:r>
+      <w:r>
+        <w:rPr>
+          <w:rFonts w:ascii="Calibri" w:hAnsi="Calibri" w:cs="Calibri"/>
+          <w:bCs/>
+          <w:sz w:val="22"/>
+          <w:szCs w:val="22"/>
+          <w:lang w:val="el-GR"/>
+        </w:rPr>
+        <w:t>}</w:t>
       </w:r>
     </w:p>
     <w:p>
@@ -752,13 +1076,6 @@
           <w:lang w:val="el-GR"/>
         </w:rPr>
         <w:tab/>
-      </w:r>
-      <w:commentRangeEnd w:id="1"/>
-      <w:r>
-        <w:rPr>
-          <w:rStyle w:val="CommentReference"/>
-        </w:rPr>
-        <w:commentReference w:id="1"/>
       </w:r>
     </w:p>
     <w:p>
@@ -921,7 +1238,7 @@
                 <w:bCs/>
                 <w:i/>
                 <w:sz w:val="18"/>
-                <w:szCs w:val="18"/>
+                <w:szCs w:val="22"/>
                 <w:lang w:val="el-GR"/>
               </w:rPr>
             </w:pPr>
@@ -930,7 +1247,7 @@
                 <w:rFonts w:ascii="Calibri" w:hAnsi="Calibri" w:cs="Calibri"/>
                 <w:bCs/>
                 <w:sz w:val="18"/>
-                <w:szCs w:val="18"/>
+                <w:szCs w:val="22"/>
                 <w:lang w:val="el-GR"/>
               </w:rPr>
               <w:t>Τίτλος θέσης:</w:t>
@@ -954,7 +1271,7 @@
                 <w:bCs/>
                 <w:i/>
                 <w:sz w:val="18"/>
-                <w:szCs w:val="18"/>
+                <w:szCs w:val="22"/>
                 <w:lang w:val="el-GR"/>
               </w:rPr>
             </w:pPr>
@@ -964,8 +1281,9 @@
                 <w:bCs/>
                 <w:i/>
                 <w:noProof/>
+                <w:color w:val="1F497D" w:themeColor="text2"/>
                 <w:sz w:val="18"/>
-                <w:szCs w:val="18"/>
+                <w:szCs w:val="22"/>
                 <w:lang w:val="el-GR"/>
               </w:rPr>
               <w:t>{</w:t>
@@ -976,8 +1294,9 @@
                 <w:bCs/>
                 <w:i/>
                 <w:noProof/>
+                <w:color w:val="1F497D" w:themeColor="text2"/>
                 <w:sz w:val="18"/>
-                <w:szCs w:val="18"/>
+                <w:szCs w:val="22"/>
                 <w:lang w:val="en-US"/>
               </w:rPr>
               <w:t>A1_1</w:t>
@@ -988,8 +1307,9 @@
                 <w:bCs/>
                 <w:i/>
                 <w:noProof/>
+                <w:color w:val="1F497D" w:themeColor="text2"/>
                 <w:sz w:val="18"/>
-                <w:szCs w:val="18"/>
+                <w:szCs w:val="22"/>
                 <w:lang w:val="el-GR"/>
               </w:rPr>
               <w:t>}</w:t>
@@ -1020,7 +1340,7 @@
                 <w:rFonts w:ascii="Calibri" w:hAnsi="Calibri" w:cs="Calibri"/>
                 <w:bCs/>
                 <w:sz w:val="18"/>
-                <w:szCs w:val="18"/>
+                <w:szCs w:val="22"/>
                 <w:lang w:val="el-GR"/>
               </w:rPr>
             </w:pPr>
@@ -1029,7 +1349,7 @@
                 <w:rFonts w:ascii="Calibri" w:hAnsi="Calibri" w:cs="Calibri"/>
                 <w:bCs/>
                 <w:sz w:val="18"/>
-                <w:szCs w:val="18"/>
+                <w:szCs w:val="22"/>
                 <w:lang w:val="el-GR"/>
               </w:rPr>
               <w:t>Αντικείμενο:</w:t>
@@ -1059,7 +1379,7 @@
                 <w:bCs/>
                 <w:i/>
                 <w:sz w:val="18"/>
-                <w:szCs w:val="18"/>
+                <w:szCs w:val="22"/>
                 <w:lang w:val="en-US"/>
               </w:rPr>
             </w:pPr>
@@ -1069,8 +1389,9 @@
                 <w:bCs/>
                 <w:i/>
                 <w:noProof/>
+                <w:color w:val="1F497D" w:themeColor="text2"/>
                 <w:sz w:val="18"/>
-                <w:szCs w:val="18"/>
+                <w:szCs w:val="22"/>
                 <w:lang w:val="en-US"/>
               </w:rPr>
               <w:t>{A1_2}</w:t>
@@ -1107,7 +1428,7 @@
           <w:bCs/>
           <w:sz w:val="22"/>
           <w:szCs w:val="22"/>
-          <w:lang w:val="en-US"/>
+          <w:lang w:val="el-GR"/>
         </w:rPr>
       </w:pPr>
       <w:r>
@@ -1172,20 +1493,55 @@
         <w:rPr>
           <w:rFonts w:ascii="Calibri" w:hAnsi="Calibri" w:cs="Calibri"/>
           <w:bCs/>
+          <w:color w:val="1F497D" w:themeColor="text2"/>
+          <w:sz w:val="22"/>
+          <w:szCs w:val="22"/>
+          <w:lang w:val="el-GR"/>
+        </w:rPr>
+      </w:pPr>
+      <w:r>
+        <w:rPr>
+          <w:rFonts w:ascii="Calibri" w:hAnsi="Calibri" w:cs="Calibri"/>
+          <w:bCs/>
+          <w:color w:val="1F497D" w:themeColor="text2"/>
+          <w:sz w:val="22"/>
+          <w:szCs w:val="22"/>
+          <w:lang w:val="el-GR"/>
+        </w:rPr>
+        <w:t>{</w:t>
+      </w:r>
+      <w:r>
+        <w:rPr>
+          <w:rFonts w:ascii="Calibri" w:hAnsi="Calibri" w:cs="Calibri"/>
+          <w:bCs/>
+          <w:color w:val="1F497D" w:themeColor="text2"/>
           <w:sz w:val="22"/>
           <w:szCs w:val="22"/>
           <w:lang w:val="en-US"/>
         </w:rPr>
-      </w:pPr>
-      <w:r>
-        <w:rPr>
-          <w:rFonts w:ascii="Calibri" w:hAnsi="Calibri" w:cs="Calibri"/>
-          <w:bCs/>
-          <w:sz w:val="22"/>
-          <w:szCs w:val="22"/>
-          <w:lang w:val="en-US"/>
-        </w:rPr>
-        <w:t>{A1_3}</w:t>
+        <w:t>A</w:t>
+      </w:r>
+      <w:r>
+        <w:rPr>
+          <w:rFonts w:ascii="Calibri" w:hAnsi="Calibri" w:cs="Calibri"/>
+          <w:bCs/>
+          <w:color w:val="1F497D" w:themeColor="text2"/>
+          <w:sz w:val="22"/>
+          <w:szCs w:val="22"/>
+          <w:lang w:val="el-GR"/>
+        </w:rPr>
+        <w:t>2</w:t>
+      </w:r>
+      <w:r>
+        <w:rPr>
+          <w:rFonts w:ascii="Calibri" w:hAnsi="Calibri" w:cs="Calibri"/>
+          <w:bCs/>
+          <w:color w:val="1F497D" w:themeColor="text2"/>
+          <w:sz w:val="22"/>
+          <w:szCs w:val="22"/>
+          <w:lang w:val="el-GR"/>
+        </w:rPr>
+        <w:t>}</w:t>
       </w:r>
     </w:p>
     <w:p>
@@ -1266,20 +1622,55 @@
         <w:rPr>
           <w:rFonts w:ascii="Calibri" w:hAnsi="Calibri" w:cs="Calibri"/>
           <w:bCs/>
+          <w:color w:val="1F497D" w:themeColor="text2"/>
+          <w:sz w:val="22"/>
+          <w:szCs w:val="22"/>
+          <w:lang w:val="el-GR"/>
+        </w:rPr>
+      </w:pPr>
+      <w:r>
+        <w:rPr>
+          <w:rFonts w:ascii="Calibri" w:hAnsi="Calibri" w:cs="Calibri"/>
+          <w:bCs/>
+          <w:color w:val="1F497D" w:themeColor="text2"/>
+          <w:sz w:val="22"/>
+          <w:szCs w:val="22"/>
+          <w:lang w:val="el-GR"/>
+        </w:rPr>
+        <w:t>{</w:t>
+      </w:r>
+      <w:r>
+        <w:rPr>
+          <w:rFonts w:ascii="Calibri" w:hAnsi="Calibri" w:cs="Calibri"/>
+          <w:bCs/>
+          <w:color w:val="1F497D" w:themeColor="text2"/>
           <w:sz w:val="22"/>
           <w:szCs w:val="22"/>
           <w:lang w:val="en-US"/>
         </w:rPr>
-      </w:pPr>
-      <w:r>
-        <w:rPr>
-          <w:rFonts w:ascii="Calibri" w:hAnsi="Calibri" w:cs="Calibri"/>
-          <w:bCs/>
-          <w:sz w:val="22"/>
-          <w:szCs w:val="22"/>
-          <w:lang w:val="en-US"/>
-        </w:rPr>
-        <w:t>{A1_4}</w:t>
+        <w:t>A</w:t>
+      </w:r>
+      <w:r>
+        <w:rPr>
+          <w:rFonts w:ascii="Calibri" w:hAnsi="Calibri" w:cs="Calibri"/>
+          <w:bCs/>
+          <w:color w:val="1F497D" w:themeColor="text2"/>
+          <w:sz w:val="22"/>
+          <w:szCs w:val="22"/>
+          <w:lang w:val="el-GR"/>
+        </w:rPr>
+        <w:t>3</w:t>
+      </w:r>
+      <w:r>
+        <w:rPr>
+          <w:rFonts w:ascii="Calibri" w:hAnsi="Calibri" w:cs="Calibri"/>
+          <w:bCs/>
+          <w:color w:val="1F497D" w:themeColor="text2"/>
+          <w:sz w:val="22"/>
+          <w:szCs w:val="22"/>
+          <w:lang w:val="el-GR"/>
+        </w:rPr>
+        <w:t>}</w:t>
       </w:r>
     </w:p>
     <w:p>
@@ -1319,7 +1710,7 @@
           <w:i/>
           <w:sz w:val="22"/>
           <w:szCs w:val="22"/>
-          <w:lang w:val="en-US"/>
+          <w:lang w:val="el-GR"/>
         </w:rPr>
       </w:pPr>
       <w:r>
@@ -1363,21 +1754,47 @@
           <w:rFonts w:ascii="Calibri" w:hAnsi="Calibri" w:cs="Calibri"/>
           <w:bCs/>
           <w:i/>
+          <w:color w:val="1F497D" w:themeColor="text2"/>
+          <w:sz w:val="22"/>
+          <w:szCs w:val="22"/>
+          <w:lang w:val="el-GR"/>
+        </w:rPr>
+      </w:pPr>
+      <w:r>
+        <w:rPr>
+          <w:rFonts w:ascii="Calibri" w:hAnsi="Calibri" w:cs="Calibri"/>
+          <w:bCs/>
+          <w:i/>
+          <w:color w:val="1F497D" w:themeColor="text2"/>
+          <w:sz w:val="22"/>
+          <w:szCs w:val="22"/>
+          <w:lang w:val="el-GR"/>
+        </w:rPr>
+        <w:t>{</w:t>
+      </w:r>
+      <w:r>
+        <w:rPr>
+          <w:rFonts w:ascii="Calibri" w:hAnsi="Calibri" w:cs="Calibri"/>
+          <w:bCs/>
+          <w:i/>
+          <w:color w:val="1F497D" w:themeColor="text2"/>
           <w:sz w:val="22"/>
           <w:szCs w:val="22"/>
           <w:lang w:val="en-US"/>
         </w:rPr>
-      </w:pPr>
+        <w:t>B</w:t>
+      </w:r>
       <w:r>
         <w:rPr>
           <w:rFonts w:ascii="Calibri" w:hAnsi="Calibri" w:cs="Calibri"/>
           <w:bCs/>
           <w:i/>
-          <w:sz w:val="22"/>
-          <w:szCs w:val="22"/>
-          <w:lang w:val="en-US"/>
-        </w:rPr>
-        <w:t>{B1}</w:t>
+          <w:color w:val="1F497D" w:themeColor="text2"/>
+          <w:sz w:val="22"/>
+          <w:szCs w:val="22"/>
+          <w:lang w:val="el-GR"/>
+        </w:rPr>
+        <w:t>1}</w:t>
       </w:r>
     </w:p>
     <w:p>
@@ -1389,7 +1806,7 @@
           <w:bCs/>
           <w:sz w:val="22"/>
           <w:szCs w:val="22"/>
-          <w:lang w:val="en-US"/>
+          <w:lang w:val="el-GR"/>
         </w:rPr>
       </w:pPr>
       <w:r>
@@ -1462,20 +1879,44 @@
         <w:rPr>
           <w:rFonts w:ascii="Calibri" w:hAnsi="Calibri" w:cs="Calibri"/>
           <w:bCs/>
+          <w:color w:val="1F497D" w:themeColor="text2"/>
+          <w:sz w:val="22"/>
+          <w:szCs w:val="22"/>
+          <w:lang w:val="el-GR"/>
+        </w:rPr>
+      </w:pPr>
+      <w:r>
+        <w:rPr>
+          <w:rFonts w:ascii="Calibri" w:hAnsi="Calibri" w:cs="Calibri"/>
+          <w:bCs/>
+          <w:color w:val="1F497D" w:themeColor="text2"/>
+          <w:sz w:val="22"/>
+          <w:szCs w:val="22"/>
+          <w:lang w:val="el-GR"/>
+        </w:rPr>
+        <w:t>{</w:t>
+      </w:r>
+      <w:r>
+        <w:rPr>
+          <w:rFonts w:ascii="Calibri" w:hAnsi="Calibri" w:cs="Calibri"/>
+          <w:bCs/>
+          <w:color w:val="1F497D" w:themeColor="text2"/>
           <w:sz w:val="22"/>
           <w:szCs w:val="22"/>
           <w:lang w:val="en-US"/>
         </w:rPr>
-      </w:pPr>
-      <w:r>
-        <w:rPr>
-          <w:rFonts w:ascii="Calibri" w:hAnsi="Calibri" w:cs="Calibri"/>
-          <w:bCs/>
-          <w:sz w:val="22"/>
-          <w:szCs w:val="22"/>
-          <w:lang w:val="en-US"/>
-        </w:rPr>
-        <w:t>{B2}</w:t>
+        <w:t>B</w:t>
+      </w:r>
+      <w:r>
+        <w:rPr>
+          <w:rFonts w:ascii="Calibri" w:hAnsi="Calibri" w:cs="Calibri"/>
+          <w:bCs/>
+          <w:color w:val="1F497D" w:themeColor="text2"/>
+          <w:sz w:val="22"/>
+          <w:szCs w:val="22"/>
+          <w:lang w:val="el-GR"/>
+        </w:rPr>
+        <w:t>2}</w:t>
       </w:r>
     </w:p>
     <w:p>
@@ -1487,7 +1928,7 @@
           <w:bCs/>
           <w:sz w:val="22"/>
           <w:szCs w:val="22"/>
-          <w:lang w:val="en-US"/>
+          <w:lang w:val="el-GR"/>
         </w:rPr>
       </w:pPr>
       <w:r>
@@ -1550,20 +1991,44 @@
         <w:rPr>
           <w:rFonts w:ascii="Calibri" w:hAnsi="Calibri" w:cs="Calibri"/>
           <w:bCs/>
+          <w:color w:val="1F497D" w:themeColor="text2"/>
+          <w:sz w:val="22"/>
+          <w:szCs w:val="22"/>
+          <w:lang w:val="el-GR"/>
+        </w:rPr>
+      </w:pPr>
+      <w:r>
+        <w:rPr>
+          <w:rFonts w:ascii="Calibri" w:hAnsi="Calibri" w:cs="Calibri"/>
+          <w:bCs/>
+          <w:color w:val="1F497D" w:themeColor="text2"/>
+          <w:sz w:val="22"/>
+          <w:szCs w:val="22"/>
+          <w:lang w:val="el-GR"/>
+        </w:rPr>
+        <w:t>{</w:t>
+      </w:r>
+      <w:r>
+        <w:rPr>
+          <w:rFonts w:ascii="Calibri" w:hAnsi="Calibri" w:cs="Calibri"/>
+          <w:bCs/>
+          <w:color w:val="1F497D" w:themeColor="text2"/>
           <w:sz w:val="22"/>
           <w:szCs w:val="22"/>
           <w:lang w:val="en-US"/>
         </w:rPr>
-      </w:pPr>
-      <w:r>
-        <w:rPr>
-          <w:rFonts w:ascii="Calibri" w:hAnsi="Calibri" w:cs="Calibri"/>
-          <w:bCs/>
-          <w:sz w:val="22"/>
-          <w:szCs w:val="22"/>
-          <w:lang w:val="en-US"/>
-        </w:rPr>
-        <w:t>{B3}</w:t>
+        <w:t>B</w:t>
+      </w:r>
+      <w:r>
+        <w:rPr>
+          <w:rFonts w:ascii="Calibri" w:hAnsi="Calibri" w:cs="Calibri"/>
+          <w:bCs/>
+          <w:color w:val="1F497D" w:themeColor="text2"/>
+          <w:sz w:val="22"/>
+          <w:szCs w:val="22"/>
+          <w:lang w:val="el-GR"/>
+        </w:rPr>
+        <w:t>3}</w:t>
       </w:r>
     </w:p>
     <w:p>
@@ -1575,7 +2040,7 @@
           <w:bCs/>
           <w:sz w:val="22"/>
           <w:szCs w:val="22"/>
-          <w:lang w:val="en-US"/>
+          <w:lang w:val="el-GR"/>
         </w:rPr>
       </w:pPr>
       <w:r>
@@ -1587,7 +2052,6 @@
           <w:szCs w:val="22"/>
           <w:lang w:val="el-GR"/>
         </w:rPr>
-        <w:lastRenderedPageBreak/>
         <w:t>4</w:t>
       </w:r>
       <w:r>
@@ -1639,20 +2103,44 @@
         <w:rPr>
           <w:rFonts w:ascii="Calibri" w:hAnsi="Calibri" w:cs="Calibri"/>
           <w:bCs/>
+          <w:color w:val="1F497D" w:themeColor="text2"/>
+          <w:sz w:val="22"/>
+          <w:szCs w:val="22"/>
+          <w:lang w:val="el-GR"/>
+        </w:rPr>
+      </w:pPr>
+      <w:r>
+        <w:rPr>
+          <w:rFonts w:ascii="Calibri" w:hAnsi="Calibri" w:cs="Calibri"/>
+          <w:bCs/>
+          <w:color w:val="1F497D" w:themeColor="text2"/>
+          <w:sz w:val="22"/>
+          <w:szCs w:val="22"/>
+          <w:lang w:val="el-GR"/>
+        </w:rPr>
+        <w:t>{</w:t>
+      </w:r>
+      <w:r>
+        <w:rPr>
+          <w:rFonts w:ascii="Calibri" w:hAnsi="Calibri" w:cs="Calibri"/>
+          <w:bCs/>
+          <w:color w:val="1F497D" w:themeColor="text2"/>
           <w:sz w:val="22"/>
           <w:szCs w:val="22"/>
           <w:lang w:val="en-US"/>
         </w:rPr>
-      </w:pPr>
-      <w:r>
-        <w:rPr>
-          <w:rFonts w:ascii="Calibri" w:hAnsi="Calibri" w:cs="Calibri"/>
-          <w:bCs/>
-          <w:sz w:val="22"/>
-          <w:szCs w:val="22"/>
-          <w:lang w:val="en-US"/>
-        </w:rPr>
-        <w:t>{B4}</w:t>
+        <w:t>B</w:t>
+      </w:r>
+      <w:r>
+        <w:rPr>
+          <w:rFonts w:ascii="Calibri" w:hAnsi="Calibri" w:cs="Calibri"/>
+          <w:bCs/>
+          <w:color w:val="1F497D" w:themeColor="text2"/>
+          <w:sz w:val="22"/>
+          <w:szCs w:val="22"/>
+          <w:lang w:val="el-GR"/>
+        </w:rPr>
+        <w:t>4}</w:t>
       </w:r>
     </w:p>
     <w:p>
@@ -1664,7 +2152,7 @@
           <w:bCs/>
           <w:sz w:val="22"/>
           <w:szCs w:val="22"/>
-          <w:lang w:val="en-US"/>
+          <w:lang w:val="el-GR"/>
         </w:rPr>
       </w:pPr>
       <w:r>
@@ -1676,6 +2164,7 @@
           <w:szCs w:val="22"/>
           <w:lang w:val="el-GR"/>
         </w:rPr>
+        <w:lastRenderedPageBreak/>
         <w:t>5</w:t>
       </w:r>
       <w:r>
@@ -1747,20 +2236,44 @@
         <w:rPr>
           <w:rFonts w:ascii="Calibri" w:hAnsi="Calibri" w:cs="Calibri"/>
           <w:bCs/>
+          <w:color w:val="1F497D" w:themeColor="text2"/>
+          <w:sz w:val="22"/>
+          <w:szCs w:val="22"/>
+          <w:lang w:val="el-GR"/>
+        </w:rPr>
+      </w:pPr>
+      <w:r>
+        <w:rPr>
+          <w:rFonts w:ascii="Calibri" w:hAnsi="Calibri" w:cs="Calibri"/>
+          <w:bCs/>
+          <w:color w:val="1F497D" w:themeColor="text2"/>
+          <w:sz w:val="22"/>
+          <w:szCs w:val="22"/>
+          <w:lang w:val="el-GR"/>
+        </w:rPr>
+        <w:t>{</w:t>
+      </w:r>
+      <w:r>
+        <w:rPr>
+          <w:rFonts w:ascii="Calibri" w:hAnsi="Calibri" w:cs="Calibri"/>
+          <w:bCs/>
+          <w:color w:val="1F497D" w:themeColor="text2"/>
           <w:sz w:val="22"/>
           <w:szCs w:val="22"/>
           <w:lang w:val="en-US"/>
         </w:rPr>
-      </w:pPr>
-      <w:r>
-        <w:rPr>
-          <w:rFonts w:ascii="Calibri" w:hAnsi="Calibri" w:cs="Calibri"/>
-          <w:bCs/>
-          <w:sz w:val="22"/>
-          <w:szCs w:val="22"/>
-          <w:lang w:val="en-US"/>
-        </w:rPr>
-        <w:t>{B5}</w:t>
+        <w:t>B</w:t>
+      </w:r>
+      <w:r>
+        <w:rPr>
+          <w:rFonts w:ascii="Calibri" w:hAnsi="Calibri" w:cs="Calibri"/>
+          <w:bCs/>
+          <w:color w:val="1F497D" w:themeColor="text2"/>
+          <w:sz w:val="22"/>
+          <w:szCs w:val="22"/>
+          <w:lang w:val="el-GR"/>
+        </w:rPr>
+        <w:t>5}</w:t>
       </w:r>
     </w:p>
     <w:p>
@@ -1799,7 +2312,7 @@
           <w:bCs/>
           <w:sz w:val="22"/>
           <w:szCs w:val="22"/>
-          <w:lang w:val="en-US"/>
+          <w:lang w:val="el-GR"/>
         </w:rPr>
       </w:pPr>
       <w:r>
@@ -1851,20 +2364,44 @@
         <w:rPr>
           <w:rFonts w:ascii="Calibri" w:hAnsi="Calibri" w:cs="Calibri"/>
           <w:bCs/>
+          <w:color w:val="1F497D" w:themeColor="text2"/>
+          <w:sz w:val="22"/>
+          <w:szCs w:val="22"/>
+          <w:lang w:val="el-GR"/>
+        </w:rPr>
+      </w:pPr>
+      <w:r>
+        <w:rPr>
+          <w:rFonts w:ascii="Calibri" w:hAnsi="Calibri" w:cs="Calibri"/>
+          <w:bCs/>
+          <w:color w:val="1F497D" w:themeColor="text2"/>
+          <w:sz w:val="22"/>
+          <w:szCs w:val="22"/>
+          <w:lang w:val="el-GR"/>
+        </w:rPr>
+        <w:t>{</w:t>
+      </w:r>
+      <w:r>
+        <w:rPr>
+          <w:rFonts w:ascii="Calibri" w:hAnsi="Calibri" w:cs="Calibri"/>
+          <w:bCs/>
+          <w:color w:val="1F497D" w:themeColor="text2"/>
           <w:sz w:val="22"/>
           <w:szCs w:val="22"/>
           <w:lang w:val="en-US"/>
         </w:rPr>
-      </w:pPr>
-      <w:r>
-        <w:rPr>
-          <w:rFonts w:ascii="Calibri" w:hAnsi="Calibri" w:cs="Calibri"/>
-          <w:bCs/>
-          <w:sz w:val="22"/>
-          <w:szCs w:val="22"/>
-          <w:lang w:val="en-US"/>
-        </w:rPr>
-        <w:t>{C1}</w:t>
+        <w:t>C</w:t>
+      </w:r>
+      <w:r>
+        <w:rPr>
+          <w:rFonts w:ascii="Calibri" w:hAnsi="Calibri" w:cs="Calibri"/>
+          <w:bCs/>
+          <w:color w:val="1F497D" w:themeColor="text2"/>
+          <w:sz w:val="22"/>
+          <w:szCs w:val="22"/>
+          <w:lang w:val="el-GR"/>
+        </w:rPr>
+        <w:t>1}</w:t>
       </w:r>
     </w:p>
     <w:p>
@@ -1950,30 +2487,44 @@
         <w:rPr>
           <w:rFonts w:ascii="Calibri" w:hAnsi="Calibri" w:cs="Calibri"/>
           <w:bCs/>
+          <w:color w:val="1F497D" w:themeColor="text2"/>
+          <w:sz w:val="22"/>
+          <w:szCs w:val="22"/>
+          <w:lang w:val="el-GR"/>
+        </w:rPr>
+      </w:pPr>
+      <w:r>
+        <w:rPr>
+          <w:rFonts w:ascii="Calibri" w:hAnsi="Calibri" w:cs="Calibri"/>
+          <w:bCs/>
+          <w:color w:val="1F497D" w:themeColor="text2"/>
+          <w:sz w:val="22"/>
+          <w:szCs w:val="22"/>
+          <w:lang w:val="el-GR"/>
+        </w:rPr>
+        <w:t>{</w:t>
+      </w:r>
+      <w:r>
+        <w:rPr>
+          <w:rFonts w:ascii="Calibri" w:hAnsi="Calibri" w:cs="Calibri"/>
+          <w:bCs/>
+          <w:color w:val="1F497D" w:themeColor="text2"/>
           <w:sz w:val="22"/>
           <w:szCs w:val="22"/>
           <w:lang w:val="en-US"/>
         </w:rPr>
-      </w:pPr>
-      <w:r>
-        <w:rPr>
-          <w:rFonts w:ascii="Calibri" w:hAnsi="Calibri" w:cs="Calibri"/>
-          <w:bCs/>
-          <w:sz w:val="22"/>
-          <w:szCs w:val="22"/>
-          <w:lang w:val="el-GR"/>
-        </w:rPr>
-        <w:t>{</w:t>
-      </w:r>
-      <w:r>
-        <w:rPr>
-          <w:rFonts w:ascii="Calibri" w:hAnsi="Calibri" w:cs="Calibri"/>
-          <w:bCs/>
-          <w:sz w:val="22"/>
-          <w:szCs w:val="22"/>
-          <w:lang w:val="en-US"/>
-        </w:rPr>
-        <w:t>C2}</w:t>
+        <w:t>C</w:t>
+      </w:r>
+      <w:r>
+        <w:rPr>
+          <w:rFonts w:ascii="Calibri" w:hAnsi="Calibri" w:cs="Calibri"/>
+          <w:bCs/>
+          <w:color w:val="1F497D" w:themeColor="text2"/>
+          <w:sz w:val="22"/>
+          <w:szCs w:val="22"/>
+          <w:lang w:val="el-GR"/>
+        </w:rPr>
+        <w:t>2}</w:t>
       </w:r>
     </w:p>
     <w:p>
@@ -1985,7 +2536,7 @@
           <w:bCs/>
           <w:sz w:val="22"/>
           <w:szCs w:val="22"/>
-          <w:lang w:val="en-US"/>
+          <w:lang w:val="el-GR"/>
         </w:rPr>
       </w:pPr>
       <w:r>
@@ -2077,20 +2628,44 @@
         <w:rPr>
           <w:rFonts w:ascii="Calibri" w:hAnsi="Calibri" w:cs="Calibri"/>
           <w:bCs/>
+          <w:color w:val="1F497D" w:themeColor="text2"/>
+          <w:sz w:val="22"/>
+          <w:szCs w:val="22"/>
+          <w:lang w:val="el-GR"/>
+        </w:rPr>
+      </w:pPr>
+      <w:r>
+        <w:rPr>
+          <w:rFonts w:ascii="Calibri" w:hAnsi="Calibri" w:cs="Calibri"/>
+          <w:bCs/>
+          <w:color w:val="1F497D" w:themeColor="text2"/>
+          <w:sz w:val="22"/>
+          <w:szCs w:val="22"/>
+          <w:lang w:val="el-GR"/>
+        </w:rPr>
+        <w:t>{</w:t>
+      </w:r>
+      <w:r>
+        <w:rPr>
+          <w:rFonts w:ascii="Calibri" w:hAnsi="Calibri" w:cs="Calibri"/>
+          <w:bCs/>
+          <w:color w:val="1F497D" w:themeColor="text2"/>
           <w:sz w:val="22"/>
           <w:szCs w:val="22"/>
           <w:lang w:val="en-US"/>
         </w:rPr>
-      </w:pPr>
-      <w:r>
-        <w:rPr>
-          <w:rFonts w:ascii="Calibri" w:hAnsi="Calibri" w:cs="Calibri"/>
-          <w:bCs/>
-          <w:sz w:val="22"/>
-          <w:szCs w:val="22"/>
-          <w:lang w:val="en-US"/>
-        </w:rPr>
-        <w:t>{C3}</w:t>
+        <w:t>C</w:t>
+      </w:r>
+      <w:r>
+        <w:rPr>
+          <w:rFonts w:ascii="Calibri" w:hAnsi="Calibri" w:cs="Calibri"/>
+          <w:bCs/>
+          <w:color w:val="1F497D" w:themeColor="text2"/>
+          <w:sz w:val="22"/>
+          <w:szCs w:val="22"/>
+          <w:lang w:val="el-GR"/>
+        </w:rPr>
+        <w:t>3}</w:t>
       </w:r>
     </w:p>
     <w:p>
@@ -2102,7 +2677,7 @@
           <w:bCs/>
           <w:sz w:val="22"/>
           <w:szCs w:val="22"/>
-          <w:lang w:val="en-US"/>
+          <w:lang w:val="el-GR"/>
         </w:rPr>
       </w:pPr>
     </w:p>
@@ -2224,15 +2799,17 @@
         <w:rPr>
           <w:rFonts w:ascii="Calibri" w:hAnsi="Calibri" w:cs="Calibri"/>
           <w:bCs/>
-          <w:sz w:val="22"/>
-          <w:szCs w:val="22"/>
-          <w:lang w:val="el-GR"/>
-        </w:rPr>
-      </w:pPr>
-      <w:r>
-        <w:rPr>
-          <w:rFonts w:ascii="Calibri" w:hAnsi="Calibri" w:cs="Calibri"/>
-          <w:bCs/>
+          <w:color w:val="1F497D" w:themeColor="text2"/>
+          <w:sz w:val="22"/>
+          <w:szCs w:val="22"/>
+          <w:lang w:val="el-GR"/>
+        </w:rPr>
+      </w:pPr>
+      <w:r>
+        <w:rPr>
+          <w:rFonts w:ascii="Calibri" w:hAnsi="Calibri" w:cs="Calibri"/>
+          <w:bCs/>
+          <w:color w:val="1F497D" w:themeColor="text2"/>
           <w:sz w:val="22"/>
           <w:szCs w:val="22"/>
           <w:lang w:val="en-US"/>
@@ -2314,6 +2891,7 @@
         <w:rPr>
           <w:rFonts w:ascii="Calibri" w:hAnsi="Calibri" w:cs="Calibri"/>
           <w:bCs/>
+          <w:color w:val="1F497D" w:themeColor="text2"/>
           <w:sz w:val="22"/>
           <w:szCs w:val="22"/>
           <w:lang w:val="en-US"/>
@@ -2323,6 +2901,7 @@
         <w:rPr>
           <w:rFonts w:ascii="Calibri" w:hAnsi="Calibri" w:cs="Calibri"/>
           <w:bCs/>
+          <w:color w:val="1F497D" w:themeColor="text2"/>
           <w:sz w:val="22"/>
           <w:szCs w:val="22"/>
           <w:lang w:val="en-US"/>
@@ -2364,7 +2943,19 @@
           <w:szCs w:val="22"/>
           <w:lang w:val="el-GR"/>
         </w:rPr>
-        <w:t xml:space="preserve"> περισσότερες ημέρες ήμουν ευχαριστημένος/η με την απασχόλησή μου στην Πρακτική Άσκηση</w:t>
+        <w:t xml:space="preserve"> περισσότερες ημέρες ήμουν ευχαριστημένος/η με την απασχ</w:t>
+      </w:r>
+      <w:bookmarkStart w:id="0" w:name="_GoBack"/>
+      <w:bookmarkEnd w:id="0"/>
+      <w:r>
+        <w:rPr>
+          <w:rFonts w:ascii="Calibri" w:hAnsi="Calibri" w:cs="Calibri"/>
+          <w:bCs/>
+          <w:sz w:val="22"/>
+          <w:szCs w:val="22"/>
+          <w:lang w:val="el-GR"/>
+        </w:rPr>
+        <w:t>όλησή μου στην Πρακτική Άσκηση</w:t>
       </w:r>
     </w:p>
     <w:p>
@@ -2374,15 +2965,17 @@
         <w:rPr>
           <w:rFonts w:ascii="Calibri" w:hAnsi="Calibri" w:cs="Calibri"/>
           <w:bCs/>
-          <w:sz w:val="22"/>
-          <w:szCs w:val="22"/>
-          <w:lang w:val="el-GR"/>
-        </w:rPr>
-      </w:pPr>
-      <w:r>
-        <w:rPr>
-          <w:rFonts w:ascii="Calibri" w:hAnsi="Calibri" w:cs="Calibri"/>
-          <w:bCs/>
+          <w:color w:val="1F497D" w:themeColor="text2"/>
+          <w:sz w:val="22"/>
+          <w:szCs w:val="22"/>
+          <w:lang w:val="el-GR"/>
+        </w:rPr>
+      </w:pPr>
+      <w:r>
+        <w:rPr>
+          <w:rFonts w:ascii="Calibri" w:hAnsi="Calibri" w:cs="Calibri"/>
+          <w:bCs/>
+          <w:color w:val="1F497D" w:themeColor="text2"/>
           <w:sz w:val="22"/>
           <w:szCs w:val="22"/>
           <w:lang w:val="en-US"/>
@@ -2424,15 +3017,17 @@
         <w:rPr>
           <w:rFonts w:ascii="Calibri" w:hAnsi="Calibri" w:cs="Calibri"/>
           <w:bCs/>
-          <w:sz w:val="22"/>
-          <w:szCs w:val="22"/>
-          <w:lang w:val="el-GR"/>
-        </w:rPr>
-      </w:pPr>
-      <w:r>
-        <w:rPr>
-          <w:rFonts w:ascii="Calibri" w:hAnsi="Calibri" w:cs="Calibri"/>
-          <w:bCs/>
+          <w:color w:val="1F497D" w:themeColor="text2"/>
+          <w:sz w:val="22"/>
+          <w:szCs w:val="22"/>
+          <w:lang w:val="el-GR"/>
+        </w:rPr>
+      </w:pPr>
+      <w:r>
+        <w:rPr>
+          <w:rFonts w:ascii="Calibri" w:hAnsi="Calibri" w:cs="Calibri"/>
+          <w:bCs/>
+          <w:color w:val="1F497D" w:themeColor="text2"/>
           <w:sz w:val="22"/>
           <w:szCs w:val="22"/>
           <w:lang w:val="el-GR"/>
@@ -2443,6 +3038,7 @@
         <w:rPr>
           <w:rFonts w:ascii="Calibri" w:hAnsi="Calibri" w:cs="Calibri"/>
           <w:bCs/>
+          <w:color w:val="1F497D" w:themeColor="text2"/>
           <w:sz w:val="22"/>
           <w:szCs w:val="22"/>
           <w:lang w:val="en-US"/>
@@ -2453,6 +3049,7 @@
         <w:rPr>
           <w:rFonts w:ascii="Calibri" w:hAnsi="Calibri" w:cs="Calibri"/>
           <w:bCs/>
+          <w:color w:val="1F497D" w:themeColor="text2"/>
           <w:sz w:val="22"/>
           <w:szCs w:val="22"/>
           <w:lang w:val="el-GR"/>
@@ -2544,15 +3141,17 @@
         <w:rPr>
           <w:rFonts w:ascii="Calibri" w:hAnsi="Calibri" w:cs="Calibri"/>
           <w:bCs/>
-          <w:sz w:val="22"/>
-          <w:szCs w:val="22"/>
-          <w:lang w:val="el-GR"/>
-        </w:rPr>
-      </w:pPr>
-      <w:r>
-        <w:rPr>
-          <w:rFonts w:ascii="Calibri" w:hAnsi="Calibri" w:cs="Calibri"/>
-          <w:bCs/>
+          <w:color w:val="1F497D" w:themeColor="text2"/>
+          <w:sz w:val="22"/>
+          <w:szCs w:val="22"/>
+          <w:lang w:val="el-GR"/>
+        </w:rPr>
+      </w:pPr>
+      <w:r>
+        <w:rPr>
+          <w:rFonts w:ascii="Calibri" w:hAnsi="Calibri" w:cs="Calibri"/>
+          <w:bCs/>
+          <w:color w:val="1F497D" w:themeColor="text2"/>
           <w:sz w:val="22"/>
           <w:szCs w:val="22"/>
           <w:lang w:val="en-US"/>
@@ -2563,6 +3162,7 @@
         <w:rPr>
           <w:rFonts w:ascii="Calibri" w:hAnsi="Calibri" w:cs="Calibri"/>
           <w:bCs/>
+          <w:color w:val="1F497D" w:themeColor="text2"/>
           <w:sz w:val="22"/>
           <w:szCs w:val="22"/>
           <w:lang w:val="el-GR"/>
@@ -2602,8 +3202,8 @@
         <w:tblLook w:val="04A0" w:firstRow="1" w:lastRow="0" w:firstColumn="1" w:lastColumn="0" w:noHBand="0" w:noVBand="1"/>
       </w:tblPr>
       <w:tblGrid>
-        <w:gridCol w:w="5102"/>
-        <w:gridCol w:w="5102"/>
+        <w:gridCol w:w="5245"/>
+        <w:gridCol w:w="4959"/>
       </w:tblGrid>
       <w:tr>
         <w:trPr>
@@ -2612,7 +3212,7 @@
         </w:trPr>
         <w:tc>
           <w:tcPr>
-            <w:tcW w:w="5097" w:type="dxa"/>
+            <w:tcW w:w="5245" w:type="dxa"/>
             <w:shd w:val="clear" w:color="auto" w:fill="auto"/>
           </w:tcPr>
           <w:p>
@@ -2632,7 +3232,7 @@
         </w:tc>
         <w:tc>
           <w:tcPr>
-            <w:tcW w:w="5097" w:type="dxa"/>
+            <w:tcW w:w="4959" w:type="dxa"/>
             <w:shd w:val="clear" w:color="auto" w:fill="auto"/>
           </w:tcPr>
           <w:p>
@@ -2667,7 +3267,57 @@
                 <w:szCs w:val="22"/>
                 <w:lang w:val="el-GR"/>
               </w:rPr>
-              <w:tab/>
+              <w:t xml:space="preserve"> </w:t>
+            </w:r>
+            <w:r>
+              <w:rPr>
+                <w:rFonts w:ascii="Calibri" w:hAnsi="Calibri" w:cs="Calibri"/>
+                <w:bCs/>
+                <w:sz w:val="22"/>
+                <w:szCs w:val="22"/>
+                <w:lang w:val="el-GR"/>
+              </w:rPr>
+              <w:t>{</w:t>
+            </w:r>
+            <w:r>
+              <w:rPr>
+                <w:rFonts w:ascii="Calibri" w:hAnsi="Calibri" w:cs="Calibri"/>
+                <w:bCs/>
+                <w:sz w:val="22"/>
+                <w:szCs w:val="22"/>
+                <w:lang w:val="en-US"/>
+              </w:rPr>
+              <w:t>submitted</w:t>
+            </w:r>
+            <w:r>
+              <w:rPr>
+                <w:rFonts w:ascii="Calibri" w:hAnsi="Calibri" w:cs="Calibri"/>
+                <w:bCs/>
+                <w:sz w:val="22"/>
+                <w:szCs w:val="22"/>
+                <w:lang w:val="el-GR"/>
+              </w:rPr>
+              <w:t>_</w:t>
+            </w:r>
+            <w:r>
+              <w:rPr>
+                <w:rFonts w:ascii="Calibri" w:hAnsi="Calibri" w:cs="Calibri"/>
+                <w:bCs/>
+                <w:sz w:val="22"/>
+                <w:szCs w:val="22"/>
+                <w:lang w:val="en-US"/>
+              </w:rPr>
+              <w:t>at</w:t>
+            </w:r>
+            <w:r>
+              <w:rPr>
+                <w:rFonts w:ascii="Calibri" w:hAnsi="Calibri" w:cs="Calibri"/>
+                <w:bCs/>
+                <w:sz w:val="22"/>
+                <w:szCs w:val="22"/>
+                <w:lang w:val="el-GR"/>
+              </w:rPr>
+              <w:t>}</w:t>
             </w:r>
           </w:p>
         </w:tc>
@@ -2679,7 +3329,7 @@
         </w:trPr>
         <w:tc>
           <w:tcPr>
-            <w:tcW w:w="5097" w:type="dxa"/>
+            <w:tcW w:w="5245" w:type="dxa"/>
             <w:shd w:val="clear" w:color="auto" w:fill="auto"/>
           </w:tcPr>
           <w:p>
@@ -2727,13 +3377,35 @@
                 <w:szCs w:val="22"/>
                 <w:lang w:val="el-GR"/>
               </w:rPr>
-              <w:tab/>
+              <w:t>{</w:t>
+            </w:r>
+            <w:proofErr w:type="spellStart"/>
+            <w:r>
+              <w:rPr>
+                <w:rFonts w:ascii="Calibri" w:hAnsi="Calibri" w:cs="Calibri"/>
+                <w:bCs/>
+                <w:sz w:val="22"/>
+                <w:szCs w:val="22"/>
+                <w:lang w:val="en-US"/>
+              </w:rPr>
+              <w:t>displayname</w:t>
+            </w:r>
+            <w:proofErr w:type="spellEnd"/>
+            <w:r>
+              <w:rPr>
+                <w:rFonts w:ascii="Calibri" w:hAnsi="Calibri" w:cs="Calibri"/>
+                <w:bCs/>
+                <w:sz w:val="22"/>
+                <w:szCs w:val="22"/>
+                <w:lang w:val="el-GR"/>
+              </w:rPr>
+              <w:t>}</w:t>
             </w:r>
           </w:p>
           <w:p>
             <w:pPr>
               <w:spacing w:before="60" w:after="60"/>
-              <w:ind w:left="709" w:right="284" w:hanging="425"/>
+              <w:ind w:right="284"/>
               <w:rPr>
                 <w:rFonts w:ascii="Calibri" w:hAnsi="Calibri" w:cs="Calibri"/>
                 <w:bCs/>
@@ -2751,18 +3423,6 @@
                 <w:szCs w:val="22"/>
                 <w:lang w:val="el-GR"/>
               </w:rPr>
-              <w:t>……</w:t>
-            </w:r>
-            <w:r>
-              <w:rPr>
-                <w:rFonts w:ascii="Calibri" w:hAnsi="Calibri" w:cs="Calibri"/>
-                <w:b/>
-                <w:bCs/>
-                <w:sz w:val="22"/>
-                <w:szCs w:val="22"/>
-                <w:lang w:val="el-GR"/>
-              </w:rPr>
-              <w:tab/>
               <w:t>Αποδέχομαι την ακρίβεια των ανωτέρω στοιχείων, και υποβολής του εγγράφου</w:t>
             </w:r>
           </w:p>
@@ -2795,6 +3455,7 @@
               <w:ind w:right="284"/>
               <w:rPr>
                 <w:rFonts w:ascii="Calibri" w:hAnsi="Calibri" w:cs="Calibri"/>
+                <w:b/>
                 <w:bCs/>
                 <w:i/>
                 <w:sz w:val="22"/>
@@ -2805,6 +3466,7 @@
             <w:r>
               <w:rPr>
                 <w:rFonts w:ascii="Calibri" w:hAnsi="Calibri" w:cs="Calibri"/>
+                <w:b/>
                 <w:bCs/>
                 <w:i/>
                 <w:sz w:val="22"/>
@@ -2816,17 +3478,43 @@
             <w:r>
               <w:rPr>
                 <w:rFonts w:ascii="Calibri" w:hAnsi="Calibri" w:cs="Calibri"/>
+                <w:b/>
                 <w:bCs/>
                 <w:i/>
                 <w:sz w:val="22"/>
                 <w:szCs w:val="22"/>
                 <w:lang w:val="en-US"/>
               </w:rPr>
-              <w:t>DIGITAL_SIGNATURE</w:t>
+              <w:t>digital</w:t>
             </w:r>
             <w:r>
               <w:rPr>
                 <w:rFonts w:ascii="Calibri" w:hAnsi="Calibri" w:cs="Calibri"/>
+                <w:b/>
+                <w:bCs/>
+                <w:i/>
+                <w:sz w:val="22"/>
+                <w:szCs w:val="22"/>
+                <w:lang w:val="el-GR"/>
+              </w:rPr>
+              <w:t>_</w:t>
+            </w:r>
+            <w:r>
+              <w:rPr>
+                <w:rFonts w:ascii="Calibri" w:hAnsi="Calibri" w:cs="Calibri"/>
+                <w:b/>
+                <w:bCs/>
+                <w:i/>
+                <w:sz w:val="22"/>
+                <w:szCs w:val="22"/>
+                <w:lang w:val="en-US"/>
+              </w:rPr>
+              <w:t>signature</w:t>
+            </w:r>
+            <w:r>
+              <w:rPr>
+                <w:rFonts w:ascii="Calibri" w:hAnsi="Calibri" w:cs="Calibri"/>
+                <w:b/>
                 <w:bCs/>
                 <w:i/>
                 <w:sz w:val="22"/>
@@ -2863,7 +3551,7 @@
         </w:tc>
         <w:tc>
           <w:tcPr>
-            <w:tcW w:w="5097" w:type="dxa"/>
+            <w:tcW w:w="4959" w:type="dxa"/>
             <w:shd w:val="clear" w:color="auto" w:fill="auto"/>
           </w:tcPr>
           <w:p>
@@ -2932,6 +3620,38 @@
               <w:tabs>
                 <w:tab w:val="right" w:leader="dot" w:pos="5102"/>
               </w:tabs>
+              <w:ind w:left="284"/>
+              <w:rPr>
+                <w:rFonts w:ascii="Calibri" w:hAnsi="Calibri" w:cs="Calibri"/>
+                <w:b/>
+                <w:bCs/>
+                <w:sz w:val="22"/>
+                <w:szCs w:val="22"/>
+                <w:lang w:val="el-GR"/>
+              </w:rPr>
+            </w:pPr>
+          </w:p>
+          <w:p>
+            <w:pPr>
+              <w:tabs>
+                <w:tab w:val="right" w:leader="dot" w:pos="5102"/>
+              </w:tabs>
+              <w:ind w:left="284"/>
+              <w:rPr>
+                <w:rFonts w:ascii="Calibri" w:hAnsi="Calibri" w:cs="Calibri"/>
+                <w:b/>
+                <w:bCs/>
+                <w:sz w:val="22"/>
+                <w:szCs w:val="22"/>
+                <w:lang w:val="el-GR"/>
+              </w:rPr>
+            </w:pPr>
+          </w:p>
+          <w:p>
+            <w:pPr>
+              <w:tabs>
+                <w:tab w:val="right" w:leader="dot" w:pos="5102"/>
+              </w:tabs>
               <w:spacing w:before="360"/>
               <w:ind w:left="284"/>
               <w:rPr>
@@ -2975,13 +3695,6 @@
         </w:rPr>
       </w:pPr>
     </w:p>
-    <w:p>
-      <w:pPr>
-        <w:rPr>
-          <w:lang w:val="el-GR"/>
-        </w:rPr>
-      </w:pPr>
-    </w:p>
     <w:sectPr>
       <w:type w:val="continuous"/>
       <w:pgSz w:w="11906" w:h="16838"/>
@@ -2992,55 +3705,6 @@
     </w:sectPr>
   </w:body>
 </w:document>
-</file>
-
-<file path=word/comments.xml><?xml version="1.0" encoding="utf-8"?>
-<w:comments xmlns:wpc="http://schemas.microsoft.com/office/word/2010/wordprocessingCanvas" xmlns:cx="http://schemas.microsoft.com/office/drawing/2014/chartex" xmlns:cx1="http://schemas.microsoft.com/office/drawing/2015/9/8/chartex" xmlns:cx2="http://schemas.microsoft.com/office/drawing/2015/10/21/chartex" xmlns:cx3="http://schemas.microsoft.com/office/drawing/2016/5/9/chartex" xmlns:cx4="http://schemas.microsoft.com/office/drawing/2016/5/10/chartex" xmlns:cx5="http://schemas.microsoft.com/office/drawing/2016/5/11/chartex" xmlns:cx6="http://schemas.microsoft.com/office/drawing/2016/5/12/chartex" xmlns:cx7="http://schemas.microsoft.com/office/drawing/2016/5/13/chartex" xmlns:cx8="http://schemas.microsoft.com/office/drawing/2016/5/14/chartex" xmlns:mc="http://schemas.openxmlformats.org/markup-compatibility/2006" xmlns:aink="http://schemas.microsoft.com/office/drawing/2016/ink" xmlns:am3d="http://schemas.microsoft.com/office/drawing/2017/model3d" xmlns:o="urn:schemas-microsoft-com:office:office" xmlns:oel="http://schemas.microsoft.com/office/2019/extlst" xmlns:r="http://schemas.openxmlformats.org/officeDocument/2006/relationships" xmlns:m="http://schemas.openxmlformats.org/officeDocument/2006/math" xmlns:v="urn:schemas-microsoft-com:vml" xmlns:wp14="http://schemas.microsoft.com/office/word/2010/wordprocessingDrawing" xmlns:wp="http://schemas.openxmlformats.org/drawingml/2006/wordprocessingDrawing" xmlns:w10="urn:schemas-microsoft-com:office:word" xmlns:w="http://schemas.openxmlformats.org/wordprocessingml/2006/main" xmlns:w14="http://schemas.microsoft.com/office/word/2010/wordml" xmlns:w15="http://schemas.microsoft.com/office/word/2012/wordml" xmlns:w16cex="http://schemas.microsoft.com/office/word/2018/wordml/cex" xmlns:w16cid="http://schemas.microsoft.com/office/word/2016/wordml/cid" xmlns:w16="http://schemas.microsoft.com/office/word/2018/wordml" xmlns:w16du="http://schemas.microsoft.com/office/word/2023/wordml/word16du" xmlns:w16sdtdh="http://schemas.microsoft.com/office/word/2020/wordml/sdtdatahash" xmlns:w16sdtfl="http://schemas.microsoft.com/office/word/2024/wordml/sdtformatlock" xmlns:w16se="http://schemas.microsoft.com/office/word/2015/wordml/symex" xmlns:wpg="http://schemas.microsoft.com/office/word/2010/wordprocessingGroup" xmlns:wpi="http://schemas.microsoft.com/office/word/2010/wordprocessingInk" xmlns:wne="http://schemas.microsoft.com/office/word/2006/wordml" xmlns:wps="http://schemas.microsoft.com/office/word/2010/wordprocessingShape" mc:Ignorable="w14 w15 w16se w16cid w16 w16cex w16sdtdh w16sdtfl w16du wp14">
-  <w:comment w:id="0" w:author="Angelica Angelopoulos" w:date="2025-07-16T08:59:00Z" w:initials="AA">
-    <w:p>
-      <w:pPr>
-        <w:pStyle w:val="CommentText"/>
-        <w:rPr>
-          <w:lang w:val="el-GR"/>
-        </w:rPr>
-      </w:pPr>
-      <w:r>
-        <w:rPr>
-          <w:rStyle w:val="CommentReference"/>
-        </w:rPr>
-        <w:annotationRef/>
-      </w:r>
-      <w:r>
-        <w:rPr>
-          <w:lang w:val="el-GR"/>
-        </w:rPr>
-        <w:t>Από το ΠΣ</w:t>
-      </w:r>
-    </w:p>
-  </w:comment>
-  <w:comment w:id="1" w:author="Angelica Angelopoulos" w:date="2025-07-16T08:59:00Z" w:initials="AA">
-    <w:p>
-      <w:pPr>
-        <w:pStyle w:val="CommentText"/>
-        <w:rPr>
-          <w:lang w:val="el-GR"/>
-        </w:rPr>
-      </w:pPr>
-      <w:r>
-        <w:rPr>
-          <w:rStyle w:val="CommentReference"/>
-        </w:rPr>
-        <w:annotationRef/>
-      </w:r>
-      <w:r>
-        <w:rPr>
-          <w:lang w:val="el-GR"/>
-        </w:rPr>
-        <w:t>Από το ΠΣ</w:t>
-      </w:r>
-    </w:p>
-  </w:comment>
-</w:comments>
 </file>
 
 <file path=word/commentsExtended.xml><?xml version="1.0" encoding="utf-8"?>
@@ -3065,7 +3729,7 @@
 </file>
 
 <file path=word/endnotes.xml><?xml version="1.0" encoding="utf-8"?>
-<w:endnotes xmlns:wpc="http://schemas.microsoft.com/office/word/2010/wordprocessingCanvas" xmlns:cx="http://schemas.microsoft.com/office/drawing/2014/chartex" xmlns:cx1="http://schemas.microsoft.com/office/drawing/2015/9/8/chartex" xmlns:cx2="http://schemas.microsoft.com/office/drawing/2015/10/21/chartex" xmlns:cx3="http://schemas.microsoft.com/office/drawing/2016/5/9/chartex" xmlns:cx4="http://schemas.microsoft.com/office/drawing/2016/5/10/chartex" xmlns:cx5="http://schemas.microsoft.com/office/drawing/2016/5/11/chartex" xmlns:cx6="http://schemas.microsoft.com/office/drawing/2016/5/12/chartex" xmlns:cx7="http://schemas.microsoft.com/office/drawing/2016/5/13/chartex" xmlns:cx8="http://schemas.microsoft.com/office/drawing/2016/5/14/chartex" xmlns:mc="http://schemas.openxmlformats.org/markup-compatibility/2006" xmlns:aink="http://schemas.microsoft.com/office/drawing/2016/ink" xmlns:am3d="http://schemas.microsoft.com/office/drawing/2017/model3d" xmlns:o="urn:schemas-microsoft-com:office:office" xmlns:oel="http://schemas.microsoft.com/office/2019/extlst" xmlns:r="http://schemas.openxmlformats.org/officeDocument/2006/relationships" xmlns:m="http://schemas.openxmlformats.org/officeDocument/2006/math" xmlns:v="urn:schemas-microsoft-com:vml" xmlns:wp14="http://schemas.microsoft.com/office/word/2010/wordprocessingDrawing" xmlns:wp="http://schemas.openxmlformats.org/drawingml/2006/wordprocessingDrawing" xmlns:w10="urn:schemas-microsoft-com:office:word" xmlns:w="http://schemas.openxmlformats.org/wordprocessingml/2006/main" xmlns:w14="http://schemas.microsoft.com/office/word/2010/wordml" xmlns:w15="http://schemas.microsoft.com/office/word/2012/wordml" xmlns:w16cex="http://schemas.microsoft.com/office/word/2018/wordml/cex" xmlns:w16cid="http://schemas.microsoft.com/office/word/2016/wordml/cid" xmlns:w16="http://schemas.microsoft.com/office/word/2018/wordml" xmlns:w16du="http://schemas.microsoft.com/office/word/2023/wordml/word16du" xmlns:w16sdtdh="http://schemas.microsoft.com/office/word/2020/wordml/sdtdatahash" xmlns:w16sdtfl="http://schemas.microsoft.com/office/word/2024/wordml/sdtformatlock" xmlns:w16se="http://schemas.microsoft.com/office/word/2015/wordml/symex" xmlns:wpg="http://schemas.microsoft.com/office/word/2010/wordprocessingGroup" xmlns:wpi="http://schemas.microsoft.com/office/word/2010/wordprocessingInk" xmlns:wne="http://schemas.microsoft.com/office/word/2006/wordml" xmlns:wps="http://schemas.microsoft.com/office/word/2010/wordprocessingShape" mc:Ignorable="w14 w15 w16se w16cid w16 w16cex w16sdtdh w16sdtfl w16du wp14">
+<w:endnotes xmlns:wpc="http://schemas.microsoft.com/office/word/2010/wordprocessingCanvas" xmlns:mc="http://schemas.openxmlformats.org/markup-compatibility/2006" xmlns:o="urn:schemas-microsoft-com:office:office" xmlns:r="http://schemas.openxmlformats.org/officeDocument/2006/relationships" xmlns:m="http://schemas.openxmlformats.org/officeDocument/2006/math" xmlns:v="urn:schemas-microsoft-com:vml" xmlns:wp14="http://schemas.microsoft.com/office/word/2010/wordprocessingDrawing" xmlns:wp="http://schemas.openxmlformats.org/drawingml/2006/wordprocessingDrawing" xmlns:w10="urn:schemas-microsoft-com:office:word" xmlns:w="http://schemas.openxmlformats.org/wordprocessingml/2006/main" xmlns:w14="http://schemas.microsoft.com/office/word/2010/wordml" xmlns:wpg="http://schemas.microsoft.com/office/word/2010/wordprocessingGroup" xmlns:wpi="http://schemas.microsoft.com/office/word/2010/wordprocessingInk" xmlns:wne="http://schemas.microsoft.com/office/word/2006/wordml" xmlns:wps="http://schemas.microsoft.com/office/word/2010/wordprocessingShape" mc:Ignorable="w14 wp14">
   <w:endnote w:type="separator" w:id="-1">
     <w:p>
       <w:r>
@@ -3084,7 +3748,7 @@
 </file>
 
 <file path=word/footer1.xml><?xml version="1.0" encoding="utf-8"?>
-<w:ftr xmlns:wpc="http://schemas.microsoft.com/office/word/2010/wordprocessingCanvas" xmlns:cx="http://schemas.microsoft.com/office/drawing/2014/chartex" xmlns:cx1="http://schemas.microsoft.com/office/drawing/2015/9/8/chartex" xmlns:cx2="http://schemas.microsoft.com/office/drawing/2015/10/21/chartex" xmlns:cx3="http://schemas.microsoft.com/office/drawing/2016/5/9/chartex" xmlns:cx4="http://schemas.microsoft.com/office/drawing/2016/5/10/chartex" xmlns:cx5="http://schemas.microsoft.com/office/drawing/2016/5/11/chartex" xmlns:cx6="http://schemas.microsoft.com/office/drawing/2016/5/12/chartex" xmlns:cx7="http://schemas.microsoft.com/office/drawing/2016/5/13/chartex" xmlns:cx8="http://schemas.microsoft.com/office/drawing/2016/5/14/chartex" xmlns:mc="http://schemas.openxmlformats.org/markup-compatibility/2006" xmlns:aink="http://schemas.microsoft.com/office/drawing/2016/ink" xmlns:am3d="http://schemas.microsoft.com/office/drawing/2017/model3d" xmlns:o="urn:schemas-microsoft-com:office:office" xmlns:oel="http://schemas.microsoft.com/office/2019/extlst" xmlns:r="http://schemas.openxmlformats.org/officeDocument/2006/relationships" xmlns:m="http://schemas.openxmlformats.org/officeDocument/2006/math" xmlns:v="urn:schemas-microsoft-com:vml" xmlns:wp14="http://schemas.microsoft.com/office/word/2010/wordprocessingDrawing" xmlns:wp="http://schemas.openxmlformats.org/drawingml/2006/wordprocessingDrawing" xmlns:w10="urn:schemas-microsoft-com:office:word" xmlns:w="http://schemas.openxmlformats.org/wordprocessingml/2006/main" xmlns:w14="http://schemas.microsoft.com/office/word/2010/wordml" xmlns:w15="http://schemas.microsoft.com/office/word/2012/wordml" xmlns:w16cex="http://schemas.microsoft.com/office/word/2018/wordml/cex" xmlns:w16cid="http://schemas.microsoft.com/office/word/2016/wordml/cid" xmlns:w16="http://schemas.microsoft.com/office/word/2018/wordml" xmlns:w16du="http://schemas.microsoft.com/office/word/2023/wordml/word16du" xmlns:w16sdtdh="http://schemas.microsoft.com/office/word/2020/wordml/sdtdatahash" xmlns:w16sdtfl="http://schemas.microsoft.com/office/word/2024/wordml/sdtformatlock" xmlns:w16se="http://schemas.microsoft.com/office/word/2015/wordml/symex" xmlns:wpg="http://schemas.microsoft.com/office/word/2010/wordprocessingGroup" xmlns:wpi="http://schemas.microsoft.com/office/word/2010/wordprocessingInk" xmlns:wne="http://schemas.microsoft.com/office/word/2006/wordml" xmlns:wps="http://schemas.microsoft.com/office/word/2010/wordprocessingShape" mc:Ignorable="w14 w15 w16se w16cid w16 w16cex w16sdtdh w16sdtfl w16du wp14">
+<w:ftr xmlns:wpc="http://schemas.microsoft.com/office/word/2010/wordprocessingCanvas" xmlns:mc="http://schemas.openxmlformats.org/markup-compatibility/2006" xmlns:o="urn:schemas-microsoft-com:office:office" xmlns:r="http://schemas.openxmlformats.org/officeDocument/2006/relationships" xmlns:m="http://schemas.openxmlformats.org/officeDocument/2006/math" xmlns:v="urn:schemas-microsoft-com:vml" xmlns:wp14="http://schemas.microsoft.com/office/word/2010/wordprocessingDrawing" xmlns:wp="http://schemas.openxmlformats.org/drawingml/2006/wordprocessingDrawing" xmlns:w10="urn:schemas-microsoft-com:office:word" xmlns:w="http://schemas.openxmlformats.org/wordprocessingml/2006/main" xmlns:w14="http://schemas.microsoft.com/office/word/2010/wordml" xmlns:wpg="http://schemas.microsoft.com/office/word/2010/wordprocessingGroup" xmlns:wpi="http://schemas.microsoft.com/office/word/2010/wordprocessingInk" xmlns:wne="http://schemas.microsoft.com/office/word/2006/wordml" xmlns:wps="http://schemas.microsoft.com/office/word/2010/wordprocessingShape" mc:Ignorable="w14 wp14">
   <w:p>
     <w:pPr>
       <w:pStyle w:val="Footer"/>
@@ -3101,6 +3765,7 @@
     <w:r>
       <w:rPr>
         <w:noProof/>
+        <w:lang w:val="en-US"/>
       </w:rPr>
       <w:drawing>
         <wp:inline distT="0" distB="0" distL="0" distR="0" wp14:anchorId="23385242" wp14:editId="446E7450">
@@ -3156,7 +3821,7 @@
 </file>
 
 <file path=word/footnotes.xml><?xml version="1.0" encoding="utf-8"?>
-<w:footnotes xmlns:wpc="http://schemas.microsoft.com/office/word/2010/wordprocessingCanvas" xmlns:cx="http://schemas.microsoft.com/office/drawing/2014/chartex" xmlns:cx1="http://schemas.microsoft.com/office/drawing/2015/9/8/chartex" xmlns:cx2="http://schemas.microsoft.com/office/drawing/2015/10/21/chartex" xmlns:cx3="http://schemas.microsoft.com/office/drawing/2016/5/9/chartex" xmlns:cx4="http://schemas.microsoft.com/office/drawing/2016/5/10/chartex" xmlns:cx5="http://schemas.microsoft.com/office/drawing/2016/5/11/chartex" xmlns:cx6="http://schemas.microsoft.com/office/drawing/2016/5/12/chartex" xmlns:cx7="http://schemas.microsoft.com/office/drawing/2016/5/13/chartex" xmlns:cx8="http://schemas.microsoft.com/office/drawing/2016/5/14/chartex" xmlns:mc="http://schemas.openxmlformats.org/markup-compatibility/2006" xmlns:aink="http://schemas.microsoft.com/office/drawing/2016/ink" xmlns:am3d="http://schemas.microsoft.com/office/drawing/2017/model3d" xmlns:o="urn:schemas-microsoft-com:office:office" xmlns:oel="http://schemas.microsoft.com/office/2019/extlst" xmlns:r="http://schemas.openxmlformats.org/officeDocument/2006/relationships" xmlns:m="http://schemas.openxmlformats.org/officeDocument/2006/math" xmlns:v="urn:schemas-microsoft-com:vml" xmlns:wp14="http://schemas.microsoft.com/office/word/2010/wordprocessingDrawing" xmlns:wp="http://schemas.openxmlformats.org/drawingml/2006/wordprocessingDrawing" xmlns:w10="urn:schemas-microsoft-com:office:word" xmlns:w="http://schemas.openxmlformats.org/wordprocessingml/2006/main" xmlns:w14="http://schemas.microsoft.com/office/word/2010/wordml" xmlns:w15="http://schemas.microsoft.com/office/word/2012/wordml" xmlns:w16cex="http://schemas.microsoft.com/office/word/2018/wordml/cex" xmlns:w16cid="http://schemas.microsoft.com/office/word/2016/wordml/cid" xmlns:w16="http://schemas.microsoft.com/office/word/2018/wordml" xmlns:w16du="http://schemas.microsoft.com/office/word/2023/wordml/word16du" xmlns:w16sdtdh="http://schemas.microsoft.com/office/word/2020/wordml/sdtdatahash" xmlns:w16sdtfl="http://schemas.microsoft.com/office/word/2024/wordml/sdtformatlock" xmlns:w16se="http://schemas.microsoft.com/office/word/2015/wordml/symex" xmlns:wpg="http://schemas.microsoft.com/office/word/2010/wordprocessingGroup" xmlns:wpi="http://schemas.microsoft.com/office/word/2010/wordprocessingInk" xmlns:wne="http://schemas.microsoft.com/office/word/2006/wordml" xmlns:wps="http://schemas.microsoft.com/office/word/2010/wordprocessingShape" mc:Ignorable="w14 w15 w16se w16cid w16 w16cex w16sdtdh w16sdtfl w16du wp14">
+<w:footnotes xmlns:wpc="http://schemas.microsoft.com/office/word/2010/wordprocessingCanvas" xmlns:mc="http://schemas.openxmlformats.org/markup-compatibility/2006" xmlns:o="urn:schemas-microsoft-com:office:office" xmlns:r="http://schemas.openxmlformats.org/officeDocument/2006/relationships" xmlns:m="http://schemas.openxmlformats.org/officeDocument/2006/math" xmlns:v="urn:schemas-microsoft-com:vml" xmlns:wp14="http://schemas.microsoft.com/office/word/2010/wordprocessingDrawing" xmlns:wp="http://schemas.openxmlformats.org/drawingml/2006/wordprocessingDrawing" xmlns:w10="urn:schemas-microsoft-com:office:word" xmlns:w="http://schemas.openxmlformats.org/wordprocessingml/2006/main" xmlns:w14="http://schemas.microsoft.com/office/word/2010/wordml" xmlns:wpg="http://schemas.microsoft.com/office/word/2010/wordprocessingGroup" xmlns:wpi="http://schemas.microsoft.com/office/word/2010/wordprocessingInk" xmlns:wne="http://schemas.microsoft.com/office/word/2006/wordml" xmlns:wps="http://schemas.microsoft.com/office/word/2010/wordprocessingShape" mc:Ignorable="w14 wp14">
   <w:footnote w:type="separator" w:id="-1">
     <w:p>
       <w:r>
@@ -3175,7 +3840,7 @@
 </file>
 
 <file path=word/header1.xml><?xml version="1.0" encoding="utf-8"?>
-<w:hdr xmlns:wpc="http://schemas.microsoft.com/office/word/2010/wordprocessingCanvas" xmlns:cx="http://schemas.microsoft.com/office/drawing/2014/chartex" xmlns:cx1="http://schemas.microsoft.com/office/drawing/2015/9/8/chartex" xmlns:cx2="http://schemas.microsoft.com/office/drawing/2015/10/21/chartex" xmlns:cx3="http://schemas.microsoft.com/office/drawing/2016/5/9/chartex" xmlns:cx4="http://schemas.microsoft.com/office/drawing/2016/5/10/chartex" xmlns:cx5="http://schemas.microsoft.com/office/drawing/2016/5/11/chartex" xmlns:cx6="http://schemas.microsoft.com/office/drawing/2016/5/12/chartex" xmlns:cx7="http://schemas.microsoft.com/office/drawing/2016/5/13/chartex" xmlns:cx8="http://schemas.microsoft.com/office/drawing/2016/5/14/chartex" xmlns:mc="http://schemas.openxmlformats.org/markup-compatibility/2006" xmlns:aink="http://schemas.microsoft.com/office/drawing/2016/ink" xmlns:am3d="http://schemas.microsoft.com/office/drawing/2017/model3d" xmlns:o="urn:schemas-microsoft-com:office:office" xmlns:oel="http://schemas.microsoft.com/office/2019/extlst" xmlns:r="http://schemas.openxmlformats.org/officeDocument/2006/relationships" xmlns:m="http://schemas.openxmlformats.org/officeDocument/2006/math" xmlns:v="urn:schemas-microsoft-com:vml" xmlns:wp14="http://schemas.microsoft.com/office/word/2010/wordprocessingDrawing" xmlns:wp="http://schemas.openxmlformats.org/drawingml/2006/wordprocessingDrawing" xmlns:w10="urn:schemas-microsoft-com:office:word" xmlns:w="http://schemas.openxmlformats.org/wordprocessingml/2006/main" xmlns:w14="http://schemas.microsoft.com/office/word/2010/wordml" xmlns:w15="http://schemas.microsoft.com/office/word/2012/wordml" xmlns:w16cex="http://schemas.microsoft.com/office/word/2018/wordml/cex" xmlns:w16cid="http://schemas.microsoft.com/office/word/2016/wordml/cid" xmlns:w16="http://schemas.microsoft.com/office/word/2018/wordml" xmlns:w16du="http://schemas.microsoft.com/office/word/2023/wordml/word16du" xmlns:w16sdtdh="http://schemas.microsoft.com/office/word/2020/wordml/sdtdatahash" xmlns:w16sdtfl="http://schemas.microsoft.com/office/word/2024/wordml/sdtformatlock" xmlns:w16se="http://schemas.microsoft.com/office/word/2015/wordml/symex" xmlns:wpg="http://schemas.microsoft.com/office/word/2010/wordprocessingGroup" xmlns:wpi="http://schemas.microsoft.com/office/word/2010/wordprocessingInk" xmlns:wne="http://schemas.microsoft.com/office/word/2006/wordml" xmlns:wps="http://schemas.microsoft.com/office/word/2010/wordprocessingShape" mc:Ignorable="w14 w15 w16se w16cid w16 w16cex w16sdtdh w16sdtfl w16du wp14">
+<w:hdr xmlns:wpc="http://schemas.microsoft.com/office/word/2010/wordprocessingCanvas" xmlns:mc="http://schemas.openxmlformats.org/markup-compatibility/2006" xmlns:o="urn:schemas-microsoft-com:office:office" xmlns:r="http://schemas.openxmlformats.org/officeDocument/2006/relationships" xmlns:m="http://schemas.openxmlformats.org/officeDocument/2006/math" xmlns:v="urn:schemas-microsoft-com:vml" xmlns:wp14="http://schemas.microsoft.com/office/word/2010/wordprocessingDrawing" xmlns:wp="http://schemas.openxmlformats.org/drawingml/2006/wordprocessingDrawing" xmlns:w10="urn:schemas-microsoft-com:office:word" xmlns:w="http://schemas.openxmlformats.org/wordprocessingml/2006/main" xmlns:w14="http://schemas.microsoft.com/office/word/2010/wordml" xmlns:wpg="http://schemas.microsoft.com/office/word/2010/wordprocessingGroup" xmlns:wpi="http://schemas.microsoft.com/office/word/2010/wordprocessingInk" xmlns:wne="http://schemas.microsoft.com/office/word/2006/wordml" xmlns:wps="http://schemas.microsoft.com/office/word/2010/wordprocessingShape" mc:Ignorable="w14 wp14">
   <w:p>
     <w:pPr>
       <w:pStyle w:val="Footer"/>
@@ -3195,8 +3860,8 @@
 </file>
 
 <file path=word/numbering.xml><?xml version="1.0" encoding="utf-8"?>
-<w:numbering xmlns:wpc="http://schemas.microsoft.com/office/word/2010/wordprocessingCanvas" xmlns:cx="http://schemas.microsoft.com/office/drawing/2014/chartex" xmlns:cx1="http://schemas.microsoft.com/office/drawing/2015/9/8/chartex" xmlns:cx2="http://schemas.microsoft.com/office/drawing/2015/10/21/chartex" xmlns:cx3="http://schemas.microsoft.com/office/drawing/2016/5/9/chartex" xmlns:cx4="http://schemas.microsoft.com/office/drawing/2016/5/10/chartex" xmlns:cx5="http://schemas.microsoft.com/office/drawing/2016/5/11/chartex" xmlns:cx6="http://schemas.microsoft.com/office/drawing/2016/5/12/chartex" xmlns:cx7="http://schemas.microsoft.com/office/drawing/2016/5/13/chartex" xmlns:cx8="http://schemas.microsoft.com/office/drawing/2016/5/14/chartex" xmlns:mc="http://schemas.openxmlformats.org/markup-compatibility/2006" xmlns:aink="http://schemas.microsoft.com/office/drawing/2016/ink" xmlns:am3d="http://schemas.microsoft.com/office/drawing/2017/model3d" xmlns:o="urn:schemas-microsoft-com:office:office" xmlns:oel="http://schemas.microsoft.com/office/2019/extlst" xmlns:r="http://schemas.openxmlformats.org/officeDocument/2006/relationships" xmlns:m="http://schemas.openxmlformats.org/officeDocument/2006/math" xmlns:v="urn:schemas-microsoft-com:vml" xmlns:wp14="http://schemas.microsoft.com/office/word/2010/wordprocessingDrawing" xmlns:wp="http://schemas.openxmlformats.org/drawingml/2006/wordprocessingDrawing" xmlns:w10="urn:schemas-microsoft-com:office:word" xmlns:w="http://schemas.openxmlformats.org/wordprocessingml/2006/main" xmlns:w14="http://schemas.microsoft.com/office/word/2010/wordml" xmlns:w15="http://schemas.microsoft.com/office/word/2012/wordml" xmlns:w16cex="http://schemas.microsoft.com/office/word/2018/wordml/cex" xmlns:w16cid="http://schemas.microsoft.com/office/word/2016/wordml/cid" xmlns:w16="http://schemas.microsoft.com/office/word/2018/wordml" xmlns:w16du="http://schemas.microsoft.com/office/word/2023/wordml/word16du" xmlns:w16sdtdh="http://schemas.microsoft.com/office/word/2020/wordml/sdtdatahash" xmlns:w16sdtfl="http://schemas.microsoft.com/office/word/2024/wordml/sdtformatlock" xmlns:w16se="http://schemas.microsoft.com/office/word/2015/wordml/symex" xmlns:wpg="http://schemas.microsoft.com/office/word/2010/wordprocessingGroup" xmlns:wpi="http://schemas.microsoft.com/office/word/2010/wordprocessingInk" xmlns:wne="http://schemas.microsoft.com/office/word/2006/wordml" xmlns:wps="http://schemas.microsoft.com/office/word/2010/wordprocessingShape" mc:Ignorable="w14 w15 w16se w16cid w16 w16cex w16sdtdh w16sdtfl w16du wp14">
-  <w:abstractNum w:abstractNumId="0" w15:restartNumberingAfterBreak="0">
+<w:numbering xmlns:wpc="http://schemas.microsoft.com/office/word/2010/wordprocessingCanvas" xmlns:mc="http://schemas.openxmlformats.org/markup-compatibility/2006" xmlns:o="urn:schemas-microsoft-com:office:office" xmlns:r="http://schemas.openxmlformats.org/officeDocument/2006/relationships" xmlns:m="http://schemas.openxmlformats.org/officeDocument/2006/math" xmlns:v="urn:schemas-microsoft-com:vml" xmlns:wp14="http://schemas.microsoft.com/office/word/2010/wordprocessingDrawing" xmlns:wp="http://schemas.openxmlformats.org/drawingml/2006/wordprocessingDrawing" xmlns:w10="urn:schemas-microsoft-com:office:word" xmlns:w="http://schemas.openxmlformats.org/wordprocessingml/2006/main" xmlns:w14="http://schemas.microsoft.com/office/word/2010/wordml" xmlns:wpg="http://schemas.microsoft.com/office/word/2010/wordprocessingGroup" xmlns:wpi="http://schemas.microsoft.com/office/word/2010/wordprocessingInk" xmlns:wne="http://schemas.microsoft.com/office/word/2006/wordml" xmlns:wps="http://schemas.microsoft.com/office/word/2010/wordprocessingShape" mc:Ignorable="w14 wp14">
+  <w:abstractNum w:abstractNumId="0">
     <w:nsid w:val="08D8704F"/>
     <w:multiLevelType w:val="hybridMultilevel"/>
     <w:tmpl w:val="26FA89FE"/>
@@ -3285,7 +3950,7 @@
       </w:pPr>
     </w:lvl>
   </w:abstractNum>
-  <w:abstractNum w:abstractNumId="1" w15:restartNumberingAfterBreak="0">
+  <w:abstractNum w:abstractNumId="1">
     <w:nsid w:val="2C531853"/>
     <w:multiLevelType w:val="hybridMultilevel"/>
     <w:tmpl w:val="D1147C6C"/>
@@ -3375,7 +4040,7 @@
       </w:pPr>
     </w:lvl>
   </w:abstractNum>
-  <w:abstractNum w:abstractNumId="2" w15:restartNumberingAfterBreak="0">
+  <w:abstractNum w:abstractNumId="2">
     <w:nsid w:val="2D7757BF"/>
     <w:multiLevelType w:val="multilevel"/>
     <w:tmpl w:val="20B29428"/>
@@ -3488,7 +4153,7 @@
       </w:pPr>
     </w:lvl>
   </w:abstractNum>
-  <w:abstractNum w:abstractNumId="3" w15:restartNumberingAfterBreak="0">
+  <w:abstractNum w:abstractNumId="3">
     <w:nsid w:val="3EC9574F"/>
     <w:multiLevelType w:val="hybridMultilevel"/>
     <w:tmpl w:val="5A4A2236"/>
@@ -3574,16 +4239,16 @@
       </w:pPr>
     </w:lvl>
   </w:abstractNum>
-  <w:num w:numId="1" w16cid:durableId="1685864194">
+  <w:num w:numId="1">
     <w:abstractNumId w:val="2"/>
   </w:num>
-  <w:num w:numId="2" w16cid:durableId="1066076144">
+  <w:num w:numId="2">
     <w:abstractNumId w:val="3"/>
   </w:num>
-  <w:num w:numId="3" w16cid:durableId="1642072422">
+  <w:num w:numId="3">
     <w:abstractNumId w:val="1"/>
   </w:num>
-  <w:num w:numId="4" w16cid:durableId="1113983773">
+  <w:num w:numId="4">
     <w:abstractNumId w:val="0"/>
   </w:num>
 </w:numbering>
@@ -3598,7 +4263,7 @@
 </file>
 
 <file path=word/styles.xml><?xml version="1.0" encoding="utf-8"?>
-<w:styles xmlns:mc="http://schemas.openxmlformats.org/markup-compatibility/2006" xmlns:r="http://schemas.openxmlformats.org/officeDocument/2006/relationships" xmlns:w="http://schemas.openxmlformats.org/wordprocessingml/2006/main" xmlns:w14="http://schemas.microsoft.com/office/word/2010/wordml" xmlns:w15="http://schemas.microsoft.com/office/word/2012/wordml" xmlns:w16cex="http://schemas.microsoft.com/office/word/2018/wordml/cex" xmlns:w16cid="http://schemas.microsoft.com/office/word/2016/wordml/cid" xmlns:w16="http://schemas.microsoft.com/office/word/2018/wordml" xmlns:w16du="http://schemas.microsoft.com/office/word/2023/wordml/word16du" xmlns:w16sdtdh="http://schemas.microsoft.com/office/word/2020/wordml/sdtdatahash" xmlns:w16sdtfl="http://schemas.microsoft.com/office/word/2024/wordml/sdtformatlock" xmlns:w16se="http://schemas.microsoft.com/office/word/2015/wordml/symex" mc:Ignorable="w14 w15 w16se w16cid w16 w16cex w16sdtdh w16sdtfl w16du">
+<w:styles xmlns:mc="http://schemas.openxmlformats.org/markup-compatibility/2006" xmlns:r="http://schemas.openxmlformats.org/officeDocument/2006/relationships" xmlns:w="http://schemas.openxmlformats.org/wordprocessingml/2006/main" xmlns:w14="http://schemas.microsoft.com/office/word/2010/wordml" mc:Ignorable="w14">
   <w:docDefaults>
     <w:rPrDefault>
       <w:rPr>
@@ -3612,374 +4277,142 @@
       </w:pPr>
     </w:pPrDefault>
   </w:docDefaults>
-  <w:latentStyles w:defLockedState="0" w:defUIPriority="0" w:defSemiHidden="0" w:defUnhideWhenUsed="0" w:defQFormat="0" w:count="376">
-    <w:lsdException w:name="Normal" w:qFormat="1"/>
-    <w:lsdException w:name="heading 1" w:qFormat="1"/>
-    <w:lsdException w:name="heading 2" w:semiHidden="1" w:unhideWhenUsed="1" w:qFormat="1"/>
-    <w:lsdException w:name="heading 3" w:semiHidden="1" w:unhideWhenUsed="1" w:qFormat="1"/>
-    <w:lsdException w:name="heading 4" w:semiHidden="1" w:unhideWhenUsed="1" w:qFormat="1"/>
-    <w:lsdException w:name="heading 5" w:semiHidden="1" w:unhideWhenUsed="1" w:qFormat="1"/>
-    <w:lsdException w:name="heading 6" w:semiHidden="1" w:unhideWhenUsed="1" w:qFormat="1"/>
-    <w:lsdException w:name="heading 7" w:semiHidden="1" w:unhideWhenUsed="1" w:qFormat="1"/>
-    <w:lsdException w:name="heading 8" w:semiHidden="1" w:unhideWhenUsed="1" w:qFormat="1"/>
-    <w:lsdException w:name="heading 9" w:semiHidden="1" w:unhideWhenUsed="1" w:qFormat="1"/>
-    <w:lsdException w:name="index 1" w:semiHidden="1" w:unhideWhenUsed="1"/>
-    <w:lsdException w:name="index 2" w:semiHidden="1" w:unhideWhenUsed="1"/>
-    <w:lsdException w:name="index 3" w:semiHidden="1" w:unhideWhenUsed="1"/>
-    <w:lsdException w:name="index 4" w:semiHidden="1" w:unhideWhenUsed="1"/>
-    <w:lsdException w:name="index 5" w:semiHidden="1" w:unhideWhenUsed="1"/>
-    <w:lsdException w:name="index 6" w:semiHidden="1" w:unhideWhenUsed="1"/>
-    <w:lsdException w:name="index 7" w:semiHidden="1" w:unhideWhenUsed="1"/>
-    <w:lsdException w:name="index 8" w:semiHidden="1" w:unhideWhenUsed="1"/>
-    <w:lsdException w:name="index 9" w:semiHidden="1" w:unhideWhenUsed="1"/>
-    <w:lsdException w:name="toc 1" w:semiHidden="1" w:unhideWhenUsed="1"/>
-    <w:lsdException w:name="toc 2" w:semiHidden="1" w:unhideWhenUsed="1"/>
-    <w:lsdException w:name="toc 3" w:semiHidden="1" w:unhideWhenUsed="1"/>
-    <w:lsdException w:name="toc 4" w:semiHidden="1" w:unhideWhenUsed="1"/>
-    <w:lsdException w:name="toc 5" w:semiHidden="1" w:unhideWhenUsed="1"/>
-    <w:lsdException w:name="toc 6" w:semiHidden="1" w:unhideWhenUsed="1"/>
-    <w:lsdException w:name="toc 7" w:semiHidden="1" w:unhideWhenUsed="1"/>
-    <w:lsdException w:name="toc 8" w:semiHidden="1" w:unhideWhenUsed="1"/>
-    <w:lsdException w:name="toc 9" w:semiHidden="1" w:unhideWhenUsed="1"/>
-    <w:lsdException w:name="Normal Indent" w:semiHidden="1" w:unhideWhenUsed="1"/>
-    <w:lsdException w:name="footnote text" w:semiHidden="1" w:unhideWhenUsed="1"/>
-    <w:lsdException w:name="annotation text" w:semiHidden="1" w:unhideWhenUsed="1"/>
-    <w:lsdException w:name="header" w:semiHidden="1" w:unhideWhenUsed="1"/>
-    <w:lsdException w:name="footer" w:semiHidden="1" w:unhideWhenUsed="1"/>
-    <w:lsdException w:name="index heading" w:semiHidden="1" w:unhideWhenUsed="1"/>
-    <w:lsdException w:name="caption" w:semiHidden="1" w:unhideWhenUsed="1" w:qFormat="1"/>
-    <w:lsdException w:name="table of figures" w:semiHidden="1" w:unhideWhenUsed="1"/>
-    <w:lsdException w:name="envelope address" w:semiHidden="1" w:unhideWhenUsed="1"/>
-    <w:lsdException w:name="envelope return" w:semiHidden="1" w:unhideWhenUsed="1"/>
-    <w:lsdException w:name="footnote reference" w:semiHidden="1" w:unhideWhenUsed="1"/>
-    <w:lsdException w:name="annotation reference" w:semiHidden="1" w:unhideWhenUsed="1"/>
-    <w:lsdException w:name="line number" w:semiHidden="1" w:unhideWhenUsed="1"/>
-    <w:lsdException w:name="page number" w:semiHidden="1" w:unhideWhenUsed="1"/>
-    <w:lsdException w:name="endnote reference" w:semiHidden="1" w:unhideWhenUsed="1"/>
-    <w:lsdException w:name="endnote text" w:semiHidden="1" w:unhideWhenUsed="1"/>
-    <w:lsdException w:name="macro" w:semiHidden="1" w:unhideWhenUsed="1"/>
-    <w:lsdException w:name="toa heading" w:semiHidden="1" w:unhideWhenUsed="1"/>
-    <w:lsdException w:name="List Number" w:semiHidden="1" w:unhideWhenUsed="1"/>
-    <w:lsdException w:name="List 2" w:semiHidden="1" w:unhideWhenUsed="1"/>
-    <w:lsdException w:name="List 3" w:semiHidden="1" w:unhideWhenUsed="1"/>
-    <w:lsdException w:name="List 4" w:semiHidden="1" w:unhideWhenUsed="1"/>
-    <w:lsdException w:name="List 5" w:semiHidden="1" w:unhideWhenUsed="1"/>
-    <w:lsdException w:name="List Bullet 2" w:semiHidden="1" w:unhideWhenUsed="1"/>
-    <w:lsdException w:name="List Bullet 3" w:semiHidden="1" w:unhideWhenUsed="1"/>
-    <w:lsdException w:name="List Bullet 4" w:semiHidden="1" w:unhideWhenUsed="1"/>
-    <w:lsdException w:name="List Bullet 5" w:semiHidden="1" w:unhideWhenUsed="1"/>
-    <w:lsdException w:name="List Number 2" w:semiHidden="1" w:unhideWhenUsed="1"/>
-    <w:lsdException w:name="List Number 3" w:semiHidden="1" w:unhideWhenUsed="1"/>
-    <w:lsdException w:name="List Number 4" w:semiHidden="1" w:unhideWhenUsed="1"/>
-    <w:lsdException w:name="List Number 5" w:semiHidden="1" w:unhideWhenUsed="1"/>
-    <w:lsdException w:name="Title" w:qFormat="1"/>
-    <w:lsdException w:name="Closing" w:semiHidden="1" w:unhideWhenUsed="1"/>
-    <w:lsdException w:name="Signature" w:semiHidden="1" w:unhideWhenUsed="1"/>
-    <w:lsdException w:name="Default Paragraph Font" w:semiHidden="1" w:unhideWhenUsed="1"/>
-    <w:lsdException w:name="Body Text" w:semiHidden="1" w:unhideWhenUsed="1"/>
-    <w:lsdException w:name="Body Text Indent" w:semiHidden="1" w:unhideWhenUsed="1"/>
-    <w:lsdException w:name="List Continue" w:semiHidden="1" w:unhideWhenUsed="1"/>
-    <w:lsdException w:name="Message Header" w:semiHidden="1" w:unhideWhenUsed="1"/>
-    <w:lsdException w:name="Subtitle" w:qFormat="1"/>
-    <w:lsdException w:name="Salutation" w:semiHidden="1" w:unhideWhenUsed="1"/>
-    <w:lsdException w:name="Date" w:semiHidden="1" w:unhideWhenUsed="1"/>
-    <w:lsdException w:name="Body Text First Indent" w:semiHidden="1" w:unhideWhenUsed="1"/>
-    <w:lsdException w:name="Body Text First Indent 2" w:semiHidden="1" w:unhideWhenUsed="1"/>
-    <w:lsdException w:name="Note Heading" w:semiHidden="1" w:unhideWhenUsed="1"/>
-    <w:lsdException w:name="Body Text 2" w:semiHidden="1" w:unhideWhenUsed="1"/>
-    <w:lsdException w:name="Body Text 3" w:semiHidden="1" w:unhideWhenUsed="1"/>
-    <w:lsdException w:name="Body Text Indent 2" w:semiHidden="1" w:unhideWhenUsed="1"/>
-    <w:lsdException w:name="Body Text Indent 3" w:semiHidden="1" w:unhideWhenUsed="1"/>
-    <w:lsdException w:name="Block Text" w:semiHidden="1" w:unhideWhenUsed="1"/>
-    <w:lsdException w:name="Hyperlink" w:semiHidden="1" w:unhideWhenUsed="1"/>
-    <w:lsdException w:name="FollowedHyperlink" w:semiHidden="1" w:unhideWhenUsed="1"/>
-    <w:lsdException w:name="Strong" w:qFormat="1"/>
-    <w:lsdException w:name="Emphasis" w:qFormat="1"/>
-    <w:lsdException w:name="Document Map" w:semiHidden="1" w:unhideWhenUsed="1"/>
-    <w:lsdException w:name="Plain Text" w:semiHidden="1" w:unhideWhenUsed="1"/>
-    <w:lsdException w:name="E-mail Signature" w:semiHidden="1" w:unhideWhenUsed="1"/>
-    <w:lsdException w:name="HTML Top of Form" w:semiHidden="1" w:unhideWhenUsed="1"/>
-    <w:lsdException w:name="HTML Bottom of Form" w:semiHidden="1" w:unhideWhenUsed="1"/>
-    <w:lsdException w:name="Normal (Web)" w:semiHidden="1" w:unhideWhenUsed="1"/>
-    <w:lsdException w:name="HTML Acronym" w:semiHidden="1" w:unhideWhenUsed="1"/>
-    <w:lsdException w:name="HTML Address" w:semiHidden="1" w:unhideWhenUsed="1"/>
-    <w:lsdException w:name="HTML Cite" w:semiHidden="1" w:unhideWhenUsed="1"/>
-    <w:lsdException w:name="HTML Code" w:semiHidden="1" w:unhideWhenUsed="1"/>
-    <w:lsdException w:name="HTML Definition" w:semiHidden="1" w:unhideWhenUsed="1"/>
-    <w:lsdException w:name="HTML Keyboard" w:semiHidden="1" w:unhideWhenUsed="1"/>
-    <w:lsdException w:name="HTML Preformatted" w:semiHidden="1" w:unhideWhenUsed="1"/>
-    <w:lsdException w:name="HTML Sample" w:semiHidden="1" w:unhideWhenUsed="1"/>
-    <w:lsdException w:name="HTML Typewriter" w:semiHidden="1" w:unhideWhenUsed="1"/>
-    <w:lsdException w:name="HTML Variable" w:semiHidden="1" w:unhideWhenUsed="1"/>
-    <w:lsdException w:name="Normal Table" w:semiHidden="1" w:unhideWhenUsed="1"/>
-    <w:lsdException w:name="annotation subject" w:semiHidden="1" w:unhideWhenUsed="1"/>
-    <w:lsdException w:name="No List" w:semiHidden="1" w:unhideWhenUsed="1"/>
-    <w:lsdException w:name="Outline List 1" w:semiHidden="1" w:unhideWhenUsed="1"/>
-    <w:lsdException w:name="Outline List 2" w:semiHidden="1" w:unhideWhenUsed="1"/>
-    <w:lsdException w:name="Outline List 3" w:semiHidden="1" w:unhideWhenUsed="1"/>
-    <w:lsdException w:name="Table Simple 1" w:semiHidden="1" w:unhideWhenUsed="1"/>
-    <w:lsdException w:name="Table Simple 2" w:semiHidden="1" w:unhideWhenUsed="1"/>
-    <w:lsdException w:name="Table Simple 3" w:semiHidden="1" w:unhideWhenUsed="1"/>
-    <w:lsdException w:name="Table Classic 1" w:semiHidden="1" w:unhideWhenUsed="1"/>
-    <w:lsdException w:name="Table Classic 2" w:semiHidden="1" w:unhideWhenUsed="1"/>
-    <w:lsdException w:name="Table Classic 3" w:semiHidden="1" w:unhideWhenUsed="1"/>
-    <w:lsdException w:name="Table Classic 4" w:semiHidden="1" w:unhideWhenUsed="1"/>
-    <w:lsdException w:name="Table Colorful 1" w:semiHidden="1" w:unhideWhenUsed="1"/>
-    <w:lsdException w:name="Table Colorful 2" w:semiHidden="1" w:unhideWhenUsed="1"/>
-    <w:lsdException w:name="Table Colorful 3" w:semiHidden="1" w:unhideWhenUsed="1"/>
-    <w:lsdException w:name="Table Columns 1" w:semiHidden="1" w:unhideWhenUsed="1"/>
-    <w:lsdException w:name="Table Columns 2" w:semiHidden="1" w:unhideWhenUsed="1"/>
-    <w:lsdException w:name="Table Columns 3" w:semiHidden="1" w:unhideWhenUsed="1"/>
-    <w:lsdException w:name="Table Columns 4" w:semiHidden="1" w:unhideWhenUsed="1"/>
-    <w:lsdException w:name="Table Columns 5" w:semiHidden="1" w:unhideWhenUsed="1"/>
-    <w:lsdException w:name="Table Grid 1" w:semiHidden="1" w:unhideWhenUsed="1"/>
-    <w:lsdException w:name="Table Grid 2" w:semiHidden="1" w:unhideWhenUsed="1"/>
-    <w:lsdException w:name="Table Grid 3" w:semiHidden="1" w:unhideWhenUsed="1"/>
-    <w:lsdException w:name="Table Grid 4" w:semiHidden="1" w:unhideWhenUsed="1"/>
-    <w:lsdException w:name="Table Grid 5" w:semiHidden="1" w:unhideWhenUsed="1"/>
-    <w:lsdException w:name="Table Grid 6" w:semiHidden="1" w:unhideWhenUsed="1"/>
-    <w:lsdException w:name="Table Grid 7" w:semiHidden="1" w:unhideWhenUsed="1"/>
-    <w:lsdException w:name="Table Grid 8" w:semiHidden="1" w:unhideWhenUsed="1"/>
-    <w:lsdException w:name="Table List 1" w:semiHidden="1" w:unhideWhenUsed="1"/>
-    <w:lsdException w:name="Table List 2" w:semiHidden="1" w:unhideWhenUsed="1"/>
-    <w:lsdException w:name="Table List 3" w:semiHidden="1" w:unhideWhenUsed="1"/>
-    <w:lsdException w:name="Table List 4" w:semiHidden="1" w:unhideWhenUsed="1"/>
-    <w:lsdException w:name="Table List 5" w:semiHidden="1" w:unhideWhenUsed="1"/>
-    <w:lsdException w:name="Table List 6" w:semiHidden="1" w:unhideWhenUsed="1"/>
-    <w:lsdException w:name="Table List 7" w:semiHidden="1" w:unhideWhenUsed="1"/>
-    <w:lsdException w:name="Table List 8" w:semiHidden="1" w:unhideWhenUsed="1"/>
-    <w:lsdException w:name="Table 3D effects 1" w:semiHidden="1" w:unhideWhenUsed="1"/>
-    <w:lsdException w:name="Table 3D effects 2" w:semiHidden="1" w:unhideWhenUsed="1"/>
-    <w:lsdException w:name="Table 3D effects 3" w:semiHidden="1" w:unhideWhenUsed="1"/>
-    <w:lsdException w:name="Table Contemporary" w:semiHidden="1" w:unhideWhenUsed="1"/>
-    <w:lsdException w:name="Table Elegant" w:semiHidden="1" w:unhideWhenUsed="1"/>
-    <w:lsdException w:name="Table Professional" w:semiHidden="1" w:unhideWhenUsed="1"/>
-    <w:lsdException w:name="Table Subtle 1" w:semiHidden="1" w:unhideWhenUsed="1"/>
-    <w:lsdException w:name="Table Subtle 2" w:semiHidden="1" w:unhideWhenUsed="1"/>
-    <w:lsdException w:name="Table Web 1" w:semiHidden="1" w:unhideWhenUsed="1"/>
-    <w:lsdException w:name="Table Web 2" w:semiHidden="1" w:unhideWhenUsed="1"/>
-    <w:lsdException w:name="Table Web 3" w:semiHidden="1" w:unhideWhenUsed="1"/>
-    <w:lsdException w:name="Table Theme" w:semiHidden="1" w:unhideWhenUsed="1"/>
-    <w:lsdException w:name="Placeholder Text" w:semiHidden="1" w:uiPriority="99"/>
-    <w:lsdException w:name="No Spacing" w:uiPriority="1" w:qFormat="1"/>
-    <w:lsdException w:name="Light Shading" w:uiPriority="60"/>
-    <w:lsdException w:name="Light List" w:uiPriority="61"/>
-    <w:lsdException w:name="Light Grid" w:uiPriority="62"/>
-    <w:lsdException w:name="Medium Shading 1" w:uiPriority="63"/>
-    <w:lsdException w:name="Medium Shading 2" w:uiPriority="64"/>
-    <w:lsdException w:name="Medium List 1" w:uiPriority="65"/>
-    <w:lsdException w:name="Medium List 2" w:uiPriority="66"/>
-    <w:lsdException w:name="Medium Grid 1" w:uiPriority="67"/>
-    <w:lsdException w:name="Medium Grid 2" w:uiPriority="68"/>
-    <w:lsdException w:name="Medium Grid 3" w:uiPriority="69"/>
-    <w:lsdException w:name="Dark List" w:uiPriority="70"/>
-    <w:lsdException w:name="Colorful Shading" w:uiPriority="71"/>
-    <w:lsdException w:name="Colorful List" w:uiPriority="72"/>
-    <w:lsdException w:name="Colorful Grid" w:uiPriority="73"/>
-    <w:lsdException w:name="Light Shading Accent 1" w:uiPriority="60"/>
-    <w:lsdException w:name="Light List Accent 1" w:uiPriority="61"/>
-    <w:lsdException w:name="Light Grid Accent 1" w:uiPriority="62"/>
-    <w:lsdException w:name="Medium Shading 1 Accent 1" w:uiPriority="63"/>
-    <w:lsdException w:name="Medium Shading 2 Accent 1" w:uiPriority="64"/>
-    <w:lsdException w:name="Medium List 1 Accent 1" w:uiPriority="65"/>
-    <w:lsdException w:name="Revision" w:semiHidden="1" w:uiPriority="99"/>
-    <w:lsdException w:name="List Paragraph" w:uiPriority="34" w:qFormat="1"/>
-    <w:lsdException w:name="Quote" w:uiPriority="29" w:qFormat="1"/>
-    <w:lsdException w:name="Intense Quote" w:uiPriority="30" w:qFormat="1"/>
-    <w:lsdException w:name="Medium List 2 Accent 1" w:uiPriority="66"/>
-    <w:lsdException w:name="Medium Grid 1 Accent 1" w:uiPriority="67"/>
-    <w:lsdException w:name="Medium Grid 2 Accent 1" w:uiPriority="68"/>
-    <w:lsdException w:name="Medium Grid 3 Accent 1" w:uiPriority="69"/>
-    <w:lsdException w:name="Dark List Accent 1" w:uiPriority="70"/>
-    <w:lsdException w:name="Colorful Shading Accent 1" w:uiPriority="71"/>
-    <w:lsdException w:name="Colorful List Accent 1" w:uiPriority="72"/>
-    <w:lsdException w:name="Colorful Grid Accent 1" w:uiPriority="73"/>
-    <w:lsdException w:name="Light Shading Accent 2" w:uiPriority="60"/>
-    <w:lsdException w:name="Light List Accent 2" w:uiPriority="61"/>
-    <w:lsdException w:name="Light Grid Accent 2" w:uiPriority="62"/>
-    <w:lsdException w:name="Medium Shading 1 Accent 2" w:uiPriority="63"/>
-    <w:lsdException w:name="Medium Shading 2 Accent 2" w:uiPriority="64"/>
-    <w:lsdException w:name="Medium List 1 Accent 2" w:uiPriority="65"/>
-    <w:lsdException w:name="Medium List 2 Accent 2" w:uiPriority="66"/>
-    <w:lsdException w:name="Medium Grid 1 Accent 2" w:uiPriority="67"/>
-    <w:lsdException w:name="Medium Grid 2 Accent 2" w:uiPriority="68"/>
-    <w:lsdException w:name="Medium Grid 3 Accent 2" w:uiPriority="69"/>
-    <w:lsdException w:name="Dark List Accent 2" w:uiPriority="70"/>
-    <w:lsdException w:name="Colorful Shading Accent 2" w:uiPriority="71"/>
-    <w:lsdException w:name="Colorful List Accent 2" w:uiPriority="72"/>
-    <w:lsdException w:name="Colorful Grid Accent 2" w:uiPriority="73"/>
-    <w:lsdException w:name="Light Shading Accent 3" w:uiPriority="60"/>
-    <w:lsdException w:name="Light List Accent 3" w:uiPriority="61"/>
-    <w:lsdException w:name="Light Grid Accent 3" w:uiPriority="62"/>
-    <w:lsdException w:name="Medium Shading 1 Accent 3" w:uiPriority="63"/>
-    <w:lsdException w:name="Medium Shading 2 Accent 3" w:uiPriority="64"/>
-    <w:lsdException w:name="Medium List 1 Accent 3" w:uiPriority="65"/>
-    <w:lsdException w:name="Medium List 2 Accent 3" w:uiPriority="66"/>
-    <w:lsdException w:name="Medium Grid 1 Accent 3" w:uiPriority="67"/>
-    <w:lsdException w:name="Medium Grid 2 Accent 3" w:uiPriority="68"/>
-    <w:lsdException w:name="Medium Grid 3 Accent 3" w:uiPriority="69"/>
-    <w:lsdException w:name="Dark List Accent 3" w:uiPriority="70"/>
-    <w:lsdException w:name="Colorful Shading Accent 3" w:uiPriority="71"/>
-    <w:lsdException w:name="Colorful List Accent 3" w:uiPriority="72"/>
-    <w:lsdException w:name="Colorful Grid Accent 3" w:uiPriority="73"/>
-    <w:lsdException w:name="Light Shading Accent 4" w:uiPriority="60"/>
-    <w:lsdException w:name="Light List Accent 4" w:uiPriority="61"/>
-    <w:lsdException w:name="Light Grid Accent 4" w:uiPriority="62"/>
-    <w:lsdException w:name="Medium Shading 1 Accent 4" w:uiPriority="63"/>
-    <w:lsdException w:name="Medium Shading 2 Accent 4" w:uiPriority="64"/>
-    <w:lsdException w:name="Medium List 1 Accent 4" w:uiPriority="65"/>
-    <w:lsdException w:name="Medium List 2 Accent 4" w:uiPriority="66"/>
-    <w:lsdException w:name="Medium Grid 1 Accent 4" w:uiPriority="67"/>
-    <w:lsdException w:name="Medium Grid 2 Accent 4" w:uiPriority="68"/>
-    <w:lsdException w:name="Medium Grid 3 Accent 4" w:uiPriority="69"/>
-    <w:lsdException w:name="Dark List Accent 4" w:uiPriority="70"/>
-    <w:lsdException w:name="Colorful Shading Accent 4" w:uiPriority="71"/>
-    <w:lsdException w:name="Colorful List Accent 4" w:uiPriority="72"/>
-    <w:lsdException w:name="Colorful Grid Accent 4" w:uiPriority="73"/>
-    <w:lsdException w:name="Light Shading Accent 5" w:uiPriority="60"/>
-    <w:lsdException w:name="Light List Accent 5" w:uiPriority="61"/>
-    <w:lsdException w:name="Light Grid Accent 5" w:uiPriority="62"/>
-    <w:lsdException w:name="Medium Shading 1 Accent 5" w:uiPriority="63"/>
-    <w:lsdException w:name="Medium Shading 2 Accent 5" w:uiPriority="64"/>
-    <w:lsdException w:name="Medium List 1 Accent 5" w:uiPriority="65"/>
-    <w:lsdException w:name="Medium List 2 Accent 5" w:uiPriority="66"/>
-    <w:lsdException w:name="Medium Grid 1 Accent 5" w:uiPriority="67"/>
-    <w:lsdException w:name="Medium Grid 2 Accent 5" w:uiPriority="68"/>
-    <w:lsdException w:name="Medium Grid 3 Accent 5" w:uiPriority="69"/>
-    <w:lsdException w:name="Dark List Accent 5" w:uiPriority="70"/>
-    <w:lsdException w:name="Colorful Shading Accent 5" w:uiPriority="71"/>
-    <w:lsdException w:name="Colorful List Accent 5" w:uiPriority="72"/>
-    <w:lsdException w:name="Colorful Grid Accent 5" w:uiPriority="73"/>
-    <w:lsdException w:name="Light Shading Accent 6" w:uiPriority="60"/>
-    <w:lsdException w:name="Light List Accent 6" w:uiPriority="61"/>
-    <w:lsdException w:name="Light Grid Accent 6" w:uiPriority="62"/>
-    <w:lsdException w:name="Medium Shading 1 Accent 6" w:uiPriority="63"/>
-    <w:lsdException w:name="Medium Shading 2 Accent 6" w:uiPriority="64"/>
-    <w:lsdException w:name="Medium List 1 Accent 6" w:uiPriority="65"/>
-    <w:lsdException w:name="Medium List 2 Accent 6" w:uiPriority="66"/>
-    <w:lsdException w:name="Medium Grid 1 Accent 6" w:uiPriority="67"/>
-    <w:lsdException w:name="Medium Grid 2 Accent 6" w:uiPriority="68"/>
-    <w:lsdException w:name="Medium Grid 3 Accent 6" w:uiPriority="69"/>
-    <w:lsdException w:name="Dark List Accent 6" w:uiPriority="70"/>
-    <w:lsdException w:name="Colorful Shading Accent 6" w:uiPriority="71"/>
-    <w:lsdException w:name="Colorful List Accent 6" w:uiPriority="72"/>
-    <w:lsdException w:name="Colorful Grid Accent 6" w:uiPriority="73"/>
-    <w:lsdException w:name="Subtle Emphasis" w:uiPriority="19" w:qFormat="1"/>
-    <w:lsdException w:name="Intense Emphasis" w:uiPriority="21" w:qFormat="1"/>
-    <w:lsdException w:name="Subtle Reference" w:uiPriority="31" w:qFormat="1"/>
-    <w:lsdException w:name="Intense Reference" w:uiPriority="32" w:qFormat="1"/>
-    <w:lsdException w:name="Book Title" w:uiPriority="33" w:qFormat="1"/>
-    <w:lsdException w:name="Bibliography" w:semiHidden="1" w:uiPriority="37" w:unhideWhenUsed="1"/>
-    <w:lsdException w:name="TOC Heading" w:semiHidden="1" w:uiPriority="39" w:unhideWhenUsed="1" w:qFormat="1"/>
-    <w:lsdException w:name="Plain Table 1" w:uiPriority="41"/>
-    <w:lsdException w:name="Plain Table 2" w:uiPriority="42"/>
-    <w:lsdException w:name="Plain Table 3" w:uiPriority="43"/>
-    <w:lsdException w:name="Plain Table 4" w:uiPriority="44"/>
-    <w:lsdException w:name="Plain Table 5" w:uiPriority="45"/>
-    <w:lsdException w:name="Grid Table Light" w:uiPriority="40"/>
-    <w:lsdException w:name="Grid Table 1 Light" w:uiPriority="46"/>
-    <w:lsdException w:name="Grid Table 2" w:uiPriority="47"/>
-    <w:lsdException w:name="Grid Table 3" w:uiPriority="48"/>
-    <w:lsdException w:name="Grid Table 4" w:uiPriority="49"/>
-    <w:lsdException w:name="Grid Table 5 Dark" w:uiPriority="50"/>
-    <w:lsdException w:name="Grid Table 6 Colorful" w:uiPriority="51"/>
-    <w:lsdException w:name="Grid Table 7 Colorful" w:uiPriority="52"/>
-    <w:lsdException w:name="Grid Table 1 Light Accent 1" w:uiPriority="46"/>
-    <w:lsdException w:name="Grid Table 2 Accent 1" w:uiPriority="47"/>
-    <w:lsdException w:name="Grid Table 3 Accent 1" w:uiPriority="48"/>
-    <w:lsdException w:name="Grid Table 4 Accent 1" w:uiPriority="49"/>
-    <w:lsdException w:name="Grid Table 5 Dark Accent 1" w:uiPriority="50"/>
-    <w:lsdException w:name="Grid Table 6 Colorful Accent 1" w:uiPriority="51"/>
-    <w:lsdException w:name="Grid Table 7 Colorful Accent 1" w:uiPriority="52"/>
-    <w:lsdException w:name="Grid Table 1 Light Accent 2" w:uiPriority="46"/>
-    <w:lsdException w:name="Grid Table 2 Accent 2" w:uiPriority="47"/>
-    <w:lsdException w:name="Grid Table 3 Accent 2" w:uiPriority="48"/>
-    <w:lsdException w:name="Grid Table 4 Accent 2" w:uiPriority="49"/>
-    <w:lsdException w:name="Grid Table 5 Dark Accent 2" w:uiPriority="50"/>
-    <w:lsdException w:name="Grid Table 6 Colorful Accent 2" w:uiPriority="51"/>
-    <w:lsdException w:name="Grid Table 7 Colorful Accent 2" w:uiPriority="52"/>
-    <w:lsdException w:name="Grid Table 1 Light Accent 3" w:uiPriority="46"/>
-    <w:lsdException w:name="Grid Table 2 Accent 3" w:uiPriority="47"/>
-    <w:lsdException w:name="Grid Table 3 Accent 3" w:uiPriority="48"/>
-    <w:lsdException w:name="Grid Table 4 Accent 3" w:uiPriority="49"/>
-    <w:lsdException w:name="Grid Table 5 Dark Accent 3" w:uiPriority="50"/>
-    <w:lsdException w:name="Grid Table 6 Colorful Accent 3" w:uiPriority="51"/>
-    <w:lsdException w:name="Grid Table 7 Colorful Accent 3" w:uiPriority="52"/>
-    <w:lsdException w:name="Grid Table 1 Light Accent 4" w:uiPriority="46"/>
-    <w:lsdException w:name="Grid Table 2 Accent 4" w:uiPriority="47"/>
-    <w:lsdException w:name="Grid Table 3 Accent 4" w:uiPriority="48"/>
-    <w:lsdException w:name="Grid Table 4 Accent 4" w:uiPriority="49"/>
-    <w:lsdException w:name="Grid Table 5 Dark Accent 4" w:uiPriority="50"/>
-    <w:lsdException w:name="Grid Table 6 Colorful Accent 4" w:uiPriority="51"/>
-    <w:lsdException w:name="Grid Table 7 Colorful Accent 4" w:uiPriority="52"/>
-    <w:lsdException w:name="Grid Table 1 Light Accent 5" w:uiPriority="46"/>
-    <w:lsdException w:name="Grid Table 2 Accent 5" w:uiPriority="47"/>
-    <w:lsdException w:name="Grid Table 3 Accent 5" w:uiPriority="48"/>
-    <w:lsdException w:name="Grid Table 4 Accent 5" w:uiPriority="49"/>
-    <w:lsdException w:name="Grid Table 5 Dark Accent 5" w:uiPriority="50"/>
-    <w:lsdException w:name="Grid Table 6 Colorful Accent 5" w:uiPriority="51"/>
-    <w:lsdException w:name="Grid Table 7 Colorful Accent 5" w:uiPriority="52"/>
-    <w:lsdException w:name="Grid Table 1 Light Accent 6" w:uiPriority="46"/>
-    <w:lsdException w:name="Grid Table 2 Accent 6" w:uiPriority="47"/>
-    <w:lsdException w:name="Grid Table 3 Accent 6" w:uiPriority="48"/>
-    <w:lsdException w:name="Grid Table 4 Accent 6" w:uiPriority="49"/>
-    <w:lsdException w:name="Grid Table 5 Dark Accent 6" w:uiPriority="50"/>
-    <w:lsdException w:name="Grid Table 6 Colorful Accent 6" w:uiPriority="51"/>
-    <w:lsdException w:name="Grid Table 7 Colorful Accent 6" w:uiPriority="52"/>
-    <w:lsdException w:name="List Table 1 Light" w:uiPriority="46"/>
-    <w:lsdException w:name="List Table 2" w:uiPriority="47"/>
-    <w:lsdException w:name="List Table 3" w:uiPriority="48"/>
-    <w:lsdException w:name="List Table 4" w:uiPriority="49"/>
-    <w:lsdException w:name="List Table 5 Dark" w:uiPriority="50"/>
-    <w:lsdException w:name="List Table 6 Colorful" w:uiPriority="51"/>
-    <w:lsdException w:name="List Table 7 Colorful" w:uiPriority="52"/>
-    <w:lsdException w:name="List Table 1 Light Accent 1" w:uiPriority="46"/>
-    <w:lsdException w:name="List Table 2 Accent 1" w:uiPriority="47"/>
-    <w:lsdException w:name="List Table 3 Accent 1" w:uiPriority="48"/>
-    <w:lsdException w:name="List Table 4 Accent 1" w:uiPriority="49"/>
-    <w:lsdException w:name="List Table 5 Dark Accent 1" w:uiPriority="50"/>
-    <w:lsdException w:name="List Table 6 Colorful Accent 1" w:uiPriority="51"/>
-    <w:lsdException w:name="List Table 7 Colorful Accent 1" w:uiPriority="52"/>
-    <w:lsdException w:name="List Table 1 Light Accent 2" w:uiPriority="46"/>
-    <w:lsdException w:name="List Table 2 Accent 2" w:uiPriority="47"/>
-    <w:lsdException w:name="List Table 3 Accent 2" w:uiPriority="48"/>
-    <w:lsdException w:name="List Table 4 Accent 2" w:uiPriority="49"/>
-    <w:lsdException w:name="List Table 5 Dark Accent 2" w:uiPriority="50"/>
-    <w:lsdException w:name="List Table 6 Colorful Accent 2" w:uiPriority="51"/>
-    <w:lsdException w:name="List Table 7 Colorful Accent 2" w:uiPriority="52"/>
-    <w:lsdException w:name="List Table 1 Light Accent 3" w:uiPriority="46"/>
-    <w:lsdException w:name="List Table 2 Accent 3" w:uiPriority="47"/>
-    <w:lsdException w:name="List Table 3 Accent 3" w:uiPriority="48"/>
-    <w:lsdException w:name="List Table 4 Accent 3" w:uiPriority="49"/>
-    <w:lsdException w:name="List Table 5 Dark Accent 3" w:uiPriority="50"/>
-    <w:lsdException w:name="List Table 6 Colorful Accent 3" w:uiPriority="51"/>
-    <w:lsdException w:name="List Table 7 Colorful Accent 3" w:uiPriority="52"/>
-    <w:lsdException w:name="List Table 1 Light Accent 4" w:uiPriority="46"/>
-    <w:lsdException w:name="List Table 2 Accent 4" w:uiPriority="47"/>
-    <w:lsdException w:name="List Table 3 Accent 4" w:uiPriority="48"/>
-    <w:lsdException w:name="List Table 4 Accent 4" w:uiPriority="49"/>
-    <w:lsdException w:name="List Table 5 Dark Accent 4" w:uiPriority="50"/>
-    <w:lsdException w:name="List Table 6 Colorful Accent 4" w:uiPriority="51"/>
-    <w:lsdException w:name="List Table 7 Colorful Accent 4" w:uiPriority="52"/>
-    <w:lsdException w:name="List Table 1 Light Accent 5" w:uiPriority="46"/>
-    <w:lsdException w:name="List Table 2 Accent 5" w:uiPriority="47"/>
-    <w:lsdException w:name="List Table 3 Accent 5" w:uiPriority="48"/>
-    <w:lsdException w:name="List Table 4 Accent 5" w:uiPriority="49"/>
-    <w:lsdException w:name="List Table 5 Dark Accent 5" w:uiPriority="50"/>
-    <w:lsdException w:name="List Table 6 Colorful Accent 5" w:uiPriority="51"/>
-    <w:lsdException w:name="List Table 7 Colorful Accent 5" w:uiPriority="52"/>
-    <w:lsdException w:name="List Table 1 Light Accent 6" w:uiPriority="46"/>
-    <w:lsdException w:name="List Table 2 Accent 6" w:uiPriority="47"/>
-    <w:lsdException w:name="List Table 3 Accent 6" w:uiPriority="48"/>
-    <w:lsdException w:name="List Table 4 Accent 6" w:uiPriority="49"/>
-    <w:lsdException w:name="List Table 5 Dark Accent 6" w:uiPriority="50"/>
-    <w:lsdException w:name="List Table 6 Colorful Accent 6" w:uiPriority="51"/>
-    <w:lsdException w:name="List Table 7 Colorful Accent 6" w:uiPriority="52"/>
-    <w:lsdException w:name="Mention" w:semiHidden="1" w:uiPriority="99" w:unhideWhenUsed="1"/>
-    <w:lsdException w:name="Smart Hyperlink" w:semiHidden="1" w:uiPriority="99" w:unhideWhenUsed="1"/>
-    <w:lsdException w:name="Hashtag" w:semiHidden="1" w:uiPriority="99" w:unhideWhenUsed="1"/>
-    <w:lsdException w:name="Unresolved Mention" w:semiHidden="1" w:uiPriority="99" w:unhideWhenUsed="1"/>
-    <w:lsdException w:name="Smart Link" w:semiHidden="1" w:uiPriority="99" w:unhideWhenUsed="1"/>
+  <w:latentStyles w:defLockedState="0" w:defUIPriority="0" w:defSemiHidden="1" w:defUnhideWhenUsed="1" w:defQFormat="0" w:count="267">
+    <w:lsdException w:name="Normal" w:semiHidden="0" w:unhideWhenUsed="0" w:qFormat="1"/>
+    <w:lsdException w:name="heading 1" w:semiHidden="0" w:unhideWhenUsed="0" w:qFormat="1"/>
+    <w:lsdException w:name="heading 2" w:qFormat="1"/>
+    <w:lsdException w:name="heading 3" w:qFormat="1"/>
+    <w:lsdException w:name="heading 4" w:qFormat="1"/>
+    <w:lsdException w:name="heading 5" w:qFormat="1"/>
+    <w:lsdException w:name="heading 6" w:qFormat="1"/>
+    <w:lsdException w:name="heading 7" w:qFormat="1"/>
+    <w:lsdException w:name="heading 8" w:qFormat="1"/>
+    <w:lsdException w:name="heading 9" w:qFormat="1"/>
+    <w:lsdException w:name="caption" w:qFormat="1"/>
+    <w:lsdException w:name="table of authorities" w:semiHidden="0" w:unhideWhenUsed="0"/>
+    <w:lsdException w:name="List" w:semiHidden="0" w:unhideWhenUsed="0"/>
+    <w:lsdException w:name="List Bullet" w:semiHidden="0" w:unhideWhenUsed="0"/>
+    <w:lsdException w:name="Title" w:semiHidden="0" w:unhideWhenUsed="0" w:qFormat="1"/>
+    <w:lsdException w:name="List Continue 2" w:semiHidden="0" w:unhideWhenUsed="0"/>
+    <w:lsdException w:name="List Continue 3" w:semiHidden="0" w:unhideWhenUsed="0"/>
+    <w:lsdException w:name="List Continue 4" w:semiHidden="0" w:unhideWhenUsed="0"/>
+    <w:lsdException w:name="List Continue 5" w:semiHidden="0" w:unhideWhenUsed="0"/>
+    <w:lsdException w:name="Subtitle" w:semiHidden="0" w:unhideWhenUsed="0" w:qFormat="1"/>
+    <w:lsdException w:name="Strong" w:semiHidden="0" w:unhideWhenUsed="0" w:qFormat="1"/>
+    <w:lsdException w:name="Emphasis" w:semiHidden="0" w:unhideWhenUsed="0" w:qFormat="1"/>
+    <w:lsdException w:name="Balloon Text" w:semiHidden="0" w:unhideWhenUsed="0"/>
+    <w:lsdException w:name="Table Grid" w:semiHidden="0" w:unhideWhenUsed="0"/>
+    <w:lsdException w:name="Placeholder Text" w:uiPriority="99" w:unhideWhenUsed="0"/>
+    <w:lsdException w:name="No Spacing" w:semiHidden="0" w:uiPriority="1" w:unhideWhenUsed="0" w:qFormat="1"/>
+    <w:lsdException w:name="Light Shading" w:semiHidden="0" w:uiPriority="60" w:unhideWhenUsed="0"/>
+    <w:lsdException w:name="Light List" w:semiHidden="0" w:uiPriority="61" w:unhideWhenUsed="0"/>
+    <w:lsdException w:name="Light Grid" w:semiHidden="0" w:uiPriority="62" w:unhideWhenUsed="0"/>
+    <w:lsdException w:name="Medium Shading 1" w:semiHidden="0" w:uiPriority="63" w:unhideWhenUsed="0"/>
+    <w:lsdException w:name="Medium Shading 2" w:semiHidden="0" w:uiPriority="64" w:unhideWhenUsed="0"/>
+    <w:lsdException w:name="Medium List 1" w:semiHidden="0" w:uiPriority="65" w:unhideWhenUsed="0"/>
+    <w:lsdException w:name="Medium List 2" w:semiHidden="0" w:uiPriority="66" w:unhideWhenUsed="0"/>
+    <w:lsdException w:name="Medium Grid 1" w:semiHidden="0" w:uiPriority="67" w:unhideWhenUsed="0"/>
+    <w:lsdException w:name="Medium Grid 2" w:semiHidden="0" w:uiPriority="68" w:unhideWhenUsed="0"/>
+    <w:lsdException w:name="Medium Grid 3" w:semiHidden="0" w:uiPriority="69" w:unhideWhenUsed="0"/>
+    <w:lsdException w:name="Dark List" w:semiHidden="0" w:uiPriority="70" w:unhideWhenUsed="0"/>
+    <w:lsdException w:name="Colorful Shading" w:semiHidden="0" w:uiPriority="71" w:unhideWhenUsed="0"/>
+    <w:lsdException w:name="Colorful List" w:semiHidden="0" w:uiPriority="72" w:unhideWhenUsed="0"/>
+    <w:lsdException w:name="Colorful Grid" w:semiHidden="0" w:uiPriority="73" w:unhideWhenUsed="0"/>
+    <w:lsdException w:name="Light Shading Accent 1" w:semiHidden="0" w:uiPriority="60" w:unhideWhenUsed="0"/>
+    <w:lsdException w:name="Light List Accent 1" w:semiHidden="0" w:uiPriority="61" w:unhideWhenUsed="0"/>
+    <w:lsdException w:name="Light Grid Accent 1" w:semiHidden="0" w:uiPriority="62" w:unhideWhenUsed="0"/>
+    <w:lsdException w:name="Medium Shading 1 Accent 1" w:semiHidden="0" w:uiPriority="63" w:unhideWhenUsed="0"/>
+    <w:lsdException w:name="Medium Shading 2 Accent 1" w:semiHidden="0" w:uiPriority="64" w:unhideWhenUsed="0"/>
+    <w:lsdException w:name="Medium List 1 Accent 1" w:semiHidden="0" w:uiPriority="65" w:unhideWhenUsed="0"/>
+    <w:lsdException w:name="Revision" w:uiPriority="99" w:unhideWhenUsed="0"/>
+    <w:lsdException w:name="List Paragraph" w:semiHidden="0" w:uiPriority="34" w:unhideWhenUsed="0" w:qFormat="1"/>
+    <w:lsdException w:name="Quote" w:semiHidden="0" w:uiPriority="29" w:unhideWhenUsed="0" w:qFormat="1"/>
+    <w:lsdException w:name="Intense Quote" w:semiHidden="0" w:uiPriority="30" w:unhideWhenUsed="0" w:qFormat="1"/>
+    <w:lsdException w:name="Medium List 2 Accent 1" w:semiHidden="0" w:uiPriority="66" w:unhideWhenUsed="0"/>
+    <w:lsdException w:name="Medium Grid 1 Accent 1" w:semiHidden="0" w:uiPriority="67" w:unhideWhenUsed="0"/>
+    <w:lsdException w:name="Medium Grid 2 Accent 1" w:semiHidden="0" w:uiPriority="68" w:unhideWhenUsed="0"/>
+    <w:lsdException w:name="Medium Grid 3 Accent 1" w:semiHidden="0" w:uiPriority="69" w:unhideWhenUsed="0"/>
+    <w:lsdException w:name="Dark List Accent 1" w:semiHidden="0" w:uiPriority="70" w:unhideWhenUsed="0"/>
+    <w:lsdException w:name="Colorful Shading Accent 1" w:semiHidden="0" w:uiPriority="71" w:unhideWhenUsed="0"/>
+    <w:lsdException w:name="Colorful List Accent 1" w:semiHidden="0" w:uiPriority="72" w:unhideWhenUsed="0"/>
+    <w:lsdException w:name="Colorful Grid Accent 1" w:semiHidden="0" w:uiPriority="73" w:unhideWhenUsed="0"/>
+    <w:lsdException w:name="Light Shading Accent 2" w:semiHidden="0" w:uiPriority="60" w:unhideWhenUsed="0"/>
+    <w:lsdException w:name="Light List Accent 2" w:semiHidden="0" w:uiPriority="61" w:unhideWhenUsed="0"/>
+    <w:lsdException w:name="Light Grid Accent 2" w:semiHidden="0" w:uiPriority="62" w:unhideWhenUsed="0"/>
+    <w:lsdException w:name="Medium Shading 1 Accent 2" w:semiHidden="0" w:uiPriority="63" w:unhideWhenUsed="0"/>
+    <w:lsdException w:name="Medium Shading 2 Accent 2" w:semiHidden="0" w:uiPriority="64" w:unhideWhenUsed="0"/>
+    <w:lsdException w:name="Medium List 1 Accent 2" w:semiHidden="0" w:uiPriority="65" w:unhideWhenUsed="0"/>
+    <w:lsdException w:name="Medium List 2 Accent 2" w:semiHidden="0" w:uiPriority="66" w:unhideWhenUsed="0"/>
+    <w:lsdException w:name="Medium Grid 1 Accent 2" w:semiHidden="0" w:uiPriority="67" w:unhideWhenUsed="0"/>
+    <w:lsdException w:name="Medium Grid 2 Accent 2" w:semiHidden="0" w:uiPriority="68" w:unhideWhenUsed="0"/>
+    <w:lsdException w:name="Medium Grid 3 Accent 2" w:semiHidden="0" w:uiPriority="69" w:unhideWhenUsed="0"/>
+    <w:lsdException w:name="Dark List Accent 2" w:semiHidden="0" w:uiPriority="70" w:unhideWhenUsed="0"/>
+    <w:lsdException w:name="Colorful Shading Accent 2" w:semiHidden="0" w:uiPriority="71" w:unhideWhenUsed="0"/>
+    <w:lsdException w:name="Colorful List Accent 2" w:semiHidden="0" w:uiPriority="72" w:unhideWhenUsed="0"/>
+    <w:lsdException w:name="Colorful Grid Accent 2" w:semiHidden="0" w:uiPriority="73" w:unhideWhenUsed="0"/>
+    <w:lsdException w:name="Light Shading Accent 3" w:semiHidden="0" w:uiPriority="60" w:unhideWhenUsed="0"/>
+    <w:lsdException w:name="Light List Accent 3" w:semiHidden="0" w:uiPriority="61" w:unhideWhenUsed="0"/>
+    <w:lsdException w:name="Light Grid Accent 3" w:semiHidden="0" w:uiPriority="62" w:unhideWhenUsed="0"/>
+    <w:lsdException w:name="Medium Shading 1 Accent 3" w:semiHidden="0" w:uiPriority="63" w:unhideWhenUsed="0"/>
+    <w:lsdException w:name="Medium Shading 2 Accent 3" w:semiHidden="0" w:uiPriority="64" w:unhideWhenUsed="0"/>
+    <w:lsdException w:name="Medium List 1 Accent 3" w:semiHidden="0" w:uiPriority="65" w:unhideWhenUsed="0"/>
+    <w:lsdException w:name="Medium List 2 Accent 3" w:semiHidden="0" w:uiPriority="66" w:unhideWhenUsed="0"/>
+    <w:lsdException w:name="Medium Grid 1 Accent 3" w:semiHidden="0" w:uiPriority="67" w:unhideWhenUsed="0"/>
+    <w:lsdException w:name="Medium Grid 2 Accent 3" w:semiHidden="0" w:uiPriority="68" w:unhideWhenUsed="0"/>
+    <w:lsdException w:name="Medium Grid 3 Accent 3" w:semiHidden="0" w:uiPriority="69" w:unhideWhenUsed="0"/>
+    <w:lsdException w:name="Dark List Accent 3" w:semiHidden="0" w:uiPriority="70" w:unhideWhenUsed="0"/>
+    <w:lsdException w:name="Colorful Shading Accent 3" w:semiHidden="0" w:uiPriority="71" w:unhideWhenUsed="0"/>
+    <w:lsdException w:name="Colorful List Accent 3" w:semiHidden="0" w:uiPriority="72" w:unhideWhenUsed="0"/>
+    <w:lsdException w:name="Colorful Grid Accent 3" w:semiHidden="0" w:uiPriority="73" w:unhideWhenUsed="0"/>
+    <w:lsdException w:name="Light Shading Accent 4" w:semiHidden="0" w:uiPriority="60" w:unhideWhenUsed="0"/>
+    <w:lsdException w:name="Light List Accent 4" w:semiHidden="0" w:uiPriority="61" w:unhideWhenUsed="0"/>
+    <w:lsdException w:name="Light Grid Accent 4" w:semiHidden="0" w:uiPriority="62" w:unhideWhenUsed="0"/>
+    <w:lsdException w:name="Medium Shading 1 Accent 4" w:semiHidden="0" w:uiPriority="63" w:unhideWhenUsed="0"/>
+    <w:lsdException w:name="Medium Shading 2 Accent 4" w:semiHidden="0" w:uiPriority="64" w:unhideWhenUsed="0"/>
+    <w:lsdException w:name="Medium List 1 Accent 4" w:semiHidden="0" w:uiPriority="65" w:unhideWhenUsed="0"/>
+    <w:lsdException w:name="Medium List 2 Accent 4" w:semiHidden="0" w:uiPriority="66" w:unhideWhenUsed="0"/>
+    <w:lsdException w:name="Medium Grid 1 Accent 4" w:semiHidden="0" w:uiPriority="67" w:unhideWhenUsed="0"/>
+    <w:lsdException w:name="Medium Grid 2 Accent 4" w:semiHidden="0" w:uiPriority="68" w:unhideWhenUsed="0"/>
+    <w:lsdException w:name="Medium Grid 3 Accent 4" w:semiHidden="0" w:uiPriority="69" w:unhideWhenUsed="0"/>
+    <w:lsdException w:name="Dark List Accent 4" w:semiHidden="0" w:uiPriority="70" w:unhideWhenUsed="0"/>
+    <w:lsdException w:name="Colorful Shading Accent 4" w:semiHidden="0" w:uiPriority="71" w:unhideWhenUsed="0"/>
+    <w:lsdException w:name="Colorful List Accent 4" w:semiHidden="0" w:uiPriority="72" w:unhideWhenUsed="0"/>
+    <w:lsdException w:name="Colorful Grid Accent 4" w:semiHidden="0" w:uiPriority="73" w:unhideWhenUsed="0"/>
+    <w:lsdException w:name="Light Shading Accent 5" w:semiHidden="0" w:uiPriority="60" w:unhideWhenUsed="0"/>
+    <w:lsdException w:name="Light List Accent 5" w:semiHidden="0" w:uiPriority="61" w:unhideWhenUsed="0"/>
+    <w:lsdException w:name="Light Grid Accent 5" w:semiHidden="0" w:uiPriority="62" w:unhideWhenUsed="0"/>
+    <w:lsdException w:name="Medium Shading 1 Accent 5" w:semiHidden="0" w:uiPriority="63" w:unhideWhenUsed="0"/>
+    <w:lsdException w:name="Medium Shading 2 Accent 5" w:semiHidden="0" w:uiPriority="64" w:unhideWhenUsed="0"/>
+    <w:lsdException w:name="Medium List 1 Accent 5" w:semiHidden="0" w:uiPriority="65" w:unhideWhenUsed="0"/>
+    <w:lsdException w:name="Medium List 2 Accent 5" w:semiHidden="0" w:uiPriority="66" w:unhideWhenUsed="0"/>
+    <w:lsdException w:name="Medium Grid 1 Accent 5" w:semiHidden="0" w:uiPriority="67" w:unhideWhenUsed="0"/>
+    <w:lsdException w:name="Medium Grid 2 Accent 5" w:semiHidden="0" w:uiPriority="68" w:unhideWhenUsed="0"/>
+    <w:lsdException w:name="Medium Grid 3 Accent 5" w:semiHidden="0" w:uiPriority="69" w:unhideWhenUsed="0"/>
+    <w:lsdException w:name="Dark List Accent 5" w:semiHidden="0" w:uiPriority="70" w:unhideWhenUsed="0"/>
+    <w:lsdException w:name="Colorful Shading Accent 5" w:semiHidden="0" w:uiPriority="71" w:unhideWhenUsed="0"/>
+    <w:lsdException w:name="Colorful List Accent 5" w:semiHidden="0" w:uiPriority="72" w:unhideWhenUsed="0"/>
+    <w:lsdException w:name="Colorful Grid Accent 5" w:semiHidden="0" w:uiPriority="73" w:unhideWhenUsed="0"/>
+    <w:lsdException w:name="Light Shading Accent 6" w:semiHidden="0" w:uiPriority="60" w:unhideWhenUsed="0"/>
+    <w:lsdException w:name="Light List Accent 6" w:semiHidden="0" w:uiPriority="61" w:unhideWhenUsed="0"/>
+    <w:lsdException w:name="Light Grid Accent 6" w:semiHidden="0" w:uiPriority="62" w:unhideWhenUsed="0"/>
+    <w:lsdException w:name="Medium Shading 1 Accent 6" w:semiHidden="0" w:uiPriority="63" w:unhideWhenUsed="0"/>
+    <w:lsdException w:name="Medium Shading 2 Accent 6" w:semiHidden="0" w:uiPriority="64" w:unhideWhenUsed="0"/>
+    <w:lsdException w:name="Medium List 1 Accent 6" w:semiHidden="0" w:uiPriority="65" w:unhideWhenUsed="0"/>
+    <w:lsdException w:name="Medium List 2 Accent 6" w:semiHidden="0" w:uiPriority="66" w:unhideWhenUsed="0"/>
+    <w:lsdException w:name="Medium Grid 1 Accent 6" w:semiHidden="0" w:uiPriority="67" w:unhideWhenUsed="0"/>
+    <w:lsdException w:name="Medium Grid 2 Accent 6" w:semiHidden="0" w:uiPriority="68" w:unhideWhenUsed="0"/>
+    <w:lsdException w:name="Medium Grid 3 Accent 6" w:semiHidden="0" w:uiPriority="69" w:unhideWhenUsed="0"/>
+    <w:lsdException w:name="Dark List Accent 6" w:semiHidden="0" w:uiPriority="70" w:unhideWhenUsed="0"/>
+    <w:lsdException w:name="Colorful Shading Accent 6" w:semiHidden="0" w:uiPriority="71" w:unhideWhenUsed="0"/>
+    <w:lsdException w:name="Colorful List Accent 6" w:semiHidden="0" w:uiPriority="72" w:unhideWhenUsed="0"/>
+    <w:lsdException w:name="Colorful Grid Accent 6" w:semiHidden="0" w:uiPriority="73" w:unhideWhenUsed="0"/>
+    <w:lsdException w:name="Subtle Emphasis" w:semiHidden="0" w:uiPriority="19" w:unhideWhenUsed="0" w:qFormat="1"/>
+    <w:lsdException w:name="Intense Emphasis" w:semiHidden="0" w:uiPriority="21" w:unhideWhenUsed="0" w:qFormat="1"/>
+    <w:lsdException w:name="Subtle Reference" w:semiHidden="0" w:uiPriority="31" w:unhideWhenUsed="0" w:qFormat="1"/>
+    <w:lsdException w:name="Intense Reference" w:semiHidden="0" w:uiPriority="32" w:unhideWhenUsed="0" w:qFormat="1"/>
+    <w:lsdException w:name="Book Title" w:semiHidden="0" w:uiPriority="33" w:unhideWhenUsed="0" w:qFormat="1"/>
+    <w:lsdException w:name="Bibliography" w:uiPriority="37"/>
+    <w:lsdException w:name="TOC Heading" w:uiPriority="39" w:qFormat="1"/>
   </w:latentStyles>
   <w:style w:type="paragraph" w:default="1" w:styleId="Normal">
     <w:name w:val="Normal"/>
@@ -4613,7 +5046,806 @@
       <w:u w:val="single"/>
     </w:rPr>
   </w:style>
-  <w:style w:type="character" w:styleId="UnresolvedMention">
+  <w:style w:type="character" w:customStyle="1" w:styleId="UnresolvedMention">
+    <w:name w:val="Unresolved Mention"/>
+    <w:basedOn w:val="DefaultParagraphFont"/>
+    <w:uiPriority w:val="99"/>
+    <w:semiHidden/>
+    <w:unhideWhenUsed/>
+    <w:rsid w:val="000E2FBA"/>
+    <w:rPr>
+      <w:color w:val="605E5C"/>
+      <w:shd w:val="clear" w:color="auto" w:fill="E1DFDD"/>
+    </w:rPr>
+  </w:style>
+</w:styles>
+</file>
+
+<file path=word/stylesWithEffects.xml><?xml version="1.0" encoding="utf-8"?>
+<w:styles xmlns:wpc="http://schemas.microsoft.com/office/word/2010/wordprocessingCanvas" xmlns:mc="http://schemas.openxmlformats.org/markup-compatibility/2006" xmlns:o="urn:schemas-microsoft-com:office:office" xmlns:r="http://schemas.openxmlformats.org/officeDocument/2006/relationships" xmlns:m="http://schemas.openxmlformats.org/officeDocument/2006/math" xmlns:v="urn:schemas-microsoft-com:vml" xmlns:wp14="http://schemas.microsoft.com/office/word/2010/wordprocessingDrawing" xmlns:wp="http://schemas.openxmlformats.org/drawingml/2006/wordprocessingDrawing" xmlns:w10="urn:schemas-microsoft-com:office:word" xmlns:w="http://schemas.openxmlformats.org/wordprocessingml/2006/main" xmlns:w14="http://schemas.microsoft.com/office/word/2010/wordml" xmlns:wpg="http://schemas.microsoft.com/office/word/2010/wordprocessingGroup" xmlns:wpi="http://schemas.microsoft.com/office/word/2010/wordprocessingInk" xmlns:wne="http://schemas.microsoft.com/office/word/2006/wordml" xmlns:wps="http://schemas.microsoft.com/office/word/2010/wordprocessingShape" mc:Ignorable="w14 wp14">
+  <w:docDefaults>
+    <w:rPrDefault>
+      <w:rPr>
+        <w:rFonts w:ascii="Times New Roman" w:eastAsia="Times New Roman" w:hAnsi="Times New Roman" w:cs="Times New Roman"/>
+        <w:lang w:val="en-US" w:eastAsia="en-US" w:bidi="ar-SA"/>
+      </w:rPr>
+    </w:rPrDefault>
+    <w:pPrDefault>
+      <w:pPr>
+        <w:suppressAutoHyphens/>
+      </w:pPr>
+    </w:pPrDefault>
+  </w:docDefaults>
+  <w:latentStyles w:defLockedState="0" w:defUIPriority="0" w:defSemiHidden="1" w:defUnhideWhenUsed="1" w:defQFormat="0" w:count="267">
+    <w:lsdException w:name="Normal" w:semiHidden="0" w:unhideWhenUsed="0" w:qFormat="1"/>
+    <w:lsdException w:name="heading 1" w:semiHidden="0" w:unhideWhenUsed="0" w:qFormat="1"/>
+    <w:lsdException w:name="heading 2" w:qFormat="1"/>
+    <w:lsdException w:name="heading 3" w:qFormat="1"/>
+    <w:lsdException w:name="heading 4" w:qFormat="1"/>
+    <w:lsdException w:name="heading 5" w:qFormat="1"/>
+    <w:lsdException w:name="heading 6" w:qFormat="1"/>
+    <w:lsdException w:name="heading 7" w:qFormat="1"/>
+    <w:lsdException w:name="heading 8" w:qFormat="1"/>
+    <w:lsdException w:name="heading 9" w:qFormat="1"/>
+    <w:lsdException w:name="caption" w:qFormat="1"/>
+    <w:lsdException w:name="table of authorities" w:semiHidden="0" w:unhideWhenUsed="0"/>
+    <w:lsdException w:name="List" w:semiHidden="0" w:unhideWhenUsed="0"/>
+    <w:lsdException w:name="List Bullet" w:semiHidden="0" w:unhideWhenUsed="0"/>
+    <w:lsdException w:name="Title" w:semiHidden="0" w:unhideWhenUsed="0" w:qFormat="1"/>
+    <w:lsdException w:name="List Continue 2" w:semiHidden="0" w:unhideWhenUsed="0"/>
+    <w:lsdException w:name="List Continue 3" w:semiHidden="0" w:unhideWhenUsed="0"/>
+    <w:lsdException w:name="List Continue 4" w:semiHidden="0" w:unhideWhenUsed="0"/>
+    <w:lsdException w:name="List Continue 5" w:semiHidden="0" w:unhideWhenUsed="0"/>
+    <w:lsdException w:name="Subtitle" w:semiHidden="0" w:unhideWhenUsed="0" w:qFormat="1"/>
+    <w:lsdException w:name="Strong" w:semiHidden="0" w:unhideWhenUsed="0" w:qFormat="1"/>
+    <w:lsdException w:name="Emphasis" w:semiHidden="0" w:unhideWhenUsed="0" w:qFormat="1"/>
+    <w:lsdException w:name="Balloon Text" w:semiHidden="0" w:unhideWhenUsed="0"/>
+    <w:lsdException w:name="Table Grid" w:semiHidden="0" w:unhideWhenUsed="0"/>
+    <w:lsdException w:name="Placeholder Text" w:uiPriority="99" w:unhideWhenUsed="0"/>
+    <w:lsdException w:name="No Spacing" w:semiHidden="0" w:uiPriority="1" w:unhideWhenUsed="0" w:qFormat="1"/>
+    <w:lsdException w:name="Light Shading" w:semiHidden="0" w:uiPriority="60" w:unhideWhenUsed="0"/>
+    <w:lsdException w:name="Light List" w:semiHidden="0" w:uiPriority="61" w:unhideWhenUsed="0"/>
+    <w:lsdException w:name="Light Grid" w:semiHidden="0" w:uiPriority="62" w:unhideWhenUsed="0"/>
+    <w:lsdException w:name="Medium Shading 1" w:semiHidden="0" w:uiPriority="63" w:unhideWhenUsed="0"/>
+    <w:lsdException w:name="Medium Shading 2" w:semiHidden="0" w:uiPriority="64" w:unhideWhenUsed="0"/>
+    <w:lsdException w:name="Medium List 1" w:semiHidden="0" w:uiPriority="65" w:unhideWhenUsed="0"/>
+    <w:lsdException w:name="Medium List 2" w:semiHidden="0" w:uiPriority="66" w:unhideWhenUsed="0"/>
+    <w:lsdException w:name="Medium Grid 1" w:semiHidden="0" w:uiPriority="67" w:unhideWhenUsed="0"/>
+    <w:lsdException w:name="Medium Grid 2" w:semiHidden="0" w:uiPriority="68" w:unhideWhenUsed="0"/>
+    <w:lsdException w:name="Medium Grid 3" w:semiHidden="0" w:uiPriority="69" w:unhideWhenUsed="0"/>
+    <w:lsdException w:name="Dark List" w:semiHidden="0" w:uiPriority="70" w:unhideWhenUsed="0"/>
+    <w:lsdException w:name="Colorful Shading" w:semiHidden="0" w:uiPriority="71" w:unhideWhenUsed="0"/>
+    <w:lsdException w:name="Colorful List" w:semiHidden="0" w:uiPriority="72" w:unhideWhenUsed="0"/>
+    <w:lsdException w:name="Colorful Grid" w:semiHidden="0" w:uiPriority="73" w:unhideWhenUsed="0"/>
+    <w:lsdException w:name="Light Shading Accent 1" w:semiHidden="0" w:uiPriority="60" w:unhideWhenUsed="0"/>
+    <w:lsdException w:name="Light List Accent 1" w:semiHidden="0" w:uiPriority="61" w:unhideWhenUsed="0"/>
+    <w:lsdException w:name="Light Grid Accent 1" w:semiHidden="0" w:uiPriority="62" w:unhideWhenUsed="0"/>
+    <w:lsdException w:name="Medium Shading 1 Accent 1" w:semiHidden="0" w:uiPriority="63" w:unhideWhenUsed="0"/>
+    <w:lsdException w:name="Medium Shading 2 Accent 1" w:semiHidden="0" w:uiPriority="64" w:unhideWhenUsed="0"/>
+    <w:lsdException w:name="Medium List 1 Accent 1" w:semiHidden="0" w:uiPriority="65" w:unhideWhenUsed="0"/>
+    <w:lsdException w:name="Revision" w:uiPriority="99" w:unhideWhenUsed="0"/>
+    <w:lsdException w:name="List Paragraph" w:semiHidden="0" w:uiPriority="34" w:unhideWhenUsed="0" w:qFormat="1"/>
+    <w:lsdException w:name="Quote" w:semiHidden="0" w:uiPriority="29" w:unhideWhenUsed="0" w:qFormat="1"/>
+    <w:lsdException w:name="Intense Quote" w:semiHidden="0" w:uiPriority="30" w:unhideWhenUsed="0" w:qFormat="1"/>
+    <w:lsdException w:name="Medium List 2 Accent 1" w:semiHidden="0" w:uiPriority="66" w:unhideWhenUsed="0"/>
+    <w:lsdException w:name="Medium Grid 1 Accent 1" w:semiHidden="0" w:uiPriority="67" w:unhideWhenUsed="0"/>
+    <w:lsdException w:name="Medium Grid 2 Accent 1" w:semiHidden="0" w:uiPriority="68" w:unhideWhenUsed="0"/>
+    <w:lsdException w:name="Medium Grid 3 Accent 1" w:semiHidden="0" w:uiPriority="69" w:unhideWhenUsed="0"/>
+    <w:lsdException w:name="Dark List Accent 1" w:semiHidden="0" w:uiPriority="70" w:unhideWhenUsed="0"/>
+    <w:lsdException w:name="Colorful Shading Accent 1" w:semiHidden="0" w:uiPriority="71" w:unhideWhenUsed="0"/>
+    <w:lsdException w:name="Colorful List Accent 1" w:semiHidden="0" w:uiPriority="72" w:unhideWhenUsed="0"/>
+    <w:lsdException w:name="Colorful Grid Accent 1" w:semiHidden="0" w:uiPriority="73" w:unhideWhenUsed="0"/>
+    <w:lsdException w:name="Light Shading Accent 2" w:semiHidden="0" w:uiPriority="60" w:unhideWhenUsed="0"/>
+    <w:lsdException w:name="Light List Accent 2" w:semiHidden="0" w:uiPriority="61" w:unhideWhenUsed="0"/>
+    <w:lsdException w:name="Light Grid Accent 2" w:semiHidden="0" w:uiPriority="62" w:unhideWhenUsed="0"/>
+    <w:lsdException w:name="Medium Shading 1 Accent 2" w:semiHidden="0" w:uiPriority="63" w:unhideWhenUsed="0"/>
+    <w:lsdException w:name="Medium Shading 2 Accent 2" w:semiHidden="0" w:uiPriority="64" w:unhideWhenUsed="0"/>
+    <w:lsdException w:name="Medium List 1 Accent 2" w:semiHidden="0" w:uiPriority="65" w:unhideWhenUsed="0"/>
+    <w:lsdException w:name="Medium List 2 Accent 2" w:semiHidden="0" w:uiPriority="66" w:unhideWhenUsed="0"/>
+    <w:lsdException w:name="Medium Grid 1 Accent 2" w:semiHidden="0" w:uiPriority="67" w:unhideWhenUsed="0"/>
+    <w:lsdException w:name="Medium Grid 2 Accent 2" w:semiHidden="0" w:uiPriority="68" w:unhideWhenUsed="0"/>
+    <w:lsdException w:name="Medium Grid 3 Accent 2" w:semiHidden="0" w:uiPriority="69" w:unhideWhenUsed="0"/>
+    <w:lsdException w:name="Dark List Accent 2" w:semiHidden="0" w:uiPriority="70" w:unhideWhenUsed="0"/>
+    <w:lsdException w:name="Colorful Shading Accent 2" w:semiHidden="0" w:uiPriority="71" w:unhideWhenUsed="0"/>
+    <w:lsdException w:name="Colorful List Accent 2" w:semiHidden="0" w:uiPriority="72" w:unhideWhenUsed="0"/>
+    <w:lsdException w:name="Colorful Grid Accent 2" w:semiHidden="0" w:uiPriority="73" w:unhideWhenUsed="0"/>
+    <w:lsdException w:name="Light Shading Accent 3" w:semiHidden="0" w:uiPriority="60" w:unhideWhenUsed="0"/>
+    <w:lsdException w:name="Light List Accent 3" w:semiHidden="0" w:uiPriority="61" w:unhideWhenUsed="0"/>
+    <w:lsdException w:name="Light Grid Accent 3" w:semiHidden="0" w:uiPriority="62" w:unhideWhenUsed="0"/>
+    <w:lsdException w:name="Medium Shading 1 Accent 3" w:semiHidden="0" w:uiPriority="63" w:unhideWhenUsed="0"/>
+    <w:lsdException w:name="Medium Shading 2 Accent 3" w:semiHidden="0" w:uiPriority="64" w:unhideWhenUsed="0"/>
+    <w:lsdException w:name="Medium List 1 Accent 3" w:semiHidden="0" w:uiPriority="65" w:unhideWhenUsed="0"/>
+    <w:lsdException w:name="Medium List 2 Accent 3" w:semiHidden="0" w:uiPriority="66" w:unhideWhenUsed="0"/>
+    <w:lsdException w:name="Medium Grid 1 Accent 3" w:semiHidden="0" w:uiPriority="67" w:unhideWhenUsed="0"/>
+    <w:lsdException w:name="Medium Grid 2 Accent 3" w:semiHidden="0" w:uiPriority="68" w:unhideWhenUsed="0"/>
+    <w:lsdException w:name="Medium Grid 3 Accent 3" w:semiHidden="0" w:uiPriority="69" w:unhideWhenUsed="0"/>
+    <w:lsdException w:name="Dark List Accent 3" w:semiHidden="0" w:uiPriority="70" w:unhideWhenUsed="0"/>
+    <w:lsdException w:name="Colorful Shading Accent 3" w:semiHidden="0" w:uiPriority="71" w:unhideWhenUsed="0"/>
+    <w:lsdException w:name="Colorful List Accent 3" w:semiHidden="0" w:uiPriority="72" w:unhideWhenUsed="0"/>
+    <w:lsdException w:name="Colorful Grid Accent 3" w:semiHidden="0" w:uiPriority="73" w:unhideWhenUsed="0"/>
+    <w:lsdException w:name="Light Shading Accent 4" w:semiHidden="0" w:uiPriority="60" w:unhideWhenUsed="0"/>
+    <w:lsdException w:name="Light List Accent 4" w:semiHidden="0" w:uiPriority="61" w:unhideWhenUsed="0"/>
+    <w:lsdException w:name="Light Grid Accent 4" w:semiHidden="0" w:uiPriority="62" w:unhideWhenUsed="0"/>
+    <w:lsdException w:name="Medium Shading 1 Accent 4" w:semiHidden="0" w:uiPriority="63" w:unhideWhenUsed="0"/>
+    <w:lsdException w:name="Medium Shading 2 Accent 4" w:semiHidden="0" w:uiPriority="64" w:unhideWhenUsed="0"/>
+    <w:lsdException w:name="Medium List 1 Accent 4" w:semiHidden="0" w:uiPriority="65" w:unhideWhenUsed="0"/>
+    <w:lsdException w:name="Medium List 2 Accent 4" w:semiHidden="0" w:uiPriority="66" w:unhideWhenUsed="0"/>
+    <w:lsdException w:name="Medium Grid 1 Accent 4" w:semiHidden="0" w:uiPriority="67" w:unhideWhenUsed="0"/>
+    <w:lsdException w:name="Medium Grid 2 Accent 4" w:semiHidden="0" w:uiPriority="68" w:unhideWhenUsed="0"/>
+    <w:lsdException w:name="Medium Grid 3 Accent 4" w:semiHidden="0" w:uiPriority="69" w:unhideWhenUsed="0"/>
+    <w:lsdException w:name="Dark List Accent 4" w:semiHidden="0" w:uiPriority="70" w:unhideWhenUsed="0"/>
+    <w:lsdException w:name="Colorful Shading Accent 4" w:semiHidden="0" w:uiPriority="71" w:unhideWhenUsed="0"/>
+    <w:lsdException w:name="Colorful List Accent 4" w:semiHidden="0" w:uiPriority="72" w:unhideWhenUsed="0"/>
+    <w:lsdException w:name="Colorful Grid Accent 4" w:semiHidden="0" w:uiPriority="73" w:unhideWhenUsed="0"/>
+    <w:lsdException w:name="Light Shading Accent 5" w:semiHidden="0" w:uiPriority="60" w:unhideWhenUsed="0"/>
+    <w:lsdException w:name="Light List Accent 5" w:semiHidden="0" w:uiPriority="61" w:unhideWhenUsed="0"/>
+    <w:lsdException w:name="Light Grid Accent 5" w:semiHidden="0" w:uiPriority="62" w:unhideWhenUsed="0"/>
+    <w:lsdException w:name="Medium Shading 1 Accent 5" w:semiHidden="0" w:uiPriority="63" w:unhideWhenUsed="0"/>
+    <w:lsdException w:name="Medium Shading 2 Accent 5" w:semiHidden="0" w:uiPriority="64" w:unhideWhenUsed="0"/>
+    <w:lsdException w:name="Medium List 1 Accent 5" w:semiHidden="0" w:uiPriority="65" w:unhideWhenUsed="0"/>
+    <w:lsdException w:name="Medium List 2 Accent 5" w:semiHidden="0" w:uiPriority="66" w:unhideWhenUsed="0"/>
+    <w:lsdException w:name="Medium Grid 1 Accent 5" w:semiHidden="0" w:uiPriority="67" w:unhideWhenUsed="0"/>
+    <w:lsdException w:name="Medium Grid 2 Accent 5" w:semiHidden="0" w:uiPriority="68" w:unhideWhenUsed="0"/>
+    <w:lsdException w:name="Medium Grid 3 Accent 5" w:semiHidden="0" w:uiPriority="69" w:unhideWhenUsed="0"/>
+    <w:lsdException w:name="Dark List Accent 5" w:semiHidden="0" w:uiPriority="70" w:unhideWhenUsed="0"/>
+    <w:lsdException w:name="Colorful Shading Accent 5" w:semiHidden="0" w:uiPriority="71" w:unhideWhenUsed="0"/>
+    <w:lsdException w:name="Colorful List Accent 5" w:semiHidden="0" w:uiPriority="72" w:unhideWhenUsed="0"/>
+    <w:lsdException w:name="Colorful Grid Accent 5" w:semiHidden="0" w:uiPriority="73" w:unhideWhenUsed="0"/>
+    <w:lsdException w:name="Light Shading Accent 6" w:semiHidden="0" w:uiPriority="60" w:unhideWhenUsed="0"/>
+    <w:lsdException w:name="Light List Accent 6" w:semiHidden="0" w:uiPriority="61" w:unhideWhenUsed="0"/>
+    <w:lsdException w:name="Light Grid Accent 6" w:semiHidden="0" w:uiPriority="62" w:unhideWhenUsed="0"/>
+    <w:lsdException w:name="Medium Shading 1 Accent 6" w:semiHidden="0" w:uiPriority="63" w:unhideWhenUsed="0"/>
+    <w:lsdException w:name="Medium Shading 2 Accent 6" w:semiHidden="0" w:uiPriority="64" w:unhideWhenUsed="0"/>
+    <w:lsdException w:name="Medium List 1 Accent 6" w:semiHidden="0" w:uiPriority="65" w:unhideWhenUsed="0"/>
+    <w:lsdException w:name="Medium List 2 Accent 6" w:semiHidden="0" w:uiPriority="66" w:unhideWhenUsed="0"/>
+    <w:lsdException w:name="Medium Grid 1 Accent 6" w:semiHidden="0" w:uiPriority="67" w:unhideWhenUsed="0"/>
+    <w:lsdException w:name="Medium Grid 2 Accent 6" w:semiHidden="0" w:uiPriority="68" w:unhideWhenUsed="0"/>
+    <w:lsdException w:name="Medium Grid 3 Accent 6" w:semiHidden="0" w:uiPriority="69" w:unhideWhenUsed="0"/>
+    <w:lsdException w:name="Dark List Accent 6" w:semiHidden="0" w:uiPriority="70" w:unhideWhenUsed="0"/>
+    <w:lsdException w:name="Colorful Shading Accent 6" w:semiHidden="0" w:uiPriority="71" w:unhideWhenUsed="0"/>
+    <w:lsdException w:name="Colorful List Accent 6" w:semiHidden="0" w:uiPriority="72" w:unhideWhenUsed="0"/>
+    <w:lsdException w:name="Colorful Grid Accent 6" w:semiHidden="0" w:uiPriority="73" w:unhideWhenUsed="0"/>
+    <w:lsdException w:name="Subtle Emphasis" w:semiHidden="0" w:uiPriority="19" w:unhideWhenUsed="0" w:qFormat="1"/>
+    <w:lsdException w:name="Intense Emphasis" w:semiHidden="0" w:uiPriority="21" w:unhideWhenUsed="0" w:qFormat="1"/>
+    <w:lsdException w:name="Subtle Reference" w:semiHidden="0" w:uiPriority="31" w:unhideWhenUsed="0" w:qFormat="1"/>
+    <w:lsdException w:name="Intense Reference" w:semiHidden="0" w:uiPriority="32" w:unhideWhenUsed="0" w:qFormat="1"/>
+    <w:lsdException w:name="Book Title" w:semiHidden="0" w:uiPriority="33" w:unhideWhenUsed="0" w:qFormat="1"/>
+    <w:lsdException w:name="Bibliography" w:uiPriority="37"/>
+    <w:lsdException w:name="TOC Heading" w:uiPriority="39" w:qFormat="1"/>
+  </w:latentStyles>
+  <w:style w:type="paragraph" w:default="1" w:styleId="Normal">
+    <w:name w:val="Normal"/>
+    <w:qFormat/>
+    <w:rsid w:val="00D5077C"/>
+    <w:rPr>
+      <w:sz w:val="24"/>
+      <w:szCs w:val="24"/>
+      <w:lang w:val="en-GB"/>
+    </w:rPr>
+  </w:style>
+  <w:style w:type="paragraph" w:styleId="Heading1">
+    <w:name w:val="heading 1"/>
+    <w:basedOn w:val="Normal"/>
+    <w:next w:val="Normal"/>
+    <w:qFormat/>
+    <w:rsid w:val="002D4678"/>
+    <w:pPr>
+      <w:keepNext/>
+      <w:pageBreakBefore/>
+      <w:widowControl w:val="0"/>
+      <w:numPr>
+        <w:numId w:val="1"/>
+      </w:numPr>
+      <w:spacing w:before="120" w:after="240"/>
+      <w:jc w:val="both"/>
+      <w:outlineLvl w:val="0"/>
+    </w:pPr>
+    <w:rPr>
+      <w:b/>
+      <w:bCs/>
+      <w:kern w:val="2"/>
+      <w:sz w:val="30"/>
+      <w:szCs w:val="30"/>
+      <w:lang w:val="en-US"/>
+    </w:rPr>
+  </w:style>
+  <w:style w:type="paragraph" w:styleId="Heading2">
+    <w:name w:val="heading 2"/>
+    <w:basedOn w:val="Normal"/>
+    <w:next w:val="Normal"/>
+    <w:qFormat/>
+    <w:rsid w:val="002D4678"/>
+    <w:pPr>
+      <w:keepNext/>
+      <w:widowControl w:val="0"/>
+      <w:numPr>
+        <w:ilvl w:val="1"/>
+        <w:numId w:val="1"/>
+      </w:numPr>
+      <w:spacing w:before="240" w:after="120"/>
+      <w:jc w:val="both"/>
+      <w:textAlignment w:val="baseline"/>
+      <w:outlineLvl w:val="1"/>
+    </w:pPr>
+    <w:rPr>
+      <w:b/>
+      <w:bCs/>
+      <w:sz w:val="26"/>
+      <w:szCs w:val="26"/>
+      <w:lang w:val="en-US"/>
+    </w:rPr>
+  </w:style>
+  <w:style w:type="paragraph" w:styleId="Heading3">
+    <w:name w:val="heading 3"/>
+    <w:basedOn w:val="Normal"/>
+    <w:next w:val="Normal"/>
+    <w:qFormat/>
+    <w:rsid w:val="002D4678"/>
+    <w:pPr>
+      <w:keepNext/>
+      <w:widowControl w:val="0"/>
+      <w:numPr>
+        <w:ilvl w:val="2"/>
+        <w:numId w:val="1"/>
+      </w:numPr>
+      <w:spacing w:before="240" w:after="120"/>
+      <w:jc w:val="both"/>
+      <w:textAlignment w:val="baseline"/>
+      <w:outlineLvl w:val="2"/>
+    </w:pPr>
+    <w:rPr>
+      <w:b/>
+      <w:bCs/>
+      <w:i/>
+      <w:sz w:val="26"/>
+      <w:szCs w:val="26"/>
+    </w:rPr>
+  </w:style>
+  <w:style w:type="paragraph" w:styleId="Heading4">
+    <w:name w:val="heading 4"/>
+    <w:basedOn w:val="Normal"/>
+    <w:next w:val="Normal"/>
+    <w:qFormat/>
+    <w:rsid w:val="002D4678"/>
+    <w:pPr>
+      <w:keepNext/>
+      <w:widowControl w:val="0"/>
+      <w:numPr>
+        <w:ilvl w:val="3"/>
+        <w:numId w:val="1"/>
+      </w:numPr>
+      <w:spacing w:before="240" w:after="120"/>
+      <w:jc w:val="both"/>
+      <w:outlineLvl w:val="3"/>
+    </w:pPr>
+    <w:rPr>
+      <w:i/>
+      <w:iCs/>
+      <w:sz w:val="26"/>
+      <w:szCs w:val="26"/>
+    </w:rPr>
+  </w:style>
+  <w:style w:type="paragraph" w:styleId="Heading5">
+    <w:name w:val="heading 5"/>
+    <w:basedOn w:val="Normal"/>
+    <w:next w:val="Normal"/>
+    <w:qFormat/>
+    <w:rsid w:val="002D4678"/>
+    <w:pPr>
+      <w:keepNext/>
+      <w:widowControl w:val="0"/>
+      <w:numPr>
+        <w:ilvl w:val="4"/>
+        <w:numId w:val="1"/>
+      </w:numPr>
+      <w:spacing w:before="240" w:after="120"/>
+      <w:jc w:val="both"/>
+      <w:outlineLvl w:val="4"/>
+    </w:pPr>
+    <w:rPr>
+      <w:b/>
+      <w:bCs/>
+      <w:sz w:val="22"/>
+      <w:szCs w:val="22"/>
+    </w:rPr>
+  </w:style>
+  <w:style w:type="paragraph" w:styleId="Heading6">
+    <w:name w:val="heading 6"/>
+    <w:basedOn w:val="Normal"/>
+    <w:next w:val="Normal"/>
+    <w:qFormat/>
+    <w:rsid w:val="002D4678"/>
+    <w:pPr>
+      <w:keepNext/>
+      <w:widowControl w:val="0"/>
+      <w:numPr>
+        <w:ilvl w:val="5"/>
+        <w:numId w:val="1"/>
+      </w:numPr>
+      <w:spacing w:before="240" w:after="120"/>
+      <w:jc w:val="both"/>
+      <w:outlineLvl w:val="5"/>
+    </w:pPr>
+    <w:rPr>
+      <w:rFonts w:cs="Arial"/>
+      <w:iCs/>
+      <w:color w:val="3366FF"/>
+      <w:szCs w:val="20"/>
+      <w:u w:val="single"/>
+      <w:lang w:val="en-US"/>
+    </w:rPr>
+  </w:style>
+  <w:style w:type="paragraph" w:styleId="Heading7">
+    <w:name w:val="heading 7"/>
+    <w:basedOn w:val="Normal"/>
+    <w:next w:val="Normal"/>
+    <w:qFormat/>
+    <w:rsid w:val="002D4678"/>
+    <w:pPr>
+      <w:keepNext/>
+      <w:jc w:val="center"/>
+      <w:outlineLvl w:val="6"/>
+    </w:pPr>
+    <w:rPr>
+      <w:rFonts w:ascii="Arial" w:hAnsi="Arial" w:cs="Arial"/>
+      <w:b/>
+      <w:bCs/>
+      <w:sz w:val="36"/>
+      <w:lang w:val="el-GR"/>
+    </w:rPr>
+  </w:style>
+  <w:style w:type="paragraph" w:styleId="Heading8">
+    <w:name w:val="heading 8"/>
+    <w:basedOn w:val="Normal"/>
+    <w:next w:val="Normal"/>
+    <w:qFormat/>
+    <w:rsid w:val="002D4678"/>
+    <w:pPr>
+      <w:keepNext/>
+      <w:spacing w:after="120"/>
+      <w:jc w:val="right"/>
+      <w:outlineLvl w:val="7"/>
+    </w:pPr>
+    <w:rPr>
+      <w:rFonts w:ascii="Arial" w:hAnsi="Arial" w:cs="Arial"/>
+      <w:b/>
+      <w:bCs/>
+      <w:sz w:val="20"/>
+      <w:lang w:val="el-GR"/>
+    </w:rPr>
+  </w:style>
+  <w:style w:type="paragraph" w:styleId="Heading9">
+    <w:name w:val="heading 9"/>
+    <w:basedOn w:val="Normal"/>
+    <w:next w:val="Normal"/>
+    <w:qFormat/>
+    <w:rsid w:val="002D4678"/>
+    <w:pPr>
+      <w:keepNext/>
+      <w:jc w:val="center"/>
+      <w:outlineLvl w:val="8"/>
+    </w:pPr>
+    <w:rPr>
+      <w:rFonts w:ascii="Arial" w:hAnsi="Arial" w:cs="Arial"/>
+      <w:b/>
+      <w:bCs/>
+      <w:sz w:val="20"/>
+      <w:lang w:val="el-GR"/>
+    </w:rPr>
+  </w:style>
+  <w:style w:type="character" w:default="1" w:styleId="DefaultParagraphFont">
+    <w:name w:val="Default Paragraph Font"/>
+    <w:uiPriority w:val="1"/>
+    <w:semiHidden/>
+    <w:unhideWhenUsed/>
+  </w:style>
+  <w:style w:type="table" w:default="1" w:styleId="TableNormal">
+    <w:name w:val="Normal Table"/>
+    <w:uiPriority w:val="99"/>
+    <w:semiHidden/>
+    <w:unhideWhenUsed/>
+    <w:tblPr>
+      <w:tblInd w:w="0" w:type="dxa"/>
+      <w:tblCellMar>
+        <w:top w:w="0" w:type="dxa"/>
+        <w:left w:w="108" w:type="dxa"/>
+        <w:bottom w:w="0" w:type="dxa"/>
+        <w:right w:w="108" w:type="dxa"/>
+      </w:tblCellMar>
+    </w:tblPr>
+  </w:style>
+  <w:style w:type="numbering" w:default="1" w:styleId="NoList">
+    <w:name w:val="No List"/>
+    <w:uiPriority w:val="99"/>
+    <w:semiHidden/>
+    <w:unhideWhenUsed/>
+  </w:style>
+  <w:style w:type="character" w:customStyle="1" w:styleId="a">
+    <w:name w:val="Σύνδεσμος διαδικτύου"/>
+    <w:rsid w:val="002D4678"/>
+    <w:rPr>
+      <w:color w:val="0000FF"/>
+      <w:u w:val="single"/>
+    </w:rPr>
+  </w:style>
+  <w:style w:type="character" w:customStyle="1" w:styleId="a0">
+    <w:name w:val="Αγκίστρωση υποσημείωσης"/>
+    <w:rPr>
+      <w:vertAlign w:val="superscript"/>
+    </w:rPr>
+  </w:style>
+  <w:style w:type="character" w:customStyle="1" w:styleId="FootnoteCharacters">
+    <w:name w:val="Footnote Characters"/>
+    <w:semiHidden/>
+    <w:qFormat/>
+    <w:rsid w:val="00951AD7"/>
+    <w:rPr>
+      <w:vertAlign w:val="superscript"/>
+    </w:rPr>
+  </w:style>
+  <w:style w:type="character" w:styleId="CommentReference">
+    <w:name w:val="annotation reference"/>
+    <w:semiHidden/>
+    <w:qFormat/>
+    <w:rsid w:val="000929A3"/>
+    <w:rPr>
+      <w:sz w:val="16"/>
+      <w:szCs w:val="16"/>
+    </w:rPr>
+  </w:style>
+  <w:style w:type="character" w:customStyle="1" w:styleId="BodyTextChar">
+    <w:name w:val="Body Text Char"/>
+    <w:link w:val="BodyText"/>
+    <w:qFormat/>
+    <w:rsid w:val="001D3FC9"/>
+    <w:rPr>
+      <w:rFonts w:ascii="Arial" w:hAnsi="Arial" w:cs="Arial"/>
+      <w:b/>
+      <w:bCs/>
+      <w:szCs w:val="24"/>
+      <w:lang w:eastAsia="en-US"/>
+    </w:rPr>
+  </w:style>
+  <w:style w:type="character" w:styleId="PlaceholderText">
+    <w:name w:val="Placeholder Text"/>
+    <w:uiPriority w:val="99"/>
+    <w:semiHidden/>
+    <w:qFormat/>
+    <w:rsid w:val="004D681B"/>
+    <w:rPr>
+      <w:color w:val="808080"/>
+    </w:rPr>
+  </w:style>
+  <w:style w:type="character" w:customStyle="1" w:styleId="Char">
+    <w:name w:val="Κείμενο σημείωσης τέλους Char"/>
+    <w:qFormat/>
+    <w:rsid w:val="0074068F"/>
+    <w:rPr>
+      <w:lang w:val="en-GB" w:eastAsia="en-US"/>
+    </w:rPr>
+  </w:style>
+  <w:style w:type="character" w:customStyle="1" w:styleId="a1">
+    <w:name w:val="Αγκίστρωση σημειώσεων τέλους"/>
+    <w:rPr>
+      <w:vertAlign w:val="superscript"/>
+    </w:rPr>
+  </w:style>
+  <w:style w:type="character" w:customStyle="1" w:styleId="EndnoteCharacters">
+    <w:name w:val="Endnote Characters"/>
+    <w:qFormat/>
+    <w:rsid w:val="0074068F"/>
+    <w:rPr>
+      <w:vertAlign w:val="superscript"/>
+    </w:rPr>
+  </w:style>
+  <w:style w:type="character" w:customStyle="1" w:styleId="z-Char">
+    <w:name w:val="z-Αρχή φόρμας Char"/>
+    <w:qFormat/>
+    <w:rsid w:val="006D60BC"/>
+    <w:rPr>
+      <w:rFonts w:ascii="Arial" w:hAnsi="Arial" w:cs="Arial"/>
+      <w:vanish/>
+      <w:sz w:val="16"/>
+      <w:szCs w:val="16"/>
+      <w:lang w:val="en-GB" w:eastAsia="en-US"/>
+    </w:rPr>
+  </w:style>
+  <w:style w:type="character" w:customStyle="1" w:styleId="z-Char0">
+    <w:name w:val="z-Τέλος φόρμας Char"/>
+    <w:qFormat/>
+    <w:rsid w:val="006D60BC"/>
+    <w:rPr>
+      <w:rFonts w:ascii="Arial" w:hAnsi="Arial" w:cs="Arial"/>
+      <w:vanish/>
+      <w:sz w:val="16"/>
+      <w:szCs w:val="16"/>
+      <w:lang w:val="en-GB" w:eastAsia="en-US"/>
+    </w:rPr>
+  </w:style>
+  <w:style w:type="paragraph" w:customStyle="1" w:styleId="a2">
+    <w:name w:val="Επικεφαλίδα"/>
+    <w:basedOn w:val="Normal"/>
+    <w:next w:val="BodyText"/>
+    <w:qFormat/>
+    <w:pPr>
+      <w:keepNext/>
+      <w:spacing w:before="240" w:after="120"/>
+    </w:pPr>
+    <w:rPr>
+      <w:rFonts w:ascii="Liberation Sans" w:eastAsia="Arial Unicode MS" w:hAnsi="Liberation Sans" w:cs="Arial Unicode MS"/>
+      <w:sz w:val="28"/>
+      <w:szCs w:val="28"/>
+    </w:rPr>
+  </w:style>
+  <w:style w:type="paragraph" w:styleId="BodyText">
+    <w:name w:val="Body Text"/>
+    <w:basedOn w:val="Normal"/>
+    <w:link w:val="BodyTextChar"/>
+    <w:rsid w:val="002D4678"/>
+    <w:rPr>
+      <w:rFonts w:ascii="Arial" w:hAnsi="Arial" w:cs="Arial"/>
+      <w:b/>
+      <w:bCs/>
+      <w:sz w:val="20"/>
+      <w:lang w:val="el-GR"/>
+    </w:rPr>
+  </w:style>
+  <w:style w:type="paragraph" w:styleId="List">
+    <w:name w:val="List"/>
+    <w:basedOn w:val="BodyText"/>
+    <w:rPr>
+      <w:sz w:val="24"/>
+    </w:rPr>
+  </w:style>
+  <w:style w:type="paragraph" w:styleId="Caption">
+    <w:name w:val="caption"/>
+    <w:basedOn w:val="Normal"/>
+    <w:next w:val="Normal"/>
+    <w:qFormat/>
+    <w:rsid w:val="002D4678"/>
+    <w:pPr>
+      <w:spacing w:before="120" w:after="120"/>
+    </w:pPr>
+    <w:rPr>
+      <w:b/>
+      <w:bCs/>
+      <w:sz w:val="20"/>
+      <w:szCs w:val="20"/>
+    </w:rPr>
+  </w:style>
+  <w:style w:type="paragraph" w:customStyle="1" w:styleId="a3">
+    <w:name w:val="Ευρετήριο"/>
+    <w:basedOn w:val="Normal"/>
+    <w:qFormat/>
+    <w:pPr>
+      <w:suppressLineNumbers/>
+    </w:pPr>
+  </w:style>
+  <w:style w:type="paragraph" w:customStyle="1" w:styleId="Heading4Annex">
+    <w:name w:val="Heading 4 (Annex)"/>
+    <w:basedOn w:val="Heading4"/>
+    <w:next w:val="Normal"/>
+    <w:qFormat/>
+    <w:rsid w:val="002D4678"/>
+    <w:pPr>
+      <w:numPr>
+        <w:ilvl w:val="0"/>
+        <w:numId w:val="0"/>
+      </w:numPr>
+    </w:pPr>
+  </w:style>
+  <w:style w:type="paragraph" w:customStyle="1" w:styleId="a4">
+    <w:name w:val="Κεφαλίδα και υποσέλιδο"/>
+    <w:basedOn w:val="Normal"/>
+    <w:qFormat/>
+  </w:style>
+  <w:style w:type="paragraph" w:styleId="Header">
+    <w:name w:val="header"/>
+    <w:basedOn w:val="Normal"/>
+    <w:rsid w:val="002D4678"/>
+    <w:pPr>
+      <w:tabs>
+        <w:tab w:val="center" w:pos="4153"/>
+        <w:tab w:val="right" w:pos="8306"/>
+      </w:tabs>
+    </w:pPr>
+  </w:style>
+  <w:style w:type="paragraph" w:styleId="Footer">
+    <w:name w:val="footer"/>
+    <w:basedOn w:val="Normal"/>
+    <w:rsid w:val="002D4678"/>
+    <w:pPr>
+      <w:tabs>
+        <w:tab w:val="center" w:pos="4153"/>
+        <w:tab w:val="right" w:pos="8306"/>
+      </w:tabs>
+    </w:pPr>
+  </w:style>
+  <w:style w:type="paragraph" w:styleId="BodyText2">
+    <w:name w:val="Body Text 2"/>
+    <w:basedOn w:val="Normal"/>
+    <w:qFormat/>
+    <w:rsid w:val="002D4678"/>
+    <w:pPr>
+      <w:spacing w:before="480" w:after="120"/>
+      <w:jc w:val="both"/>
+    </w:pPr>
+    <w:rPr>
+      <w:rFonts w:ascii="Arial" w:hAnsi="Arial" w:cs="Arial"/>
+      <w:sz w:val="18"/>
+      <w:lang w:val="el-GR"/>
+    </w:rPr>
+  </w:style>
+  <w:style w:type="paragraph" w:styleId="BodyText3">
+    <w:name w:val="Body Text 3"/>
+    <w:basedOn w:val="Normal"/>
+    <w:qFormat/>
+    <w:rsid w:val="002D4678"/>
+    <w:pPr>
+      <w:spacing w:after="120"/>
+      <w:jc w:val="both"/>
+    </w:pPr>
+    <w:rPr>
+      <w:rFonts w:ascii="Arial" w:hAnsi="Arial" w:cs="Arial"/>
+      <w:sz w:val="20"/>
+      <w:lang w:val="el-GR"/>
+    </w:rPr>
+  </w:style>
+  <w:style w:type="paragraph" w:styleId="BodyTextIndent">
+    <w:name w:val="Body Text Indent"/>
+    <w:basedOn w:val="Normal"/>
+    <w:rsid w:val="002D4678"/>
+    <w:pPr>
+      <w:spacing w:after="120"/>
+      <w:ind w:left="540"/>
+      <w:jc w:val="both"/>
+    </w:pPr>
+    <w:rPr>
+      <w:rFonts w:ascii="Arial" w:hAnsi="Arial" w:cs="Arial"/>
+      <w:sz w:val="20"/>
+      <w:lang w:val="el-GR"/>
+    </w:rPr>
+  </w:style>
+  <w:style w:type="paragraph" w:styleId="FootnoteText">
+    <w:name w:val="footnote text"/>
+    <w:basedOn w:val="Normal"/>
+    <w:semiHidden/>
+    <w:rsid w:val="00951AD7"/>
+    <w:rPr>
+      <w:sz w:val="20"/>
+      <w:szCs w:val="20"/>
+    </w:rPr>
+  </w:style>
+  <w:style w:type="paragraph" w:styleId="CommentText">
+    <w:name w:val="annotation text"/>
+    <w:basedOn w:val="Normal"/>
+    <w:semiHidden/>
+    <w:qFormat/>
+    <w:rsid w:val="000929A3"/>
+    <w:rPr>
+      <w:sz w:val="20"/>
+      <w:szCs w:val="20"/>
+    </w:rPr>
+  </w:style>
+  <w:style w:type="paragraph" w:styleId="CommentSubject">
+    <w:name w:val="annotation subject"/>
+    <w:basedOn w:val="CommentText"/>
+    <w:next w:val="CommentText"/>
+    <w:semiHidden/>
+    <w:qFormat/>
+    <w:rsid w:val="000929A3"/>
+    <w:rPr>
+      <w:b/>
+      <w:bCs/>
+    </w:rPr>
+  </w:style>
+  <w:style w:type="paragraph" w:styleId="BalloonText">
+    <w:name w:val="Balloon Text"/>
+    <w:basedOn w:val="Normal"/>
+    <w:semiHidden/>
+    <w:qFormat/>
+    <w:rsid w:val="000929A3"/>
+    <w:rPr>
+      <w:rFonts w:ascii="Tahoma" w:hAnsi="Tahoma" w:cs="Tahoma"/>
+      <w:sz w:val="16"/>
+      <w:szCs w:val="16"/>
+    </w:rPr>
+  </w:style>
+  <w:style w:type="paragraph" w:styleId="ListParagraph">
+    <w:name w:val="List Paragraph"/>
+    <w:basedOn w:val="Normal"/>
+    <w:uiPriority w:val="34"/>
+    <w:qFormat/>
+    <w:rsid w:val="0024047D"/>
+    <w:pPr>
+      <w:ind w:left="720"/>
+      <w:contextualSpacing/>
+    </w:pPr>
+  </w:style>
+  <w:style w:type="paragraph" w:styleId="EndnoteText">
+    <w:name w:val="endnote text"/>
+    <w:basedOn w:val="Normal"/>
+    <w:rsid w:val="0074068F"/>
+    <w:rPr>
+      <w:sz w:val="20"/>
+      <w:szCs w:val="20"/>
+    </w:rPr>
+  </w:style>
+  <w:style w:type="paragraph" w:styleId="z-TopofForm">
+    <w:name w:val="HTML Top of Form"/>
+    <w:basedOn w:val="Normal"/>
+    <w:next w:val="Normal"/>
+    <w:qFormat/>
+    <w:rsid w:val="006D60BC"/>
+    <w:pPr>
+      <w:pBdr>
+        <w:bottom w:val="single" w:sz="6" w:space="1" w:color="000000"/>
+      </w:pBdr>
+      <w:jc w:val="center"/>
+    </w:pPr>
+    <w:rPr>
+      <w:rFonts w:ascii="Arial" w:hAnsi="Arial" w:cs="Arial"/>
+      <w:vanish/>
+      <w:sz w:val="16"/>
+      <w:szCs w:val="16"/>
+    </w:rPr>
+  </w:style>
+  <w:style w:type="paragraph" w:styleId="z-BottomofForm">
+    <w:name w:val="HTML Bottom of Form"/>
+    <w:basedOn w:val="Normal"/>
+    <w:next w:val="Normal"/>
+    <w:qFormat/>
+    <w:rsid w:val="006D60BC"/>
+    <w:pPr>
+      <w:pBdr>
+        <w:top w:val="single" w:sz="6" w:space="1" w:color="000000"/>
+      </w:pBdr>
+      <w:jc w:val="center"/>
+    </w:pPr>
+    <w:rPr>
+      <w:rFonts w:ascii="Arial" w:hAnsi="Arial" w:cs="Arial"/>
+      <w:vanish/>
+      <w:sz w:val="16"/>
+      <w:szCs w:val="16"/>
+    </w:rPr>
+  </w:style>
+  <w:style w:type="table" w:styleId="TableGrid">
+    <w:name w:val="Table Grid"/>
+    <w:basedOn w:val="TableNormal"/>
+    <w:rsid w:val="001D3FC9"/>
+    <w:tblPr>
+      <w:tblBorders>
+        <w:top w:val="single" w:sz="4" w:space="0" w:color="auto"/>
+        <w:left w:val="single" w:sz="4" w:space="0" w:color="auto"/>
+        <w:bottom w:val="single" w:sz="4" w:space="0" w:color="auto"/>
+        <w:right w:val="single" w:sz="4" w:space="0" w:color="auto"/>
+        <w:insideH w:val="single" w:sz="4" w:space="0" w:color="auto"/>
+        <w:insideV w:val="single" w:sz="4" w:space="0" w:color="auto"/>
+      </w:tblBorders>
+    </w:tblPr>
+  </w:style>
+  <w:style w:type="character" w:styleId="Hyperlink">
+    <w:name w:val="Hyperlink"/>
+    <w:basedOn w:val="DefaultParagraphFont"/>
+    <w:unhideWhenUsed/>
+    <w:rsid w:val="000E2FBA"/>
+    <w:rPr>
+      <w:color w:val="0000FF" w:themeColor="hyperlink"/>
+      <w:u w:val="single"/>
+    </w:rPr>
+  </w:style>
+  <w:style w:type="character" w:styleId="FollowedHyperlink">
+    <w:name w:val="FollowedHyperlink"/>
+    <w:basedOn w:val="DefaultParagraphFont"/>
+    <w:semiHidden/>
+    <w:unhideWhenUsed/>
+    <w:rsid w:val="000E2FBA"/>
+    <w:rPr>
+      <w:color w:val="800080" w:themeColor="followedHyperlink"/>
+      <w:u w:val="single"/>
+    </w:rPr>
+  </w:style>
+  <w:style w:type="character" w:customStyle="1" w:styleId="UnresolvedMention">
     <w:name w:val="Unresolved Mention"/>
     <w:basedOn w:val="DefaultParagraphFont"/>
     <w:uiPriority w:val="99"/>
@@ -4953,7 +6185,7 @@
 </file>
 
 <file path=customXml/itemProps1.xml><?xml version="1.0" encoding="utf-8"?>
-<ds:datastoreItem xmlns:ds="http://schemas.openxmlformats.org/officeDocument/2006/customXml" ds:itemID="{2B5C9605-A945-4AA5-97AA-5E7E6601C167}">
+<ds:datastoreItem xmlns:ds="http://schemas.openxmlformats.org/officeDocument/2006/customXml" ds:itemID="{F6EFF80E-84D8-469D-A909-E4F15D84E52F}">
   <ds:schemaRefs>
     <ds:schemaRef ds:uri="http://schemas.openxmlformats.org/officeDocument/2006/bibliography"/>
   </ds:schemaRefs>

</xml_diff>

<commit_message>
added the right dropdowns for evaluation forms + added phone validation to be mandatory and wordings changes
</commit_message>
<xml_diff>
--- a/backend/word-contract-templates/Φύλλο αξιολόγησης Φοιτητή ΕΣΠΑ21-27 εκδοση 2.docx
+++ b/backend/word-contract-templates/Φύλλο αξιολόγησης Φοιτητή ΕΣΠΑ21-27 εκδοση 2.docx
@@ -859,7 +859,7 @@
           <w:bCs/>
           <w:sz w:val="22"/>
           <w:szCs w:val="22"/>
-          <w:lang w:val="el-GR"/>
+          <w:lang w:val="en-US"/>
         </w:rPr>
       </w:pPr>
       <w:r>
@@ -890,7 +890,17 @@
           <w:szCs w:val="22"/>
           <w:lang w:val="el-GR"/>
         </w:rPr>
-        <w:tab/>
+        <w:t>{</w:t>
+      </w:r>
+      <w:r>
+        <w:rPr>
+          <w:rFonts w:ascii="Calibri" w:hAnsi="Calibri" w:cs="Calibri"/>
+          <w:bCs/>
+          <w:sz w:val="22"/>
+          <w:szCs w:val="22"/>
+          <w:lang w:val="en-US"/>
+        </w:rPr>
+        <w:t>semester}</w:t>
       </w:r>
     </w:p>
     <w:p>
@@ -990,7 +1000,7 @@
         </w:tabs>
         <w:jc w:val="both"/>
         <w:rPr>
-          <w:lang w:val="el-GR"/>
+          <w:lang w:val="en-US"/>
         </w:rPr>
       </w:pPr>
       <w:r>
@@ -1020,9 +1030,31 @@
           <w:bCs/>
           <w:sz w:val="22"/>
           <w:szCs w:val="22"/>
-          <w:lang w:val="el-GR"/>
-        </w:rPr>
-        <w:tab/>
+          <w:lang w:val="en-US"/>
+        </w:rPr>
+        <w:t>{</w:t>
+      </w:r>
+      <w:proofErr w:type="gramStart"/>
+      <w:r>
+        <w:rPr>
+          <w:rFonts w:ascii="Calibri" w:hAnsi="Calibri" w:cs="Calibri"/>
+          <w:bCs/>
+          <w:sz w:val="22"/>
+          <w:szCs w:val="22"/>
+          <w:lang w:val="en-US"/>
+        </w:rPr>
+        <w:t>phone</w:t>
+      </w:r>
+      <w:proofErr w:type="gramEnd"/>
+      <w:r>
+        <w:rPr>
+          <w:rFonts w:ascii="Calibri" w:hAnsi="Calibri" w:cs="Calibri"/>
+          <w:bCs/>
+          <w:sz w:val="22"/>
+          <w:szCs w:val="22"/>
+          <w:lang w:val="en-US"/>
+        </w:rPr>
+        <w:t>}</w:t>
       </w:r>
     </w:p>
     <w:p>
@@ -1043,7 +1075,7 @@
           <w:bCs/>
           <w:sz w:val="22"/>
           <w:szCs w:val="22"/>
-          <w:lang w:val="el-GR"/>
+          <w:lang w:val="en-US"/>
         </w:rPr>
       </w:pPr>
       <w:r>
@@ -1073,10 +1105,12 @@
           <w:bCs/>
           <w:sz w:val="22"/>
           <w:szCs w:val="22"/>
-          <w:lang w:val="el-GR"/>
-        </w:rPr>
-        <w:tab/>
-      </w:r>
+          <w:lang w:val="en-US"/>
+        </w:rPr>
+        <w:t>{company_liaison}</w:t>
+      </w:r>
+      <w:bookmarkStart w:id="0" w:name="_GoBack"/>
+      <w:bookmarkEnd w:id="0"/>
     </w:p>
     <w:p>
       <w:pPr>
@@ -2943,19 +2977,7 @@
           <w:szCs w:val="22"/>
           <w:lang w:val="el-GR"/>
         </w:rPr>
-        <w:t xml:space="preserve"> περισσότερες ημέρες ήμουν ευχαριστημένος/η με την απασχ</w:t>
-      </w:r>
-      <w:bookmarkStart w:id="0" w:name="_GoBack"/>
-      <w:bookmarkEnd w:id="0"/>
-      <w:r>
-        <w:rPr>
-          <w:rFonts w:ascii="Calibri" w:hAnsi="Calibri" w:cs="Calibri"/>
-          <w:bCs/>
-          <w:sz w:val="22"/>
-          <w:szCs w:val="22"/>
-          <w:lang w:val="el-GR"/>
-        </w:rPr>
-        <w:t>όλησή μου στην Πρακτική Άσκηση</w:t>
+        <w:t xml:space="preserve"> περισσότερες ημέρες ήμουν ευχαριστημένος/η με την απασχόλησή μου στην Πρακτική Άσκηση</w:t>
       </w:r>
     </w:p>
     <w:p>
@@ -6185,7 +6207,7 @@
 </file>
 
 <file path=customXml/itemProps1.xml><?xml version="1.0" encoding="utf-8"?>
-<ds:datastoreItem xmlns:ds="http://schemas.openxmlformats.org/officeDocument/2006/customXml" ds:itemID="{F6EFF80E-84D8-469D-A909-E4F15D84E52F}">
+<ds:datastoreItem xmlns:ds="http://schemas.openxmlformats.org/officeDocument/2006/customXml" ds:itemID="{387390AF-25F7-469D-8963-F31B8A0AF1C4}">
   <ds:schemaRefs>
     <ds:schemaRef ds:uri="http://schemas.openxmlformats.org/officeDocument/2006/bibliography"/>
   </ds:schemaRefs>

</xml_diff>